<commit_message>
agrego cv en word
</commit_message>
<xml_diff>
--- a/es/MauricioDiazResume2020.docx
+++ b/es/MauricioDiazResume2020.docx
@@ -193,7 +193,7 @@
     <w:p>
       <w:pPr>
         <w:shd w:val="clear" w:color="auto" w:fill="FFFFFF"/>
-        <w:ind w:left="-1134"/>
+        <w:ind w:left="-993"/>
         <w:rPr>
           <w:rFonts w:ascii="Helvetica Neue" w:eastAsia="Times New Roman" w:hAnsi="Helvetica Neue" w:cs="Times New Roman"/>
           <w:color w:val="2C2C2C"/>
@@ -216,7 +216,7 @@
     <w:p>
       <w:pPr>
         <w:shd w:val="clear" w:color="auto" w:fill="FFFFFF"/>
-        <w:ind w:left="-1134"/>
+        <w:ind w:left="-993"/>
         <w:rPr>
           <w:rFonts w:ascii="Helvetica Neue" w:eastAsia="Times New Roman" w:hAnsi="Helvetica Neue" w:cs="Times New Roman"/>
           <w:color w:val="2C2C2C"/>
@@ -237,7 +237,7 @@
     <w:p>
       <w:pPr>
         <w:shd w:val="clear" w:color="auto" w:fill="FFFFFF"/>
-        <w:ind w:left="-1134"/>
+        <w:ind w:left="-993"/>
         <w:rPr>
           <w:rFonts w:ascii="Helvetica Neue" w:eastAsia="Times New Roman" w:hAnsi="Helvetica Neue" w:cs="Times New Roman"/>
           <w:color w:val="2C2C2C"/>
@@ -260,7 +260,7 @@
     <w:p>
       <w:pPr>
         <w:shd w:val="clear" w:color="auto" w:fill="FFFFFF"/>
-        <w:ind w:left="-1134"/>
+        <w:ind w:left="-993"/>
         <w:rPr>
           <w:rFonts w:ascii="Helvetica Neue" w:eastAsia="Times New Roman" w:hAnsi="Helvetica Neue" w:cs="Times New Roman"/>
           <w:color w:val="2C2C2C"/>
@@ -281,7 +281,7 @@
     <w:p>
       <w:pPr>
         <w:shd w:val="clear" w:color="auto" w:fill="FFFFFF"/>
-        <w:ind w:left="-1134"/>
+        <w:ind w:left="-993"/>
         <w:rPr>
           <w:rFonts w:ascii="Helvetica Neue" w:eastAsia="Times New Roman" w:hAnsi="Helvetica Neue" w:cs="Times New Roman"/>
           <w:color w:val="2C2C2C"/>
@@ -304,7 +304,7 @@
     <w:p>
       <w:pPr>
         <w:shd w:val="clear" w:color="auto" w:fill="FFFFFF"/>
-        <w:ind w:left="-1134"/>
+        <w:ind w:left="-993"/>
         <w:rPr>
           <w:rFonts w:ascii="Helvetica Neue" w:eastAsia="Times New Roman" w:hAnsi="Helvetica Neue" w:cs="Times New Roman"/>
           <w:color w:val="2C2C2C"/>
@@ -325,7 +325,7 @@
     <w:p>
       <w:pPr>
         <w:shd w:val="clear" w:color="auto" w:fill="FFFFFF"/>
-        <w:ind w:left="-1134"/>
+        <w:ind w:left="-993"/>
         <w:rPr>
           <w:rFonts w:ascii="Helvetica Neue" w:eastAsia="Times New Roman" w:hAnsi="Helvetica Neue" w:cs="Times New Roman"/>
           <w:color w:val="2C2C2C"/>
@@ -348,7 +348,7 @@
     <w:p>
       <w:pPr>
         <w:shd w:val="clear" w:color="auto" w:fill="FFFFFF"/>
-        <w:ind w:left="-1134"/>
+        <w:ind w:left="-993"/>
         <w:rPr>
           <w:rFonts w:ascii="Helvetica Neue" w:eastAsia="Times New Roman" w:hAnsi="Helvetica Neue" w:cs="Times New Roman"/>
           <w:color w:val="2C2C2C"/>
@@ -369,7 +369,7 @@
     <w:p>
       <w:pPr>
         <w:shd w:val="clear" w:color="auto" w:fill="FFFFFF"/>
-        <w:ind w:left="-1134"/>
+        <w:ind w:left="-993"/>
         <w:rPr>
           <w:rFonts w:ascii="Helvetica Neue" w:eastAsia="Times New Roman" w:hAnsi="Helvetica Neue" w:cs="Times New Roman"/>
           <w:color w:val="2C2C2C"/>
@@ -392,7 +392,7 @@
     <w:p>
       <w:pPr>
         <w:shd w:val="clear" w:color="auto" w:fill="FFFFFF"/>
-        <w:ind w:left="-1134"/>
+        <w:ind w:left="-993"/>
         <w:rPr>
           <w:rFonts w:ascii="Helvetica Neue" w:eastAsia="Times New Roman" w:hAnsi="Helvetica Neue" w:cs="Times New Roman"/>
           <w:color w:val="2C2C2C"/>

</xml_diff>

<commit_message>
Edito los curriculums descargables
</commit_message>
<xml_diff>
--- a/es/MauricioDiazResume2020.docx
+++ b/es/MauricioDiazResume2020.docx
@@ -1,22 +1,22 @@
 
 <file path=word/document.xml><?xml version="1.0" encoding="utf-8"?>
-<w:document xmlns:wpc="http://schemas.microsoft.com/office/word/2010/wordprocessingCanvas" xmlns:cx="http://schemas.microsoft.com/office/drawing/2014/chartex" xmlns:cx1="http://schemas.microsoft.com/office/drawing/2015/9/8/chartex" xmlns:cx2="http://schemas.microsoft.com/office/drawing/2015/10/21/chartex" xmlns:cx3="http://schemas.microsoft.com/office/drawing/2016/5/9/chartex" xmlns:cx4="http://schemas.microsoft.com/office/drawing/2016/5/10/chartex" xmlns:cx5="http://schemas.microsoft.com/office/drawing/2016/5/11/chartex" xmlns:cx6="http://schemas.microsoft.com/office/drawing/2016/5/12/chartex" xmlns:cx7="http://schemas.microsoft.com/office/drawing/2016/5/13/chartex" xmlns:cx8="http://schemas.microsoft.com/office/drawing/2016/5/14/chartex" xmlns:mc="http://schemas.openxmlformats.org/markup-compatibility/2006" xmlns:aink="http://schemas.microsoft.com/office/drawing/2016/ink" xmlns:am3d="http://schemas.microsoft.com/office/drawing/2017/model3d" xmlns:o="urn:schemas-microsoft-com:office:office" xmlns:r="http://schemas.openxmlformats.org/officeDocument/2006/relationships" xmlns:m="http://schemas.openxmlformats.org/officeDocument/2006/math" xmlns:v="urn:schemas-microsoft-com:vml" xmlns:wp14="http://schemas.microsoft.com/office/word/2010/wordprocessingDrawing" xmlns:wp="http://schemas.openxmlformats.org/drawingml/2006/wordprocessingDrawing" xmlns:w10="urn:schemas-microsoft-com:office:word" xmlns:w="http://schemas.openxmlformats.org/wordprocessingml/2006/main" xmlns:w14="http://schemas.microsoft.com/office/word/2010/wordml" xmlns:w15="http://schemas.microsoft.com/office/word/2012/wordml" xmlns:w16cex="http://schemas.microsoft.com/office/word/2018/wordml/cex" xmlns:w16cid="http://schemas.microsoft.com/office/word/2016/wordml/cid" xmlns:w16="http://schemas.microsoft.com/office/word/2018/wordml" xmlns:w16se="http://schemas.microsoft.com/office/word/2015/wordml/symex" xmlns:wpg="http://schemas.microsoft.com/office/word/2010/wordprocessingGroup" xmlns:wpi="http://schemas.microsoft.com/office/word/2010/wordprocessingInk" xmlns:wne="http://schemas.microsoft.com/office/word/2006/wordml" xmlns:wps="http://schemas.microsoft.com/office/word/2010/wordprocessingShape" mc:Ignorable="w14 w15 w16se w16cid w16 w16cex wp14">
+<w:document xmlns:o="urn:schemas-microsoft-com:office:office" xmlns:r="http://schemas.openxmlformats.org/officeDocument/2006/relationships" xmlns:v="urn:schemas-microsoft-com:vml" xmlns:w="http://schemas.openxmlformats.org/wordprocessingml/2006/main" xmlns:w10="urn:schemas-microsoft-com:office:word" xmlns:wp="http://schemas.openxmlformats.org/drawingml/2006/wordprocessingDrawing" xmlns:wps="http://schemas.microsoft.com/office/word/2010/wordprocessingShape" xmlns:wpg="http://schemas.microsoft.com/office/word/2010/wordprocessingGroup" xmlns:mc="http://schemas.openxmlformats.org/markup-compatibility/2006" xmlns:wp14="http://schemas.microsoft.com/office/word/2010/wordprocessingDrawing" xmlns:w14="http://schemas.microsoft.com/office/word/2010/wordml" mc:Ignorable="w14 wp14">
   <w:body>
     <w:p>
       <w:pPr>
+        <w:pStyle w:val="Normal"/>
         <w:rPr>
           <w:lang w:val="es-ES"/>
         </w:rPr>
       </w:pPr>
       <w:r>
         <w:rPr>
-          <w:noProof/>
           <w:lang w:val="es-ES"/>
         </w:rPr>
         <mc:AlternateContent>
           <mc:Choice Requires="wps">
             <w:drawing>
-              <wp:anchor distT="0" distB="0" distL="114300" distR="114300" simplePos="0" relativeHeight="251659264" behindDoc="0" locked="0" layoutInCell="1" allowOverlap="1" wp14:anchorId="648C7C3F" wp14:editId="68A359BD">
+              <wp:anchor behindDoc="0" distT="3175" distB="0" distL="3175" distR="0" simplePos="0" locked="0" layoutInCell="0" allowOverlap="1" relativeHeight="3" wp14:anchorId="648C7C3F">
                 <wp:simplePos x="0" y="0"/>
                 <wp:positionH relativeFrom="column">
                   <wp:posOffset>1854200</wp:posOffset>
@@ -24,19 +24,18 @@
                 <wp:positionV relativeFrom="paragraph">
                   <wp:posOffset>88900</wp:posOffset>
                 </wp:positionV>
-                <wp:extent cx="2032000" cy="279400"/>
+                <wp:extent cx="2032635" cy="280035"/>
                 <wp:effectExtent l="0" t="0" r="12700" b="12700"/>
                 <wp:wrapNone/>
-                <wp:docPr id="2" name="Text Box 2"/>
-                <wp:cNvGraphicFramePr/>
+                <wp:docPr id="1" name="Text Box 2"/>
                 <a:graphic xmlns:a="http://schemas.openxmlformats.org/drawingml/2006/main">
                   <a:graphicData uri="http://schemas.microsoft.com/office/word/2010/wordprocessingShape">
                     <wps:wsp>
-                      <wps:cNvSpPr txBox="1"/>
+                      <wps:cNvSpPr/>
                       <wps:spPr>
                         <a:xfrm>
                           <a:off x="0" y="0"/>
-                          <a:ext cx="2032000" cy="279400"/>
+                          <a:ext cx="2031840" cy="279360"/>
                         </a:xfrm>
                         <a:prstGeom prst="rect">
                           <a:avLst/>
@@ -46,173 +45,81 @@
                         </a:solidFill>
                         <a:ln w="6350">
                           <a:solidFill>
-                            <a:prstClr val="black"/>
+                            <a:srgbClr val="000000"/>
                           </a:solidFill>
+                          <a:round/>
                         </a:ln>
                       </wps:spPr>
+                      <wps:style>
+                        <a:lnRef idx="0"/>
+                        <a:fillRef idx="0"/>
+                        <a:effectRef idx="0"/>
+                        <a:fontRef idx="minor"/>
+                      </wps:style>
                       <wps:txbx>
                         <w:txbxContent>
                           <w:p>
                             <w:pPr>
+                              <w:pStyle w:val="FrameContents"/>
                               <w:rPr>
                                 <w:lang w:val="es-ES"/>
                               </w:rPr>
                             </w:pPr>
-                            <w:r>
-                              <w:rPr>
-                                <w:lang w:val="es-ES"/>
-                              </w:rPr>
-                              <w:fldChar w:fldCharType="begin"/>
-                            </w:r>
-                            <w:r>
-                              <w:rPr>
-                                <w:lang w:val="es-ES"/>
-                              </w:rPr>
-                              <w:instrText xml:space="preserve"> HYPERLINK "http://cv.mauriciodiaz.com.ar/es" </w:instrText>
-                            </w:r>
-                            <w:r>
-                              <w:rPr>
-                                <w:lang w:val="es-ES"/>
-                              </w:rPr>
-                            </w:r>
-                            <w:r>
-                              <w:rPr>
-                                <w:lang w:val="es-ES"/>
-                              </w:rPr>
-                              <w:fldChar w:fldCharType="separate"/>
-                            </w:r>
-                            <w:r>
-                              <w:rPr>
-                                <w:rStyle w:val="Hyperlink"/>
-                                <w:lang w:val="es-ES"/>
-                              </w:rPr>
-                              <w:t xml:space="preserve">Visita mi sitio web - </w:t>
-                            </w:r>
-                            <w:proofErr w:type="spellStart"/>
-                            <w:proofErr w:type="gramStart"/>
-                            <w:r>
-                              <w:rPr>
-                                <w:rStyle w:val="Hyperlink"/>
-                                <w:lang w:val="es-ES"/>
-                              </w:rPr>
-                              <w:t>Click</w:t>
-                            </w:r>
-                            <w:proofErr w:type="spellEnd"/>
-                            <w:proofErr w:type="gramEnd"/>
-                            <w:r>
-                              <w:rPr>
-                                <w:rStyle w:val="Hyperlink"/>
-                                <w:lang w:val="es-ES"/>
-                              </w:rPr>
-                              <w:t xml:space="preserve"> aquí</w:t>
-                            </w:r>
-                            <w:r>
-                              <w:rPr>
-                                <w:lang w:val="es-ES"/>
-                              </w:rPr>
-                              <w:fldChar w:fldCharType="end"/>
-                            </w:r>
+                            <w:hyperlink r:id="rId2">
+                              <w:r>
+                                <w:rPr>
+                                  <w:rStyle w:val="InternetLink"/>
+                                  <w:lang w:val="es-ES"/>
+                                </w:rPr>
+                                <w:t>Visita mi sitio web - Click aquí</w:t>
+                              </w:r>
+                            </w:hyperlink>
                           </w:p>
                         </w:txbxContent>
                       </wps:txbx>
-                      <wps:bodyPr rot="0" spcFirstLastPara="0" vertOverflow="overflow" horzOverflow="overflow" vert="horz" wrap="square" lIns="91440" tIns="45720" rIns="91440" bIns="45720" numCol="1" spcCol="0" rtlCol="0" fromWordArt="0" anchor="t" anchorCtr="0" forceAA="0" compatLnSpc="1">
-                        <a:prstTxWarp prst="textNoShape">
-                          <a:avLst/>
-                        </a:prstTxWarp>
+                      <wps:bodyPr>
+                        <a:prstTxWarp prst="textNoShape"/>
                         <a:noAutofit/>
                       </wps:bodyPr>
                     </wps:wsp>
                   </a:graphicData>
                 </a:graphic>
-                <wp14:sizeRelH relativeFrom="margin">
-                  <wp14:pctWidth>0</wp14:pctWidth>
-                </wp14:sizeRelH>
-                <wp14:sizeRelV relativeFrom="margin">
-                  <wp14:pctHeight>0</wp14:pctHeight>
-                </wp14:sizeRelV>
               </wp:anchor>
             </w:drawing>
           </mc:Choice>
           <mc:Fallback>
             <w:pict>
-              <v:shapetype w14:anchorId="648C7C3F" id="_x0000_t202" coordsize="21600,21600" o:spt="202" path="m,l,21600r21600,l21600,xe">
-                <v:stroke joinstyle="miter"/>
-                <v:path gradientshapeok="t" o:connecttype="rect"/>
-              </v:shapetype>
-              <v:shape id="Text Box 2" o:spid="_x0000_s1026" type="#_x0000_t202" style="position:absolute;margin-left:146pt;margin-top:7pt;width:160pt;height:22pt;z-index:251659264;visibility:visible;mso-wrap-style:square;mso-width-percent:0;mso-height-percent:0;mso-wrap-distance-left:9pt;mso-wrap-distance-top:0;mso-wrap-distance-right:9pt;mso-wrap-distance-bottom:0;mso-position-horizontal:absolute;mso-position-horizontal-relative:text;mso-position-vertical:absolute;mso-position-vertical-relative:text;mso-width-percent:0;mso-height-percent:0;mso-width-relative:margin;mso-height-relative:margin;v-text-anchor:top" o:gfxdata="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" fillcolor="white [3201]" strokeweight=".5pt">
+              <v:rect id="shape_0" ID="Text Box 2" path="m0,0l-2147483645,0l-2147483645,-2147483646l0,-2147483646xe" fillcolor="white" stroked="t" style="position:absolute;margin-left:146pt;margin-top:7pt;width:159.95pt;height:21.95pt;mso-wrap-style:square;v-text-anchor:top" wp14:anchorId="648C7C3F">
+                <v:fill o:detectmouseclick="t" type="solid" color2="black"/>
+                <v:stroke color="black" weight="6480" joinstyle="round" endcap="flat"/>
                 <v:textbox>
                   <w:txbxContent>
                     <w:p>
                       <w:pPr>
+                        <w:pStyle w:val="FrameContents"/>
                         <w:rPr>
                           <w:lang w:val="es-ES"/>
                         </w:rPr>
                       </w:pPr>
-                      <w:r>
-                        <w:rPr>
-                          <w:lang w:val="es-ES"/>
-                        </w:rPr>
-                        <w:fldChar w:fldCharType="begin"/>
-                      </w:r>
-                      <w:r>
-                        <w:rPr>
-                          <w:lang w:val="es-ES"/>
-                        </w:rPr>
-                        <w:instrText xml:space="preserve"> HYPERLINK "http://cv.mauriciodiaz.com.ar/es" </w:instrText>
-                      </w:r>
-                      <w:r>
-                        <w:rPr>
-                          <w:lang w:val="es-ES"/>
-                        </w:rPr>
-                      </w:r>
-                      <w:r>
-                        <w:rPr>
-                          <w:lang w:val="es-ES"/>
-                        </w:rPr>
-                        <w:fldChar w:fldCharType="separate"/>
-                      </w:r>
-                      <w:r>
-                        <w:rPr>
-                          <w:rStyle w:val="Hyperlink"/>
-                          <w:lang w:val="es-ES"/>
-                        </w:rPr>
-                        <w:t xml:space="preserve">Visita mi sitio web - </w:t>
-                      </w:r>
-                      <w:proofErr w:type="spellStart"/>
-                      <w:proofErr w:type="gramStart"/>
-                      <w:r>
-                        <w:rPr>
-                          <w:rStyle w:val="Hyperlink"/>
-                          <w:lang w:val="es-ES"/>
-                        </w:rPr>
-                        <w:t>Click</w:t>
-                      </w:r>
-                      <w:proofErr w:type="spellEnd"/>
-                      <w:proofErr w:type="gramEnd"/>
-                      <w:r>
-                        <w:rPr>
-                          <w:rStyle w:val="Hyperlink"/>
-                          <w:lang w:val="es-ES"/>
-                        </w:rPr>
-                        <w:t xml:space="preserve"> aquí</w:t>
-                      </w:r>
-                      <w:r>
-                        <w:rPr>
-                          <w:lang w:val="es-ES"/>
-                        </w:rPr>
-                        <w:fldChar w:fldCharType="end"/>
-                      </w:r>
+                      <w:hyperlink r:id="rId3">
+                        <w:r>
+                          <w:rPr>
+                            <w:rStyle w:val="InternetLink"/>
+                            <w:lang w:val="es-ES"/>
+                          </w:rPr>
+                          <w:t>Visita mi sitio web - Click aquí</w:t>
+                        </w:r>
+                      </w:hyperlink>
                     </w:p>
                   </w:txbxContent>
                 </v:textbox>
-              </v:shape>
+                <w10:wrap type="none"/>
+              </v:rect>
             </w:pict>
           </mc:Fallback>
         </mc:AlternateContent>
-      </w:r>
-      <w:r>
         <w:drawing>
-          <wp:anchor distT="0" distB="0" distL="114300" distR="114300" simplePos="0" relativeHeight="251658240" behindDoc="1" locked="0" layoutInCell="1" allowOverlap="1" wp14:anchorId="7211BDB9" wp14:editId="2DF509D2">
+          <wp:anchor behindDoc="1" distT="0" distB="0" distL="0" distR="0" simplePos="0" locked="0" layoutInCell="0" allowOverlap="1" relativeHeight="2">
             <wp:simplePos x="0" y="0"/>
             <wp:positionH relativeFrom="column">
               <wp:posOffset>-2414905</wp:posOffset>
@@ -220,10 +127,10 @@
             <wp:positionV relativeFrom="paragraph">
               <wp:posOffset>-12700</wp:posOffset>
             </wp:positionV>
-            <wp:extent cx="10547596" cy="2743200"/>
-            <wp:effectExtent l="0" t="0" r="6350" b="0"/>
+            <wp:extent cx="10547350" cy="2633345"/>
+            <wp:effectExtent l="0" t="0" r="0" b="0"/>
             <wp:wrapNone/>
-            <wp:docPr id="1" name="Picture 1" descr="A screenshot of a video game&#10;&#10;Description automatically generated with medium confidence"/>
+            <wp:docPr id="3" name="Picture 1" descr="A screenshot of a video game&#10;&#10;Description automatically generated with medium confidence"/>
             <wp:cNvGraphicFramePr>
               <a:graphicFrameLocks xmlns:a="http://schemas.openxmlformats.org/drawingml/2006/main" noChangeAspect="1"/>
             </wp:cNvGraphicFramePr>
@@ -231,25 +138,21 @@
               <a:graphicData uri="http://schemas.openxmlformats.org/drawingml/2006/picture">
                 <pic:pic xmlns:pic="http://schemas.openxmlformats.org/drawingml/2006/picture">
                   <pic:nvPicPr>
-                    <pic:cNvPr id="1" name="Picture 1" descr="A screenshot of a video game&#10;&#10;Description automatically generated with medium confidence"/>
-                    <pic:cNvPicPr/>
+                    <pic:cNvPr id="3" name="Picture 1" descr="A screenshot of a video game&#10;&#10;Description automatically generated with medium confidence"/>
+                    <pic:cNvPicPr>
+                      <a:picLocks noChangeAspect="1" noChangeArrowheads="1"/>
+                    </pic:cNvPicPr>
                   </pic:nvPicPr>
                   <pic:blipFill>
-                    <a:blip r:embed="rId5" cstate="print">
-                      <a:extLst>
-                        <a:ext uri="{28A0092B-C50C-407E-A947-70E740481C1C}">
-                          <a14:useLocalDpi xmlns:a14="http://schemas.microsoft.com/office/drawing/2010/main" val="0"/>
-                        </a:ext>
-                      </a:extLst>
-                    </a:blip>
+                    <a:blip r:embed="rId4"/>
                     <a:stretch>
                       <a:fillRect/>
                     </a:stretch>
                   </pic:blipFill>
-                  <pic:spPr>
+                  <pic:spPr bwMode="auto">
                     <a:xfrm>
                       <a:off x="0" y="0"/>
-                      <a:ext cx="10547596" cy="2743200"/>
+                      <a:ext cx="10547350" cy="2633345"/>
                     </a:xfrm>
                     <a:prstGeom prst="rect">
                       <a:avLst/>
@@ -258,121 +161,201 @@
                 </pic:pic>
               </a:graphicData>
             </a:graphic>
-            <wp14:sizeRelH relativeFrom="page">
-              <wp14:pctWidth>0</wp14:pctWidth>
-            </wp14:sizeRelH>
-            <wp14:sizeRelV relativeFrom="page">
-              <wp14:pctHeight>0</wp14:pctHeight>
-            </wp14:sizeRelV>
           </wp:anchor>
         </w:drawing>
       </w:r>
     </w:p>
     <w:p>
       <w:pPr>
+        <w:pStyle w:val="Normal"/>
         <w:rPr>
           <w:lang w:val="es-ES"/>
         </w:rPr>
       </w:pPr>
-    </w:p>
-    <w:p>
-      <w:pPr>
+      <w:r>
         <w:rPr>
           <w:lang w:val="es-ES"/>
         </w:rPr>
-      </w:pPr>
-    </w:p>
-    <w:p>
-      <w:pPr>
+      </w:r>
+    </w:p>
+    <w:p>
+      <w:pPr>
+        <w:pStyle w:val="Normal"/>
         <w:rPr>
           <w:lang w:val="es-ES"/>
         </w:rPr>
       </w:pPr>
-    </w:p>
-    <w:p>
-      <w:pPr>
+      <w:r>
         <w:rPr>
           <w:lang w:val="es-ES"/>
         </w:rPr>
-      </w:pPr>
-    </w:p>
-    <w:p>
-      <w:pPr>
+      </w:r>
+    </w:p>
+    <w:p>
+      <w:pPr>
+        <w:pStyle w:val="Normal"/>
         <w:rPr>
           <w:lang w:val="es-ES"/>
         </w:rPr>
       </w:pPr>
-    </w:p>
-    <w:p>
-      <w:pPr>
+      <w:r>
         <w:rPr>
           <w:lang w:val="es-ES"/>
         </w:rPr>
-      </w:pPr>
-    </w:p>
-    <w:p>
-      <w:pPr>
+      </w:r>
+    </w:p>
+    <w:p>
+      <w:pPr>
+        <w:pStyle w:val="Normal"/>
         <w:rPr>
           <w:lang w:val="es-ES"/>
         </w:rPr>
       </w:pPr>
-    </w:p>
-    <w:p>
-      <w:pPr>
+      <w:r>
         <w:rPr>
           <w:lang w:val="es-ES"/>
         </w:rPr>
-      </w:pPr>
-    </w:p>
-    <w:p>
-      <w:pPr>
+      </w:r>
+    </w:p>
+    <w:p>
+      <w:pPr>
+        <w:pStyle w:val="Normal"/>
         <w:rPr>
           <w:lang w:val="es-ES"/>
         </w:rPr>
       </w:pPr>
-    </w:p>
-    <w:p>
-      <w:pPr>
+      <w:r>
         <w:rPr>
           <w:lang w:val="es-ES"/>
         </w:rPr>
-      </w:pPr>
-    </w:p>
-    <w:p>
-      <w:pPr>
+      </w:r>
+    </w:p>
+    <w:p>
+      <w:pPr>
+        <w:pStyle w:val="Normal"/>
         <w:rPr>
           <w:lang w:val="es-ES"/>
         </w:rPr>
       </w:pPr>
-    </w:p>
-    <w:p>
-      <w:pPr>
+      <w:r>
         <w:rPr>
           <w:lang w:val="es-ES"/>
         </w:rPr>
-      </w:pPr>
-    </w:p>
-    <w:p>
-      <w:pPr>
+      </w:r>
+    </w:p>
+    <w:p>
+      <w:pPr>
+        <w:pStyle w:val="Normal"/>
         <w:rPr>
           <w:lang w:val="es-ES"/>
         </w:rPr>
       </w:pPr>
-    </w:p>
-    <w:p>
-      <w:pPr>
+      <w:r>
         <w:rPr>
           <w:lang w:val="es-ES"/>
         </w:rPr>
-      </w:pPr>
-    </w:p>
-    <w:p>
-      <w:pPr>
-        <w:shd w:val="clear" w:color="auto" w:fill="FFFFFF"/>
-        <w:spacing w:line="348" w:lineRule="atLeast"/>
-        <w:ind w:left="-1134"/>
-        <w:rPr>
-          <w:rFonts w:ascii="Helvetica Neue" w:eastAsia="Times New Roman" w:hAnsi="Helvetica Neue" w:cs="Times New Roman"/>
+      </w:r>
+    </w:p>
+    <w:p>
+      <w:pPr>
+        <w:pStyle w:val="Normal"/>
+        <w:rPr>
+          <w:lang w:val="es-ES"/>
+        </w:rPr>
+      </w:pPr>
+      <w:r>
+        <w:rPr>
+          <w:lang w:val="es-ES"/>
+        </w:rPr>
+      </w:r>
+    </w:p>
+    <w:p>
+      <w:pPr>
+        <w:pStyle w:val="Normal"/>
+        <w:rPr>
+          <w:lang w:val="es-ES"/>
+        </w:rPr>
+      </w:pPr>
+      <w:r>
+        <w:rPr>
+          <w:lang w:val="es-ES"/>
+        </w:rPr>
+      </w:r>
+    </w:p>
+    <w:p>
+      <w:pPr>
+        <w:pStyle w:val="Normal"/>
+        <w:rPr>
+          <w:lang w:val="es-ES"/>
+        </w:rPr>
+      </w:pPr>
+      <w:r>
+        <w:rPr>
+          <w:lang w:val="es-ES"/>
+        </w:rPr>
+      </w:r>
+    </w:p>
+    <w:p>
+      <w:pPr>
+        <w:pStyle w:val="Normal"/>
+        <w:rPr>
+          <w:lang w:val="es-ES"/>
+        </w:rPr>
+      </w:pPr>
+      <w:r>
+        <w:rPr>
+          <w:lang w:val="es-ES"/>
+        </w:rPr>
+      </w:r>
+    </w:p>
+    <w:p>
+      <w:pPr>
+        <w:pStyle w:val="Normal"/>
+        <w:rPr>
+          <w:lang w:val="es-ES"/>
+        </w:rPr>
+      </w:pPr>
+      <w:r>
+        <w:rPr>
+          <w:lang w:val="es-ES"/>
+        </w:rPr>
+      </w:r>
+    </w:p>
+    <w:p>
+      <w:pPr>
+        <w:pStyle w:val="Normal"/>
+        <w:rPr>
+          <w:lang w:val="es-ES"/>
+        </w:rPr>
+      </w:pPr>
+      <w:r>
+        <w:rPr>
+          <w:lang w:val="es-ES"/>
+        </w:rPr>
+      </w:r>
+    </w:p>
+    <w:p>
+      <w:pPr>
+        <w:pStyle w:val="Normal"/>
+        <w:rPr>
+          <w:lang w:val="es-ES"/>
+        </w:rPr>
+      </w:pPr>
+      <w:r>
+        <w:rPr>
+          <w:lang w:val="es-ES"/>
+        </w:rPr>
+      </w:r>
+    </w:p>
+    <w:p>
+      <w:pPr>
+        <w:pStyle w:val="Normal"/>
+        <w:shd w:val="clear" w:color="auto" w:fill="FFFFFF"/>
+        <w:spacing w:lineRule="atLeast" w:line="348"/>
+        <w:ind w:left="-1134" w:hanging="0"/>
+        <w:rPr>
+          <w:rFonts w:ascii="Helvetica Neue" w:hAnsi="Helvetica Neue" w:eastAsia="Times New Roman" w:cs="Times New Roman"/>
+          <w:b/>
           <w:b/>
           <w:bCs/>
           <w:color w:val="2C2C2C"/>
@@ -382,7 +365,7 @@
       </w:pPr>
       <w:r>
         <w:rPr>
-          <w:rFonts w:ascii="Helvetica Neue" w:eastAsia="Times New Roman" w:hAnsi="Helvetica Neue" w:cs="Times New Roman"/>
+          <w:rFonts w:eastAsia="Times New Roman" w:cs="Times New Roman" w:ascii="Helvetica Neue" w:hAnsi="Helvetica Neue"/>
           <w:b/>
           <w:bCs/>
           <w:color w:val="2C2C2C"/>
@@ -394,10 +377,11 @@
     </w:p>
     <w:p>
       <w:pPr>
-        <w:shd w:val="clear" w:color="auto" w:fill="FFFFFF"/>
-        <w:ind w:left="-993"/>
-        <w:rPr>
-          <w:rFonts w:ascii="Helvetica Neue" w:eastAsia="Times New Roman" w:hAnsi="Helvetica Neue" w:cs="Times New Roman"/>
+        <w:pStyle w:val="Normal"/>
+        <w:shd w:val="clear" w:color="auto" w:fill="FFFFFF"/>
+        <w:ind w:left="-993" w:hanging="0"/>
+        <w:rPr>
+          <w:rFonts w:ascii="Helvetica Neue" w:hAnsi="Helvetica Neue" w:eastAsia="Times New Roman" w:cs="Times New Roman"/>
           <w:color w:val="2C2C2C"/>
           <w:sz w:val="20"/>
           <w:szCs w:val="20"/>
@@ -405,7 +389,7 @@
       </w:pPr>
       <w:r>
         <w:rPr>
-          <w:rFonts w:ascii="Helvetica Neue" w:eastAsia="Times New Roman" w:hAnsi="Helvetica Neue" w:cs="Times New Roman"/>
+          <w:rFonts w:eastAsia="Times New Roman" w:cs="Times New Roman" w:ascii="Helvetica Neue" w:hAnsi="Helvetica Neue"/>
           <w:b/>
           <w:bCs/>
           <w:color w:val="2C2C2C"/>
@@ -417,7 +401,7 @@
       </w:r>
       <w:r>
         <w:rPr>
-          <w:rFonts w:ascii="Helvetica Neue" w:eastAsia="Times New Roman" w:hAnsi="Helvetica Neue" w:cs="Times New Roman"/>
+          <w:rFonts w:eastAsia="Times New Roman" w:cs="Times New Roman" w:ascii="Helvetica Neue" w:hAnsi="Helvetica Neue"/>
           <w:b/>
           <w:bCs/>
           <w:color w:val="2C2C2C"/>
@@ -429,10 +413,11 @@
     </w:p>
     <w:p>
       <w:pPr>
-        <w:shd w:val="clear" w:color="auto" w:fill="FFFFFF"/>
-        <w:ind w:left="-993"/>
-        <w:rPr>
-          <w:rFonts w:ascii="Helvetica Neue" w:eastAsia="Times New Roman" w:hAnsi="Helvetica Neue" w:cs="Times New Roman"/>
+        <w:pStyle w:val="Normal"/>
+        <w:shd w:val="clear" w:color="auto" w:fill="FFFFFF"/>
+        <w:ind w:left="-993" w:hanging="0"/>
+        <w:rPr>
+          <w:rFonts w:ascii="Helvetica Neue" w:hAnsi="Helvetica Neue" w:eastAsia="Times New Roman" w:cs="Times New Roman"/>
           <w:color w:val="2C2C2C"/>
           <w:sz w:val="20"/>
           <w:szCs w:val="20"/>
@@ -440,20 +425,21 @@
       </w:pPr>
       <w:r>
         <w:rPr>
-          <w:rFonts w:ascii="Helvetica Neue" w:eastAsia="Times New Roman" w:hAnsi="Helvetica Neue" w:cs="Times New Roman"/>
+          <w:rFonts w:eastAsia="Times New Roman" w:cs="Times New Roman" w:ascii="Helvetica Neue" w:hAnsi="Helvetica Neue"/>
           <w:color w:val="2C2C2C"/>
           <w:sz w:val="20"/>
           <w:szCs w:val="20"/>
         </w:rPr>
-        <w:t>39</w:t>
-      </w:r>
-    </w:p>
-    <w:p>
-      <w:pPr>
-        <w:shd w:val="clear" w:color="auto" w:fill="FFFFFF"/>
-        <w:ind w:left="-993"/>
-        <w:rPr>
-          <w:rFonts w:ascii="Helvetica Neue" w:eastAsia="Times New Roman" w:hAnsi="Helvetica Neue" w:cs="Times New Roman"/>
+        <w:t>40</w:t>
+      </w:r>
+    </w:p>
+    <w:p>
+      <w:pPr>
+        <w:pStyle w:val="Normal"/>
+        <w:shd w:val="clear" w:color="auto" w:fill="FFFFFF"/>
+        <w:ind w:left="-993" w:hanging="0"/>
+        <w:rPr>
+          <w:rFonts w:ascii="Helvetica Neue" w:hAnsi="Helvetica Neue" w:eastAsia="Times New Roman" w:cs="Times New Roman"/>
           <w:color w:val="2C2C2C"/>
           <w:sz w:val="20"/>
           <w:szCs w:val="20"/>
@@ -461,7 +447,7 @@
       </w:pPr>
       <w:r>
         <w:rPr>
-          <w:rFonts w:ascii="Helvetica Neue" w:eastAsia="Times New Roman" w:hAnsi="Helvetica Neue" w:cs="Times New Roman"/>
+          <w:rFonts w:eastAsia="Times New Roman" w:cs="Times New Roman" w:ascii="Helvetica Neue" w:hAnsi="Helvetica Neue"/>
           <w:b/>
           <w:bCs/>
           <w:color w:val="2C2C2C"/>
@@ -473,10 +459,11 @@
     </w:p>
     <w:p>
       <w:pPr>
-        <w:shd w:val="clear" w:color="auto" w:fill="FFFFFF"/>
-        <w:ind w:left="-993"/>
-        <w:rPr>
-          <w:rFonts w:ascii="Helvetica Neue" w:eastAsia="Times New Roman" w:hAnsi="Helvetica Neue" w:cs="Times New Roman"/>
+        <w:pStyle w:val="Normal"/>
+        <w:shd w:val="clear" w:color="auto" w:fill="FFFFFF"/>
+        <w:ind w:left="-993" w:hanging="0"/>
+        <w:rPr>
+          <w:rFonts w:ascii="Helvetica Neue" w:hAnsi="Helvetica Neue" w:eastAsia="Times New Roman" w:cs="Times New Roman"/>
           <w:color w:val="2C2C2C"/>
           <w:sz w:val="20"/>
           <w:szCs w:val="20"/>
@@ -484,20 +471,21 @@
       </w:pPr>
       <w:r>
         <w:rPr>
-          <w:rFonts w:ascii="Helvetica Neue" w:eastAsia="Times New Roman" w:hAnsi="Helvetica Neue" w:cs="Times New Roman"/>
+          <w:rFonts w:eastAsia="Times New Roman" w:cs="Times New Roman" w:ascii="Helvetica Neue" w:hAnsi="Helvetica Neue"/>
           <w:color w:val="2C2C2C"/>
           <w:sz w:val="20"/>
           <w:szCs w:val="20"/>
         </w:rPr>
-        <w:t>mauriciodiaz.xx@gmail.com</w:t>
-      </w:r>
-    </w:p>
-    <w:p>
-      <w:pPr>
-        <w:shd w:val="clear" w:color="auto" w:fill="FFFFFF"/>
-        <w:ind w:left="-993"/>
-        <w:rPr>
-          <w:rFonts w:ascii="Helvetica Neue" w:eastAsia="Times New Roman" w:hAnsi="Helvetica Neue" w:cs="Times New Roman"/>
+        <w:t>mail@mauriciodiaz.com.ar</w:t>
+      </w:r>
+    </w:p>
+    <w:p>
+      <w:pPr>
+        <w:pStyle w:val="Normal"/>
+        <w:shd w:val="clear" w:color="auto" w:fill="FFFFFF"/>
+        <w:ind w:left="-993" w:hanging="0"/>
+        <w:rPr>
+          <w:rFonts w:ascii="Helvetica Neue" w:hAnsi="Helvetica Neue" w:eastAsia="Times New Roman" w:cs="Times New Roman"/>
           <w:color w:val="2C2C2C"/>
           <w:sz w:val="20"/>
           <w:szCs w:val="20"/>
@@ -505,7 +493,7 @@
       </w:pPr>
       <w:r>
         <w:rPr>
-          <w:rFonts w:ascii="Helvetica Neue" w:eastAsia="Times New Roman" w:hAnsi="Helvetica Neue" w:cs="Times New Roman"/>
+          <w:rFonts w:eastAsia="Times New Roman" w:cs="Times New Roman" w:ascii="Helvetica Neue" w:hAnsi="Helvetica Neue"/>
           <w:b/>
           <w:bCs/>
           <w:color w:val="2C2C2C"/>
@@ -517,10 +505,11 @@
     </w:p>
     <w:p>
       <w:pPr>
-        <w:shd w:val="clear" w:color="auto" w:fill="FFFFFF"/>
-        <w:ind w:left="-993"/>
-        <w:rPr>
-          <w:rFonts w:ascii="Helvetica Neue" w:eastAsia="Times New Roman" w:hAnsi="Helvetica Neue" w:cs="Times New Roman"/>
+        <w:pStyle w:val="Normal"/>
+        <w:shd w:val="clear" w:color="auto" w:fill="FFFFFF"/>
+        <w:ind w:left="-993" w:hanging="0"/>
+        <w:rPr>
+          <w:rFonts w:ascii="Helvetica Neue" w:hAnsi="Helvetica Neue" w:eastAsia="Times New Roman" w:cs="Times New Roman"/>
           <w:color w:val="2C2C2C"/>
           <w:sz w:val="20"/>
           <w:szCs w:val="20"/>
@@ -528,7 +517,7 @@
       </w:pPr>
       <w:r>
         <w:rPr>
-          <w:rFonts w:ascii="Helvetica Neue" w:eastAsia="Times New Roman" w:hAnsi="Helvetica Neue" w:cs="Times New Roman"/>
+          <w:rFonts w:eastAsia="Times New Roman" w:cs="Times New Roman" w:ascii="Helvetica Neue" w:hAnsi="Helvetica Neue"/>
           <w:color w:val="2C2C2C"/>
           <w:sz w:val="20"/>
           <w:szCs w:val="20"/>
@@ -538,10 +527,11 @@
     </w:p>
     <w:p>
       <w:pPr>
-        <w:shd w:val="clear" w:color="auto" w:fill="FFFFFF"/>
-        <w:ind w:left="-993"/>
-        <w:rPr>
-          <w:rFonts w:ascii="Helvetica Neue" w:eastAsia="Times New Roman" w:hAnsi="Helvetica Neue" w:cs="Times New Roman"/>
+        <w:pStyle w:val="Normal"/>
+        <w:shd w:val="clear" w:color="auto" w:fill="FFFFFF"/>
+        <w:ind w:left="-993" w:hanging="0"/>
+        <w:rPr>
+          <w:rFonts w:ascii="Helvetica Neue" w:hAnsi="Helvetica Neue" w:eastAsia="Times New Roman" w:cs="Times New Roman"/>
           <w:color w:val="2C2C2C"/>
           <w:sz w:val="20"/>
           <w:szCs w:val="20"/>
@@ -549,7 +539,7 @@
       </w:pPr>
       <w:r>
         <w:rPr>
-          <w:rFonts w:ascii="Helvetica Neue" w:eastAsia="Times New Roman" w:hAnsi="Helvetica Neue" w:cs="Times New Roman"/>
+          <w:rFonts w:eastAsia="Times New Roman" w:cs="Times New Roman" w:ascii="Helvetica Neue" w:hAnsi="Helvetica Neue"/>
           <w:b/>
           <w:bCs/>
           <w:color w:val="2C2C2C"/>
@@ -561,10 +551,11 @@
     </w:p>
     <w:p>
       <w:pPr>
-        <w:shd w:val="clear" w:color="auto" w:fill="FFFFFF"/>
-        <w:ind w:left="-993"/>
-        <w:rPr>
-          <w:rFonts w:ascii="Helvetica Neue" w:eastAsia="Times New Roman" w:hAnsi="Helvetica Neue" w:cs="Times New Roman"/>
+        <w:pStyle w:val="Normal"/>
+        <w:shd w:val="clear" w:color="auto" w:fill="FFFFFF"/>
+        <w:ind w:left="-993" w:hanging="0"/>
+        <w:rPr>
+          <w:rFonts w:ascii="Helvetica Neue" w:hAnsi="Helvetica Neue" w:eastAsia="Times New Roman" w:cs="Times New Roman"/>
           <w:color w:val="2C2C2C"/>
           <w:sz w:val="20"/>
           <w:szCs w:val="20"/>
@@ -572,7 +563,7 @@
       </w:pPr>
       <w:r>
         <w:rPr>
-          <w:rFonts w:ascii="Helvetica Neue" w:eastAsia="Times New Roman" w:hAnsi="Helvetica Neue" w:cs="Times New Roman"/>
+          <w:rFonts w:eastAsia="Times New Roman" w:cs="Times New Roman" w:ascii="Helvetica Neue" w:hAnsi="Helvetica Neue"/>
           <w:color w:val="2C2C2C"/>
           <w:sz w:val="20"/>
           <w:szCs w:val="20"/>
@@ -582,10 +573,11 @@
     </w:p>
     <w:p>
       <w:pPr>
-        <w:shd w:val="clear" w:color="auto" w:fill="FFFFFF"/>
-        <w:ind w:left="-993"/>
-        <w:rPr>
-          <w:rFonts w:ascii="Helvetica Neue" w:eastAsia="Times New Roman" w:hAnsi="Helvetica Neue" w:cs="Times New Roman"/>
+        <w:pStyle w:val="Normal"/>
+        <w:shd w:val="clear" w:color="auto" w:fill="FFFFFF"/>
+        <w:ind w:left="-993" w:hanging="0"/>
+        <w:rPr>
+          <w:rFonts w:ascii="Helvetica Neue" w:hAnsi="Helvetica Neue" w:eastAsia="Times New Roman" w:cs="Times New Roman"/>
           <w:color w:val="2C2C2C"/>
           <w:sz w:val="20"/>
           <w:szCs w:val="20"/>
@@ -593,7 +585,7 @@
       </w:pPr>
       <w:r>
         <w:rPr>
-          <w:rFonts w:ascii="Helvetica Neue" w:eastAsia="Times New Roman" w:hAnsi="Helvetica Neue" w:cs="Times New Roman"/>
+          <w:rFonts w:eastAsia="Times New Roman" w:cs="Times New Roman" w:ascii="Helvetica Neue" w:hAnsi="Helvetica Neue"/>
           <w:b/>
           <w:bCs/>
           <w:color w:val="2C2C2C"/>
@@ -605,10 +597,11 @@
     </w:p>
     <w:p>
       <w:pPr>
-        <w:shd w:val="clear" w:color="auto" w:fill="FFFFFF"/>
-        <w:ind w:left="-993"/>
-        <w:rPr>
-          <w:rFonts w:ascii="Helvetica Neue" w:eastAsia="Times New Roman" w:hAnsi="Helvetica Neue" w:cs="Times New Roman"/>
+        <w:pStyle w:val="Normal"/>
+        <w:shd w:val="clear" w:color="auto" w:fill="FFFFFF"/>
+        <w:ind w:left="-993" w:hanging="0"/>
+        <w:rPr>
+          <w:rFonts w:ascii="Helvetica Neue" w:hAnsi="Helvetica Neue" w:eastAsia="Times New Roman" w:cs="Times New Roman"/>
           <w:color w:val="2C2C2C"/>
           <w:sz w:val="20"/>
           <w:szCs w:val="20"/>
@@ -616,7 +609,7 @@
       </w:pPr>
       <w:r>
         <w:rPr>
-          <w:rFonts w:ascii="Helvetica Neue" w:eastAsia="Times New Roman" w:hAnsi="Helvetica Neue" w:cs="Times New Roman"/>
+          <w:rFonts w:eastAsia="Times New Roman" w:cs="Times New Roman" w:ascii="Helvetica Neue" w:hAnsi="Helvetica Neue"/>
           <w:color w:val="2C2C2C"/>
           <w:sz w:val="20"/>
           <w:szCs w:val="20"/>
@@ -626,19 +619,27 @@
     </w:p>
     <w:p>
       <w:pPr>
+        <w:pStyle w:val="Normal"/>
         <w:ind w:left="-1134" w:firstLine="709"/>
         <w:rPr>
           <w:lang w:val="es-ES"/>
         </w:rPr>
       </w:pPr>
-    </w:p>
-    <w:p>
-      <w:pPr>
-        <w:shd w:val="clear" w:color="auto" w:fill="FFFFFF"/>
-        <w:spacing w:line="348" w:lineRule="atLeast"/>
-        <w:ind w:left="-1134"/>
-        <w:rPr>
-          <w:rFonts w:ascii="Helvetica Neue" w:eastAsia="Times New Roman" w:hAnsi="Helvetica Neue" w:cs="Times New Roman"/>
+      <w:r>
+        <w:rPr>
+          <w:lang w:val="es-ES"/>
+        </w:rPr>
+      </w:r>
+    </w:p>
+    <w:p>
+      <w:pPr>
+        <w:pStyle w:val="Normal"/>
+        <w:shd w:val="clear" w:color="auto" w:fill="FFFFFF"/>
+        <w:spacing w:lineRule="atLeast" w:line="348"/>
+        <w:ind w:left="-1134" w:hanging="0"/>
+        <w:rPr>
+          <w:rFonts w:ascii="Helvetica Neue" w:hAnsi="Helvetica Neue" w:eastAsia="Times New Roman" w:cs="Times New Roman"/>
+          <w:b/>
           <w:b/>
           <w:bCs/>
           <w:color w:val="2C2C2C"/>
@@ -648,7 +649,7 @@
       </w:pPr>
       <w:r>
         <w:rPr>
-          <w:rFonts w:ascii="Helvetica Neue" w:eastAsia="Times New Roman" w:hAnsi="Helvetica Neue" w:cs="Times New Roman"/>
+          <w:rFonts w:eastAsia="Times New Roman" w:cs="Times New Roman" w:ascii="Helvetica Neue" w:hAnsi="Helvetica Neue"/>
           <w:b/>
           <w:bCs/>
           <w:color w:val="2C2C2C"/>
@@ -660,11 +661,13 @@
     </w:p>
     <w:p>
       <w:pPr>
-        <w:shd w:val="clear" w:color="auto" w:fill="FFFFFF"/>
-        <w:spacing w:line="348" w:lineRule="atLeast"/>
-        <w:ind w:left="-1134"/>
-        <w:rPr>
-          <w:rFonts w:ascii="Helvetica Neue" w:eastAsia="Times New Roman" w:hAnsi="Helvetica Neue" w:cs="Times New Roman"/>
+        <w:pStyle w:val="Normal"/>
+        <w:shd w:val="clear" w:color="auto" w:fill="FFFFFF"/>
+        <w:spacing w:lineRule="atLeast" w:line="348"/>
+        <w:ind w:left="-1134" w:hanging="0"/>
+        <w:rPr>
+          <w:rFonts w:ascii="Helvetica Neue" w:hAnsi="Helvetica Neue" w:eastAsia="Times New Roman" w:cs="Times New Roman"/>
+          <w:b/>
           <w:b/>
           <w:bCs/>
           <w:color w:val="2C2C2C"/>
@@ -673,18 +676,48 @@
         </w:rPr>
       </w:pPr>
       <w:r>
-        <w:rPr>
-          <w:rFonts w:ascii="Helvetica Neue" w:eastAsia="Times New Roman" w:hAnsi="Helvetica Neue" w:cs="Times New Roman"/>
-          <w:caps/>
-          <w:color w:val="FFFFFF"/>
-          <w:sz w:val="21"/>
-          <w:szCs w:val="21"/>
-        </w:rPr>
-        <w:t>MAR 2020 - PRESENT</w:t>
-      </w:r>
-      <w:r>
-        <w:rPr>
-          <w:rFonts w:ascii="inherit" w:eastAsia="Times New Roman" w:hAnsi="inherit" w:cs="Times New Roman"/>
+        <w:rPr/>
+      </w:r>
+    </w:p>
+    <w:p>
+      <w:pPr>
+        <w:pStyle w:val="Normal"/>
+        <w:shd w:val="clear" w:color="auto" w:fill="FFFFFF"/>
+        <w:spacing w:lineRule="atLeast" w:line="348"/>
+        <w:ind w:left="-1134" w:hanging="0"/>
+        <w:rPr>
+          <w:rFonts w:ascii="Helvetica Neue" w:hAnsi="Helvetica Neue" w:eastAsia="Times New Roman" w:cs="Times New Roman"/>
+          <w:b/>
+          <w:b/>
+          <w:bCs/>
+          <w:color w:val="2C2C2C"/>
+          <w:sz w:val="41"/>
+          <w:szCs w:val="41"/>
+        </w:rPr>
+      </w:pPr>
+      <w:r>
+        <w:rPr>
+          <w:rFonts w:eastAsia="Times New Roman" w:cs="Times New Roman" w:ascii="Helvetica Neue" w:hAnsi="Helvetica Neue"/>
+          <w:caps/>
+          <w:color w:val="FFFFFF"/>
+          <w:sz w:val="21"/>
+          <w:szCs w:val="21"/>
+        </w:rPr>
+        <w:t xml:space="preserve"> </w:t>
+      </w:r>
+      <w:r>
+        <w:rPr>
+          <w:rFonts w:eastAsia="Times New Roman" w:cs="Times New Roman" w:ascii="Helvetica Neue" w:hAnsi="Helvetica Neue"/>
+          <w:caps/>
+          <w:color w:val="FFFFFF"/>
+          <w:sz w:val="21"/>
+          <w:szCs w:val="21"/>
+        </w:rPr>
+        <w:t>- PRESENT</w:t>
+      </w:r>
+      <w:r>
+        <w:rPr>
+          <w:rFonts w:eastAsia="Times New Roman" w:cs="Times New Roman" w:ascii="inherit" w:hAnsi="inherit"/>
           <w:caps/>
           <w:color w:val="FFFFFF"/>
           <w:sz w:val="33"/>
@@ -695,20 +728,21 @@
     </w:p>
     <w:p>
       <w:pPr>
+        <w:pStyle w:val="Normal"/>
         <w:shd w:val="clear" w:color="auto" w:fill="378C3F"/>
-        <w:spacing w:after="100" w:afterAutospacing="1" w:line="386" w:lineRule="atLeast"/>
+        <w:spacing w:lineRule="atLeast" w:line="386" w:before="0" w:afterAutospacing="1"/>
         <w:jc w:val="center"/>
         <w:rPr>
-          <w:rFonts w:ascii="Helvetica Neue" w:eastAsia="Times New Roman" w:hAnsi="Helvetica Neue" w:cs="Times New Roman"/>
-          <w:caps/>
-          <w:color w:val="FFFFFF"/>
-          <w:sz w:val="21"/>
-          <w:szCs w:val="21"/>
-        </w:rPr>
-      </w:pPr>
-      <w:r>
-        <w:rPr>
-          <w:rFonts w:ascii="Helvetica Neue" w:eastAsia="Times New Roman" w:hAnsi="Helvetica Neue" w:cs="Times New Roman"/>
+          <w:rFonts w:ascii="Helvetica Neue" w:hAnsi="Helvetica Neue" w:eastAsia="Times New Roman" w:cs="Times New Roman"/>
+          <w:caps/>
+          <w:color w:val="FFFFFF"/>
+          <w:sz w:val="21"/>
+          <w:szCs w:val="21"/>
+        </w:rPr>
+      </w:pPr>
+      <w:r>
+        <w:rPr>
+          <w:rFonts w:eastAsia="Times New Roman" w:cs="Times New Roman" w:ascii="Helvetica Neue" w:hAnsi="Helvetica Neue"/>
           <w:caps/>
           <w:color w:val="FFFFFF"/>
           <w:sz w:val="21"/>
@@ -719,11 +753,12 @@
     </w:p>
     <w:p>
       <w:pPr>
+        <w:pStyle w:val="Normal"/>
         <w:shd w:val="clear" w:color="auto" w:fill="378C3F"/>
-        <w:spacing w:line="336" w:lineRule="atLeast"/>
+        <w:spacing w:lineRule="atLeast" w:line="336"/>
         <w:jc w:val="center"/>
         <w:rPr>
-          <w:rFonts w:ascii="Helvetica Neue" w:eastAsia="Times New Roman" w:hAnsi="Helvetica Neue" w:cs="Times New Roman"/>
+          <w:rFonts w:ascii="Helvetica Neue" w:hAnsi="Helvetica Neue" w:eastAsia="Times New Roman" w:cs="Times New Roman"/>
           <w:caps/>
           <w:color w:val="FFFFFF"/>
           <w:sz w:val="38"/>
@@ -732,7 +767,7 @@
       </w:pPr>
       <w:r>
         <w:rPr>
-          <w:rFonts w:ascii="Helvetica Neue" w:eastAsia="Times New Roman" w:hAnsi="Helvetica Neue" w:cs="Times New Roman"/>
+          <w:rFonts w:eastAsia="Times New Roman" w:cs="Times New Roman" w:ascii="Helvetica Neue" w:hAnsi="Helvetica Neue"/>
           <w:caps/>
           <w:color w:val="FFFFFF"/>
           <w:sz w:val="38"/>
@@ -743,10 +778,11 @@
     </w:p>
     <w:p>
       <w:pPr>
-        <w:shd w:val="clear" w:color="auto" w:fill="FFFFFF"/>
-        <w:spacing w:line="336" w:lineRule="atLeast"/>
-        <w:rPr>
-          <w:rFonts w:ascii="inherit" w:eastAsia="Times New Roman" w:hAnsi="inherit" w:cs="Times New Roman"/>
+        <w:pStyle w:val="Normal"/>
+        <w:shd w:val="clear" w:color="auto" w:fill="FFFFFF"/>
+        <w:spacing w:lineRule="atLeast" w:line="336"/>
+        <w:rPr>
+          <w:rFonts w:ascii="inherit" w:hAnsi="inherit" w:eastAsia="Times New Roman" w:cs="Times New Roman"/>
           <w:color w:val="2C2C2C"/>
           <w:sz w:val="33"/>
           <w:szCs w:val="33"/>
@@ -754,7 +790,7 @@
       </w:pPr>
       <w:r>
         <w:rPr>
-          <w:rFonts w:ascii="inherit" w:eastAsia="Times New Roman" w:hAnsi="inherit" w:cs="Times New Roman"/>
+          <w:rFonts w:eastAsia="Times New Roman" w:cs="Times New Roman" w:ascii="inherit" w:hAnsi="inherit"/>
           <w:color w:val="2C2C2C"/>
           <w:sz w:val="33"/>
           <w:szCs w:val="33"/>
@@ -764,89 +800,102 @@
     </w:p>
     <w:p>
       <w:pPr>
-        <w:shd w:val="clear" w:color="auto" w:fill="FFFFFF"/>
-        <w:spacing w:after="100" w:afterAutospacing="1" w:line="386" w:lineRule="atLeast"/>
-        <w:rPr>
-          <w:rFonts w:ascii="Helvetica Neue" w:eastAsia="Times New Roman" w:hAnsi="Helvetica Neue" w:cs="Times New Roman"/>
+        <w:pStyle w:val="Normal"/>
+        <w:widowControl/>
+        <w:shd w:val="clear" w:color="auto" w:fill="FFFFFF"/>
+        <w:bidi w:val="0"/>
+        <w:spacing w:lineRule="atLeast" w:line="386" w:before="0" w:afterAutospacing="1"/>
+        <w:ind w:left="0" w:right="0" w:hanging="0"/>
+        <w:jc w:val="left"/>
+        <w:rPr>
+          <w:b w:val="false"/>
+          <w:b w:val="false"/>
+          <w:bCs w:val="false"/>
+        </w:rPr>
+      </w:pPr>
+      <w:r>
+        <w:rPr>
+          <w:rFonts w:eastAsia="Times New Roman" w:cs="Times New Roman" w:ascii="Helvetica Neue" w:hAnsi="Helvetica Neue"/>
+          <w:b w:val="false"/>
+          <w:bCs w:val="false"/>
           <w:color w:val="2C2C2C"/>
           <w:sz w:val="21"/>
           <w:szCs w:val="21"/>
           <w:lang w:val="es-ES"/>
         </w:rPr>
-      </w:pPr>
-      <w:r>
-        <w:rPr>
-          <w:rFonts w:ascii="Helvetica Neue" w:eastAsia="Times New Roman" w:hAnsi="Helvetica Neue" w:cs="Times New Roman"/>
-          <w:color w:val="2C2C2C"/>
-          <w:sz w:val="21"/>
-          <w:szCs w:val="21"/>
-        </w:rPr>
-        <w:t>Como ingeniero en DevOps soy responsable por la configuración, documentación optimización y soporte de una infraestructura basada en tecnologías como Linux, AWS, Kubernetes y Docker entre otras. technologies such as Linux, AWS, Kubernetes, Docker, among</w:t>
-      </w:r>
-      <w:r>
-        <w:rPr>
-          <w:rFonts w:ascii="Helvetica Neue" w:eastAsia="Times New Roman" w:hAnsi="Helvetica Neue" w:cs="Times New Roman"/>
-          <w:color w:val="2C2C2C"/>
-          <w:sz w:val="21"/>
-          <w:szCs w:val="21"/>
-          <w:lang w:val="es-ES"/>
-        </w:rPr>
-        <w:t xml:space="preserve"> </w:t>
-      </w:r>
-      <w:proofErr w:type="spellStart"/>
-      <w:r>
-        <w:rPr>
-          <w:rFonts w:ascii="Helvetica Neue" w:eastAsia="Times New Roman" w:hAnsi="Helvetica Neue" w:cs="Times New Roman"/>
-          <w:color w:val="2C2C2C"/>
-          <w:sz w:val="21"/>
-          <w:szCs w:val="21"/>
-          <w:lang w:val="es-ES"/>
-        </w:rPr>
-        <w:t>others</w:t>
-      </w:r>
-      <w:proofErr w:type="spellEnd"/>
-      <w:r>
-        <w:rPr>
-          <w:rFonts w:ascii="Helvetica Neue" w:eastAsia="Times New Roman" w:hAnsi="Helvetica Neue" w:cs="Times New Roman"/>
-          <w:color w:val="2C2C2C"/>
-          <w:sz w:val="21"/>
-          <w:szCs w:val="21"/>
-          <w:lang w:val="es-ES"/>
-        </w:rPr>
-        <w:t>.</w:t>
-      </w:r>
-    </w:p>
-    <w:p>
-      <w:pPr>
+        <w:t>A cargo de administrar la infraestructura de S1 Gateway con tecnologias tales como AWS, Linux, Docker, Terraform, Kubernetes y CI/CD entre otras.</w:t>
+      </w:r>
+    </w:p>
+    <w:p>
+      <w:pPr>
+        <w:pStyle w:val="Normal"/>
+        <w:shd w:val="clear" w:color="auto" w:fill="FFFFFF"/>
+        <w:spacing w:lineRule="atLeast" w:line="348"/>
+        <w:ind w:left="-1134" w:hanging="0"/>
+        <w:rPr>
+          <w:rFonts w:ascii="Helvetica Neue" w:hAnsi="Helvetica Neue" w:eastAsia="Times New Roman" w:cs="Times New Roman"/>
+          <w:b/>
+          <w:b/>
+          <w:bCs/>
+          <w:color w:val="2C2C2C"/>
+          <w:sz w:val="41"/>
+          <w:szCs w:val="41"/>
+        </w:rPr>
+      </w:pPr>
+      <w:r>
+        <w:rPr>
+          <w:rFonts w:eastAsia="Times New Roman" w:cs="Times New Roman" w:ascii="Helvetica Neue" w:hAnsi="Helvetica Neue"/>
+          <w:caps/>
+          <w:color w:val="FFFFFF"/>
+          <w:sz w:val="21"/>
+          <w:szCs w:val="21"/>
+        </w:rPr>
+        <w:t>MAR 2020 - PRESENT</w:t>
+      </w:r>
+      <w:r>
+        <w:rPr>
+          <w:rFonts w:eastAsia="Times New Roman" w:cs="Times New Roman" w:ascii="inherit" w:hAnsi="inherit"/>
+          <w:caps/>
+          <w:color w:val="FFFFFF"/>
+          <w:sz w:val="33"/>
+          <w:szCs w:val="33"/>
+        </w:rPr>
+        <w:t>RESOLVIT INTERNATIONAL</w:t>
+      </w:r>
+    </w:p>
+    <w:p>
+      <w:pPr>
+        <w:pStyle w:val="Normal"/>
         <w:shd w:val="clear" w:color="auto" w:fill="378C3F"/>
-        <w:spacing w:after="100" w:afterAutospacing="1" w:line="386" w:lineRule="atLeast"/>
+        <w:spacing w:lineRule="atLeast" w:line="386" w:before="0" w:afterAutospacing="1"/>
         <w:jc w:val="center"/>
         <w:rPr>
-          <w:rFonts w:ascii="Helvetica Neue" w:eastAsia="Times New Roman" w:hAnsi="Helvetica Neue" w:cs="Times New Roman"/>
-          <w:caps/>
-          <w:color w:val="FFFFFF"/>
-          <w:sz w:val="21"/>
-          <w:szCs w:val="21"/>
-        </w:rPr>
-      </w:pPr>
-      <w:r>
-        <w:rPr>
-          <w:rFonts w:ascii="Helvetica Neue" w:eastAsia="Times New Roman" w:hAnsi="Helvetica Neue" w:cs="Times New Roman"/>
-          <w:caps/>
-          <w:color w:val="FFFFFF"/>
-          <w:sz w:val="21"/>
-          <w:szCs w:val="21"/>
-        </w:rPr>
-        <w:t>JUN 2013 - MAR 2020</w:t>
-      </w:r>
-    </w:p>
-    <w:p>
-      <w:pPr>
+          <w:rFonts w:ascii="Helvetica Neue" w:hAnsi="Helvetica Neue" w:eastAsia="Times New Roman" w:cs="Times New Roman"/>
+          <w:caps/>
+          <w:color w:val="FFFFFF"/>
+          <w:sz w:val="21"/>
+          <w:szCs w:val="21"/>
+        </w:rPr>
+      </w:pPr>
+      <w:r>
+        <w:rPr>
+          <w:rFonts w:eastAsia="Times New Roman" w:cs="Times New Roman" w:ascii="Helvetica Neue" w:hAnsi="Helvetica Neue"/>
+          <w:caps/>
+          <w:color w:val="FFFFFF"/>
+          <w:sz w:val="21"/>
+          <w:szCs w:val="21"/>
+        </w:rPr>
+        <w:t>MAR 2020 - PRESENTE</w:t>
+      </w:r>
+    </w:p>
+    <w:p>
+      <w:pPr>
+        <w:pStyle w:val="Normal"/>
         <w:shd w:val="clear" w:color="auto" w:fill="378C3F"/>
-        <w:spacing w:line="336" w:lineRule="atLeast"/>
+        <w:spacing w:lineRule="atLeast" w:line="336"/>
         <w:jc w:val="center"/>
         <w:rPr>
-          <w:rFonts w:ascii="Helvetica Neue" w:eastAsia="Times New Roman" w:hAnsi="Helvetica Neue" w:cs="Times New Roman"/>
+          <w:rFonts w:ascii="Helvetica Neue" w:hAnsi="Helvetica Neue" w:eastAsia="Times New Roman" w:cs="Times New Roman"/>
           <w:caps/>
           <w:color w:val="FFFFFF"/>
           <w:sz w:val="38"/>
@@ -855,231 +904,393 @@
       </w:pPr>
       <w:r>
         <w:rPr>
-          <w:rFonts w:ascii="Helvetica Neue" w:eastAsia="Times New Roman" w:hAnsi="Helvetica Neue" w:cs="Times New Roman"/>
+          <w:rFonts w:eastAsia="Times New Roman" w:cs="Times New Roman" w:ascii="Helvetica Neue" w:hAnsi="Helvetica Neue"/>
           <w:caps/>
           <w:color w:val="FFFFFF"/>
           <w:sz w:val="38"/>
           <w:szCs w:val="38"/>
         </w:rPr>
-        <w:t>INGRAM MICRO</w:t>
-      </w:r>
-    </w:p>
-    <w:p>
-      <w:pPr>
-        <w:shd w:val="clear" w:color="auto" w:fill="FFFFFF"/>
-        <w:spacing w:line="336" w:lineRule="atLeast"/>
-        <w:rPr>
-          <w:rFonts w:ascii="Helvetica Neue" w:eastAsia="Times New Roman" w:hAnsi="Helvetica Neue" w:cs="Times New Roman"/>
-          <w:color w:val="2C2C2C"/>
+        <w:t>RESOLVIT INTERNATIONAL</w:t>
+      </w:r>
+    </w:p>
+    <w:p>
+      <w:pPr>
+        <w:pStyle w:val="Normal"/>
+        <w:shd w:val="clear" w:color="auto" w:fill="FFFFFF"/>
+        <w:spacing w:lineRule="atLeast" w:line="336"/>
+        <w:rPr>
+          <w:rFonts w:ascii="inherit" w:hAnsi="inherit" w:eastAsia="Times New Roman" w:cs="Times New Roman"/>
+          <w:color w:val="2C2C2C"/>
+          <w:sz w:val="33"/>
+          <w:szCs w:val="33"/>
+        </w:rPr>
+      </w:pPr>
+      <w:r>
+        <w:rPr>
+          <w:rFonts w:eastAsia="Times New Roman" w:cs="Times New Roman" w:ascii="inherit" w:hAnsi="inherit"/>
+          <w:color w:val="2C2C2C"/>
+          <w:sz w:val="33"/>
+          <w:szCs w:val="33"/>
+        </w:rPr>
+        <w:t>DevOps Engineer</w:t>
+      </w:r>
+    </w:p>
+    <w:p>
+      <w:pPr>
+        <w:pStyle w:val="Normal"/>
+        <w:shd w:val="clear" w:color="auto" w:fill="FFFFFF"/>
+        <w:spacing w:lineRule="atLeast" w:line="386" w:before="0" w:afterAutospacing="1"/>
+        <w:rPr>
+          <w:rFonts w:ascii="Helvetica Neue" w:hAnsi="Helvetica Neue" w:eastAsia="Times New Roman" w:cs="Times New Roman"/>
+          <w:color w:val="2C2C2C"/>
+          <w:sz w:val="21"/>
+          <w:szCs w:val="21"/>
+          <w:lang w:val="es-ES"/>
+        </w:rPr>
+      </w:pPr>
+      <w:r>
+        <w:rPr>
+          <w:rFonts w:eastAsia="Times New Roman" w:cs="Times New Roman" w:ascii="Helvetica Neue" w:hAnsi="Helvetica Neue"/>
+          <w:color w:val="2C2C2C"/>
+          <w:sz w:val="21"/>
+          <w:szCs w:val="21"/>
+        </w:rPr>
+        <w:t xml:space="preserve">Como ingeniero en DevOps soy responsable por la configuración, documentación optimización y soporte de una infraestructura basada en tecnologías como Linux, AWS, Kubernetes y Docker entre otras. </w:t>
+      </w:r>
+    </w:p>
+    <w:p>
+      <w:pPr>
+        <w:pStyle w:val="Normal"/>
+        <w:shd w:val="clear" w:color="auto" w:fill="FFFFFF"/>
+        <w:spacing w:lineRule="atLeast" w:line="386" w:before="0" w:afterAutospacing="1"/>
+        <w:rPr>
+          <w:rFonts w:ascii="Helvetica Neue" w:hAnsi="Helvetica Neue" w:eastAsia="Times New Roman" w:cs="Times New Roman"/>
+          <w:color w:val="2C2C2C"/>
+          <w:sz w:val="21"/>
+          <w:szCs w:val="21"/>
+          <w:lang w:val="es-ES"/>
+        </w:rPr>
+      </w:pPr>
+      <w:r>
+        <w:rPr/>
+      </w:r>
+    </w:p>
+    <w:p>
+      <w:pPr>
+        <w:pStyle w:val="Normal"/>
+        <w:shd w:val="clear" w:color="auto" w:fill="FFFFFF"/>
+        <w:spacing w:lineRule="atLeast" w:line="386" w:before="0" w:afterAutospacing="1"/>
+        <w:rPr>
+          <w:rFonts w:ascii="Helvetica Neue" w:hAnsi="Helvetica Neue" w:eastAsia="Times New Roman" w:cs="Times New Roman"/>
+          <w:color w:val="2C2C2C"/>
+          <w:sz w:val="21"/>
+          <w:szCs w:val="21"/>
+          <w:lang w:val="es-ES"/>
+        </w:rPr>
+      </w:pPr>
+      <w:r>
+        <w:rPr/>
+      </w:r>
+    </w:p>
+    <w:p>
+      <w:pPr>
+        <w:pStyle w:val="Normal"/>
+        <w:shd w:val="clear" w:color="auto" w:fill="378C3F"/>
+        <w:spacing w:lineRule="atLeast" w:line="386" w:before="0" w:afterAutospacing="1"/>
+        <w:jc w:val="center"/>
+        <w:rPr>
+          <w:rFonts w:ascii="Helvetica Neue" w:hAnsi="Helvetica Neue" w:eastAsia="Times New Roman" w:cs="Times New Roman"/>
+          <w:caps/>
+          <w:color w:val="FFFFFF"/>
+          <w:sz w:val="21"/>
+          <w:szCs w:val="21"/>
+        </w:rPr>
+      </w:pPr>
+      <w:r>
+        <w:rPr>
+          <w:rFonts w:eastAsia="Times New Roman" w:cs="Times New Roman" w:ascii="Helvetica Neue" w:hAnsi="Helvetica Neue"/>
+          <w:caps/>
+          <w:color w:val="FFFFFF"/>
+          <w:sz w:val="21"/>
+          <w:szCs w:val="21"/>
+        </w:rPr>
+        <w:t>JUN 2013 - MAR 2020</w:t>
+      </w:r>
+    </w:p>
+    <w:p>
+      <w:pPr>
+        <w:pStyle w:val="Normal"/>
+        <w:shd w:val="clear" w:color="auto" w:fill="378C3F"/>
+        <w:spacing w:lineRule="atLeast" w:line="336"/>
+        <w:jc w:val="center"/>
+        <w:rPr>
+          <w:rFonts w:ascii="Helvetica Neue" w:hAnsi="Helvetica Neue" w:eastAsia="Times New Roman" w:cs="Times New Roman"/>
+          <w:caps/>
+          <w:color w:val="FFFFFF"/>
           <w:sz w:val="38"/>
           <w:szCs w:val="38"/>
         </w:rPr>
       </w:pPr>
       <w:r>
         <w:rPr>
-          <w:rFonts w:ascii="Helvetica Neue" w:eastAsia="Times New Roman" w:hAnsi="Helvetica Neue" w:cs="Times New Roman"/>
-          <w:color w:val="2C2C2C"/>
+          <w:rFonts w:eastAsia="Times New Roman" w:cs="Times New Roman" w:ascii="Helvetica Neue" w:hAnsi="Helvetica Neue"/>
+          <w:caps/>
+          <w:color w:val="FFFFFF"/>
           <w:sz w:val="38"/>
           <w:szCs w:val="38"/>
         </w:rPr>
-        <w:t>Sysadmin</w:t>
-      </w:r>
-    </w:p>
-    <w:p>
-      <w:pPr>
-        <w:shd w:val="clear" w:color="auto" w:fill="FFFFFF"/>
-        <w:spacing w:after="100" w:afterAutospacing="1" w:line="386" w:lineRule="atLeast"/>
-        <w:rPr>
-          <w:rFonts w:ascii="Helvetica Neue" w:eastAsia="Times New Roman" w:hAnsi="Helvetica Neue" w:cs="Times New Roman"/>
-          <w:color w:val="2C2C2C"/>
-          <w:sz w:val="21"/>
-          <w:szCs w:val="21"/>
-        </w:rPr>
-      </w:pPr>
-      <w:r>
-        <w:rPr>
-          <w:rFonts w:ascii="Helvetica Neue" w:eastAsia="Times New Roman" w:hAnsi="Helvetica Neue" w:cs="Times New Roman"/>
-          <w:color w:val="2C2C2C"/>
-          <w:sz w:val="21"/>
-          <w:szCs w:val="21"/>
-        </w:rPr>
-        <w:t>A cargo del datacenter y el mantenimiento de la red. Mi objetivo es garantizar al negocio el acceso a los recursos de la red corporativa, instalación de imágenes (Microsoft Deployment Tool), configuración de teléfonos IP Cisco, reparación de equipos, Backup de servidores, mantenimiento de impresoras, montado e instalación de routers, switches y otros dispositivos de red.</w:t>
-      </w:r>
-    </w:p>
-    <w:p>
-      <w:pPr>
-        <w:shd w:val="clear" w:color="auto" w:fill="FFFFFF"/>
-        <w:spacing w:after="100" w:afterAutospacing="1" w:line="386" w:lineRule="atLeast"/>
-        <w:rPr>
-          <w:rFonts w:ascii="Helvetica Neue" w:eastAsia="Times New Roman" w:hAnsi="Helvetica Neue" w:cs="Times New Roman"/>
-          <w:color w:val="2C2C2C"/>
-          <w:sz w:val="21"/>
-          <w:szCs w:val="21"/>
-        </w:rPr>
-      </w:pPr>
-    </w:p>
-    <w:p>
-      <w:pPr>
-        <w:shd w:val="clear" w:color="auto" w:fill="FFFFFF"/>
-        <w:spacing w:after="100" w:afterAutospacing="1" w:line="386" w:lineRule="atLeast"/>
-        <w:rPr>
-          <w:rFonts w:ascii="Helvetica Neue" w:eastAsia="Times New Roman" w:hAnsi="Helvetica Neue" w:cs="Times New Roman"/>
-          <w:color w:val="2C2C2C"/>
-          <w:sz w:val="21"/>
-          <w:szCs w:val="21"/>
-          <w:lang w:val="es-ES"/>
-        </w:rPr>
-      </w:pPr>
-    </w:p>
-    <w:p>
-      <w:pPr>
-        <w:shd w:val="clear" w:color="auto" w:fill="378C3F"/>
-        <w:spacing w:after="100" w:afterAutospacing="1" w:line="386" w:lineRule="atLeast"/>
-        <w:jc w:val="center"/>
-        <w:rPr>
-          <w:rFonts w:ascii="Helvetica Neue" w:eastAsia="Times New Roman" w:hAnsi="Helvetica Neue" w:cs="Times New Roman"/>
-          <w:caps/>
-          <w:color w:val="FFFFFF"/>
-          <w:sz w:val="21"/>
-          <w:szCs w:val="21"/>
-        </w:rPr>
-      </w:pPr>
-      <w:r>
-        <w:rPr>
-          <w:rFonts w:ascii="Helvetica Neue" w:eastAsia="Times New Roman" w:hAnsi="Helvetica Neue" w:cs="Times New Roman"/>
-          <w:caps/>
-          <w:color w:val="FFFFFF"/>
-          <w:sz w:val="21"/>
-          <w:szCs w:val="21"/>
-        </w:rPr>
-        <w:t>FEB 2013 - JUN 2013</w:t>
-      </w:r>
-    </w:p>
-    <w:p>
-      <w:pPr>
-        <w:shd w:val="clear" w:color="auto" w:fill="378C3F"/>
-        <w:spacing w:line="336" w:lineRule="atLeast"/>
-        <w:jc w:val="center"/>
-        <w:rPr>
-          <w:rFonts w:ascii="Helvetica Neue" w:eastAsia="Times New Roman" w:hAnsi="Helvetica Neue" w:cs="Times New Roman"/>
-          <w:caps/>
-          <w:color w:val="FFFFFF"/>
+        <w:t>INGRAM MICRO</w:t>
+      </w:r>
+    </w:p>
+    <w:p>
+      <w:pPr>
+        <w:pStyle w:val="Normal"/>
+        <w:shd w:val="clear" w:color="auto" w:fill="FFFFFF"/>
+        <w:spacing w:lineRule="atLeast" w:line="336"/>
+        <w:rPr>
+          <w:rFonts w:ascii="Helvetica Neue" w:hAnsi="Helvetica Neue" w:eastAsia="Times New Roman" w:cs="Times New Roman"/>
+          <w:color w:val="2C2C2C"/>
           <w:sz w:val="38"/>
           <w:szCs w:val="38"/>
         </w:rPr>
       </w:pPr>
       <w:r>
         <w:rPr>
-          <w:rFonts w:ascii="Helvetica Neue" w:eastAsia="Times New Roman" w:hAnsi="Helvetica Neue" w:cs="Times New Roman"/>
-          <w:caps/>
-          <w:color w:val="FFFFFF"/>
+          <w:rFonts w:eastAsia="Times New Roman" w:cs="Times New Roman" w:ascii="Helvetica Neue" w:hAnsi="Helvetica Neue"/>
+          <w:color w:val="2C2C2C"/>
           <w:sz w:val="38"/>
           <w:szCs w:val="38"/>
         </w:rPr>
-        <w:t>HYNET S.A</w:t>
-      </w:r>
-    </w:p>
-    <w:p>
-      <w:pPr>
-        <w:shd w:val="clear" w:color="auto" w:fill="FFFFFF"/>
-        <w:spacing w:line="336" w:lineRule="atLeast"/>
-        <w:rPr>
-          <w:rFonts w:ascii="Helvetica Neue" w:eastAsia="Times New Roman" w:hAnsi="Helvetica Neue" w:cs="Times New Roman"/>
-          <w:color w:val="2C2C2C"/>
+        <w:t>Sysadmin</w:t>
+      </w:r>
+    </w:p>
+    <w:p>
+      <w:pPr>
+        <w:pStyle w:val="Normal"/>
+        <w:shd w:val="clear" w:color="auto" w:fill="FFFFFF"/>
+        <w:spacing w:lineRule="atLeast" w:line="386" w:before="0" w:afterAutospacing="1"/>
+        <w:rPr>
+          <w:rFonts w:ascii="Helvetica Neue" w:hAnsi="Helvetica Neue" w:eastAsia="Times New Roman" w:cs="Times New Roman"/>
+          <w:color w:val="2C2C2C"/>
+          <w:sz w:val="21"/>
+          <w:szCs w:val="21"/>
+        </w:rPr>
+      </w:pPr>
+      <w:r>
+        <w:rPr>
+          <w:rFonts w:eastAsia="Times New Roman" w:cs="Times New Roman" w:ascii="Helvetica Neue" w:hAnsi="Helvetica Neue"/>
+          <w:color w:val="2C2C2C"/>
+          <w:sz w:val="21"/>
+          <w:szCs w:val="21"/>
+        </w:rPr>
+        <w:t>A cargo del datacenter y el mantenimiento de la red. Mi objetivo es garantizar al negocio el acceso a los recursos de la red corporativa, instalación de imágenes (Microsoft Deployment Tool), configuración de teléfonos IP Cisco, reparación de equipos, Backup de servidores, mantenimiento de impresoras, montado e instalación de routers, switches y otros dispositivos de red.</w:t>
+      </w:r>
+    </w:p>
+    <w:p>
+      <w:pPr>
+        <w:pStyle w:val="Normal"/>
+        <w:shd w:val="clear" w:color="auto" w:fill="FFFFFF"/>
+        <w:spacing w:lineRule="atLeast" w:line="386" w:before="0" w:afterAutospacing="1"/>
+        <w:rPr>
+          <w:rFonts w:ascii="Helvetica Neue" w:hAnsi="Helvetica Neue" w:eastAsia="Times New Roman" w:cs="Times New Roman"/>
+          <w:color w:val="2C2C2C"/>
+          <w:sz w:val="21"/>
+          <w:szCs w:val="21"/>
+        </w:rPr>
+      </w:pPr>
+      <w:r>
+        <w:rPr>
+          <w:rFonts w:eastAsia="Times New Roman" w:cs="Times New Roman" w:ascii="Helvetica Neue" w:hAnsi="Helvetica Neue"/>
+          <w:color w:val="2C2C2C"/>
+          <w:sz w:val="21"/>
+          <w:szCs w:val="21"/>
+        </w:rPr>
+      </w:r>
+    </w:p>
+    <w:p>
+      <w:pPr>
+        <w:pStyle w:val="Normal"/>
+        <w:shd w:val="clear" w:color="auto" w:fill="FFFFFF"/>
+        <w:spacing w:lineRule="atLeast" w:line="386" w:before="0" w:afterAutospacing="1"/>
+        <w:rPr>
+          <w:rFonts w:ascii="Helvetica Neue" w:hAnsi="Helvetica Neue" w:eastAsia="Times New Roman" w:cs="Times New Roman"/>
+          <w:color w:val="2C2C2C"/>
+          <w:sz w:val="21"/>
+          <w:szCs w:val="21"/>
+          <w:lang w:val="es-ES"/>
+        </w:rPr>
+      </w:pPr>
+      <w:r>
+        <w:rPr>
+          <w:rFonts w:eastAsia="Times New Roman" w:cs="Times New Roman" w:ascii="Helvetica Neue" w:hAnsi="Helvetica Neue"/>
+          <w:color w:val="2C2C2C"/>
+          <w:sz w:val="21"/>
+          <w:szCs w:val="21"/>
+          <w:lang w:val="es-ES"/>
+        </w:rPr>
+      </w:r>
+    </w:p>
+    <w:p>
+      <w:pPr>
+        <w:pStyle w:val="Normal"/>
+        <w:shd w:val="clear" w:color="auto" w:fill="378C3F"/>
+        <w:spacing w:lineRule="atLeast" w:line="386" w:before="0" w:afterAutospacing="1"/>
+        <w:jc w:val="center"/>
+        <w:rPr>
+          <w:rFonts w:ascii="Helvetica Neue" w:hAnsi="Helvetica Neue" w:eastAsia="Times New Roman" w:cs="Times New Roman"/>
+          <w:caps/>
+          <w:color w:val="FFFFFF"/>
+          <w:sz w:val="21"/>
+          <w:szCs w:val="21"/>
+        </w:rPr>
+      </w:pPr>
+      <w:r>
+        <w:rPr>
+          <w:rFonts w:eastAsia="Times New Roman" w:cs="Times New Roman" w:ascii="Helvetica Neue" w:hAnsi="Helvetica Neue"/>
+          <w:caps/>
+          <w:color w:val="FFFFFF"/>
+          <w:sz w:val="21"/>
+          <w:szCs w:val="21"/>
+        </w:rPr>
+        <w:t>FEB 2013 - JUN 2013</w:t>
+      </w:r>
+    </w:p>
+    <w:p>
+      <w:pPr>
+        <w:pStyle w:val="Normal"/>
+        <w:shd w:val="clear" w:color="auto" w:fill="378C3F"/>
+        <w:spacing w:lineRule="atLeast" w:line="336"/>
+        <w:jc w:val="center"/>
+        <w:rPr>
+          <w:rFonts w:ascii="Helvetica Neue" w:hAnsi="Helvetica Neue" w:eastAsia="Times New Roman" w:cs="Times New Roman"/>
+          <w:caps/>
+          <w:color w:val="FFFFFF"/>
           <w:sz w:val="38"/>
           <w:szCs w:val="38"/>
         </w:rPr>
       </w:pPr>
       <w:r>
         <w:rPr>
-          <w:rFonts w:ascii="Helvetica Neue" w:eastAsia="Times New Roman" w:hAnsi="Helvetica Neue" w:cs="Times New Roman"/>
-          <w:color w:val="2C2C2C"/>
+          <w:rFonts w:eastAsia="Times New Roman" w:cs="Times New Roman" w:ascii="Helvetica Neue" w:hAnsi="Helvetica Neue"/>
+          <w:caps/>
+          <w:color w:val="FFFFFF"/>
           <w:sz w:val="38"/>
           <w:szCs w:val="38"/>
         </w:rPr>
-        <w:t>Analista de Redes</w:t>
-      </w:r>
-    </w:p>
-    <w:p>
-      <w:pPr>
-        <w:shd w:val="clear" w:color="auto" w:fill="FFFFFF"/>
-        <w:spacing w:after="100" w:afterAutospacing="1" w:line="386" w:lineRule="atLeast"/>
-        <w:rPr>
-          <w:rFonts w:ascii="Helvetica Neue" w:eastAsia="Times New Roman" w:hAnsi="Helvetica Neue" w:cs="Times New Roman"/>
-          <w:color w:val="2C2C2C"/>
-          <w:sz w:val="21"/>
-          <w:szCs w:val="21"/>
-        </w:rPr>
-      </w:pPr>
-      <w:r>
-        <w:rPr>
-          <w:rFonts w:ascii="Helvetica Neue" w:eastAsia="Times New Roman" w:hAnsi="Helvetica Neue" w:cs="Times New Roman"/>
-          <w:color w:val="2C2C2C"/>
-          <w:sz w:val="21"/>
-          <w:szCs w:val="21"/>
-        </w:rPr>
-        <w:t>Como técnico instalador me encargaba de la administración, configuración e instalación de ADN Solutions (Application Delivery Network ): Equipos Blue Coat, Riverbed y Juniper, Seguridad Web, Optimización WAN. Instalación y configuración avanzada de proxies para datacenters.</w:t>
-      </w:r>
-    </w:p>
-    <w:p>
-      <w:pPr>
-        <w:ind w:left="-1134" w:firstLine="709"/>
-      </w:pPr>
-    </w:p>
-    <w:p>
-      <w:pPr>
-        <w:shd w:val="clear" w:color="auto" w:fill="378C3F"/>
-        <w:spacing w:after="100" w:afterAutospacing="1" w:line="386" w:lineRule="atLeast"/>
-        <w:jc w:val="center"/>
-        <w:rPr>
-          <w:rFonts w:ascii="Helvetica Neue" w:eastAsia="Times New Roman" w:hAnsi="Helvetica Neue" w:cs="Times New Roman"/>
-          <w:caps/>
-          <w:color w:val="FFFFFF"/>
-          <w:sz w:val="21"/>
-          <w:szCs w:val="21"/>
-        </w:rPr>
-      </w:pPr>
-      <w:r>
-        <w:rPr>
-          <w:rFonts w:ascii="Helvetica Neue" w:eastAsia="Times New Roman" w:hAnsi="Helvetica Neue" w:cs="Times New Roman"/>
-          <w:caps/>
-          <w:color w:val="FFFFFF"/>
-          <w:sz w:val="21"/>
-          <w:szCs w:val="21"/>
-        </w:rPr>
-        <w:t>MAR 2011 - JUN 2013</w:t>
-      </w:r>
-    </w:p>
-    <w:p>
-      <w:pPr>
-        <w:shd w:val="clear" w:color="auto" w:fill="378C3F"/>
-        <w:spacing w:line="336" w:lineRule="atLeast"/>
-        <w:jc w:val="center"/>
-        <w:rPr>
-          <w:rFonts w:ascii="Helvetica Neue" w:eastAsia="Times New Roman" w:hAnsi="Helvetica Neue" w:cs="Times New Roman"/>
-          <w:caps/>
-          <w:color w:val="FFFFFF"/>
+        <w:t>HYNET S.A</w:t>
+      </w:r>
+    </w:p>
+    <w:p>
+      <w:pPr>
+        <w:pStyle w:val="Normal"/>
+        <w:shd w:val="clear" w:color="auto" w:fill="FFFFFF"/>
+        <w:spacing w:lineRule="atLeast" w:line="336"/>
+        <w:rPr>
+          <w:rFonts w:ascii="Helvetica Neue" w:hAnsi="Helvetica Neue" w:eastAsia="Times New Roman" w:cs="Times New Roman"/>
+          <w:color w:val="2C2C2C"/>
           <w:sz w:val="38"/>
           <w:szCs w:val="38"/>
         </w:rPr>
       </w:pPr>
       <w:r>
         <w:rPr>
-          <w:rFonts w:ascii="Helvetica Neue" w:eastAsia="Times New Roman" w:hAnsi="Helvetica Neue" w:cs="Times New Roman"/>
-          <w:caps/>
-          <w:color w:val="FFFFFF"/>
+          <w:rFonts w:eastAsia="Times New Roman" w:cs="Times New Roman" w:ascii="Helvetica Neue" w:hAnsi="Helvetica Neue"/>
+          <w:color w:val="2C2C2C"/>
           <w:sz w:val="38"/>
           <w:szCs w:val="38"/>
         </w:rPr>
+        <w:t>Analista de Redes</w:t>
+      </w:r>
+    </w:p>
+    <w:p>
+      <w:pPr>
+        <w:pStyle w:val="Normal"/>
+        <w:shd w:val="clear" w:color="auto" w:fill="FFFFFF"/>
+        <w:spacing w:lineRule="atLeast" w:line="386" w:before="0" w:afterAutospacing="1"/>
+        <w:rPr>
+          <w:rFonts w:ascii="Helvetica Neue" w:hAnsi="Helvetica Neue" w:eastAsia="Times New Roman" w:cs="Times New Roman"/>
+          <w:color w:val="2C2C2C"/>
+          <w:sz w:val="21"/>
+          <w:szCs w:val="21"/>
+        </w:rPr>
+      </w:pPr>
+      <w:r>
+        <w:rPr>
+          <w:rFonts w:eastAsia="Times New Roman" w:cs="Times New Roman" w:ascii="Helvetica Neue" w:hAnsi="Helvetica Neue"/>
+          <w:color w:val="2C2C2C"/>
+          <w:sz w:val="21"/>
+          <w:szCs w:val="21"/>
+        </w:rPr>
+        <w:t>Como técnico instalador me encargaba de la administración, configuración e instalación de ADN Solutions (Application Delivery Network ): Equipos Blue Coat, Riverbed y Juniper, Seguridad Web, Optimización WAN. Instalación y configuración avanzada de proxies para datacenters.</w:t>
+      </w:r>
+    </w:p>
+    <w:p>
+      <w:pPr>
+        <w:pStyle w:val="Normal"/>
+        <w:ind w:left="-1134" w:firstLine="709"/>
+        <w:rPr/>
+      </w:pPr>
+      <w:r>
+        <w:rPr/>
+      </w:r>
+    </w:p>
+    <w:p>
+      <w:pPr>
+        <w:pStyle w:val="Normal"/>
+        <w:shd w:val="clear" w:color="auto" w:fill="378C3F"/>
+        <w:spacing w:lineRule="atLeast" w:line="386" w:before="0" w:afterAutospacing="1"/>
+        <w:jc w:val="center"/>
+        <w:rPr>
+          <w:rFonts w:ascii="Helvetica Neue" w:hAnsi="Helvetica Neue" w:eastAsia="Times New Roman" w:cs="Times New Roman"/>
+          <w:caps/>
+          <w:color w:val="FFFFFF"/>
+          <w:sz w:val="21"/>
+          <w:szCs w:val="21"/>
+        </w:rPr>
+      </w:pPr>
+      <w:r>
+        <w:rPr>
+          <w:rFonts w:eastAsia="Times New Roman" w:cs="Times New Roman" w:ascii="Helvetica Neue" w:hAnsi="Helvetica Neue"/>
+          <w:caps/>
+          <w:color w:val="FFFFFF"/>
+          <w:sz w:val="21"/>
+          <w:szCs w:val="21"/>
+        </w:rPr>
+        <w:t>MAR 2011 - JUN 2013</w:t>
+      </w:r>
+    </w:p>
+    <w:p>
+      <w:pPr>
+        <w:pStyle w:val="Normal"/>
+        <w:shd w:val="clear" w:color="auto" w:fill="378C3F"/>
+        <w:spacing w:lineRule="atLeast" w:line="336"/>
+        <w:jc w:val="center"/>
+        <w:rPr>
+          <w:rFonts w:ascii="Helvetica Neue" w:hAnsi="Helvetica Neue" w:eastAsia="Times New Roman" w:cs="Times New Roman"/>
+          <w:caps/>
+          <w:color w:val="FFFFFF"/>
+          <w:sz w:val="38"/>
+          <w:szCs w:val="38"/>
+        </w:rPr>
+      </w:pPr>
+      <w:r>
+        <w:rPr>
+          <w:rFonts w:eastAsia="Times New Roman" w:cs="Times New Roman" w:ascii="Helvetica Neue" w:hAnsi="Helvetica Neue"/>
+          <w:caps/>
+          <w:color w:val="FFFFFF"/>
+          <w:sz w:val="38"/>
+          <w:szCs w:val="38"/>
+        </w:rPr>
         <w:t>SYMANTEC</w:t>
       </w:r>
     </w:p>
     <w:p>
       <w:pPr>
-        <w:shd w:val="clear" w:color="auto" w:fill="FFFFFF"/>
-        <w:spacing w:line="336" w:lineRule="atLeast"/>
-        <w:rPr>
-          <w:rFonts w:ascii="inherit" w:eastAsia="Times New Roman" w:hAnsi="inherit" w:cs="Times New Roman"/>
+        <w:pStyle w:val="Normal"/>
+        <w:shd w:val="clear" w:color="auto" w:fill="FFFFFF"/>
+        <w:spacing w:lineRule="atLeast" w:line="336"/>
+        <w:rPr>
+          <w:rFonts w:ascii="inherit" w:hAnsi="inherit" w:eastAsia="Times New Roman" w:cs="Times New Roman"/>
           <w:color w:val="2C2C2C"/>
           <w:sz w:val="33"/>
           <w:szCs w:val="33"/>
@@ -1087,7 +1298,7 @@
       </w:pPr>
       <w:r>
         <w:rPr>
-          <w:rFonts w:ascii="inherit" w:eastAsia="Times New Roman" w:hAnsi="inherit" w:cs="Times New Roman"/>
+          <w:rFonts w:eastAsia="Times New Roman" w:cs="Times New Roman" w:ascii="inherit" w:hAnsi="inherit"/>
           <w:color w:val="2C2C2C"/>
           <w:sz w:val="33"/>
           <w:szCs w:val="33"/>
@@ -1097,18 +1308,19 @@
     </w:p>
     <w:p>
       <w:pPr>
-        <w:shd w:val="clear" w:color="auto" w:fill="FFFFFF"/>
-        <w:spacing w:after="100" w:afterAutospacing="1" w:line="386" w:lineRule="atLeast"/>
-        <w:rPr>
-          <w:rFonts w:ascii="Helvetica Neue" w:eastAsia="Times New Roman" w:hAnsi="Helvetica Neue" w:cs="Times New Roman"/>
-          <w:color w:val="2C2C2C"/>
-          <w:sz w:val="21"/>
-          <w:szCs w:val="21"/>
-        </w:rPr>
-      </w:pPr>
-      <w:r>
-        <w:rPr>
-          <w:rFonts w:ascii="Helvetica Neue" w:eastAsia="Times New Roman" w:hAnsi="Helvetica Neue" w:cs="Times New Roman"/>
+        <w:pStyle w:val="Normal"/>
+        <w:shd w:val="clear" w:color="auto" w:fill="FFFFFF"/>
+        <w:spacing w:lineRule="atLeast" w:line="386" w:before="0" w:afterAutospacing="1"/>
+        <w:rPr>
+          <w:rFonts w:ascii="Helvetica Neue" w:hAnsi="Helvetica Neue" w:eastAsia="Times New Roman" w:cs="Times New Roman"/>
+          <w:color w:val="2C2C2C"/>
+          <w:sz w:val="21"/>
+          <w:szCs w:val="21"/>
+        </w:rPr>
+      </w:pPr>
+      <w:r>
+        <w:rPr>
+          <w:rFonts w:eastAsia="Times New Roman" w:cs="Times New Roman" w:ascii="Helvetica Neue" w:hAnsi="Helvetica Neue"/>
           <w:color w:val="2C2C2C"/>
           <w:sz w:val="21"/>
           <w:szCs w:val="21"/>
@@ -1118,27 +1330,34 @@
     </w:p>
     <w:p>
       <w:pPr>
-        <w:rPr>
-          <w:rFonts w:ascii="Times New Roman" w:eastAsia="Times New Roman" w:hAnsi="Times New Roman" w:cs="Times New Roman"/>
-        </w:rPr>
-      </w:pPr>
-    </w:p>
-    <w:p>
-      <w:pPr>
+        <w:pStyle w:val="Normal"/>
+        <w:rPr>
+          <w:rFonts w:ascii="Times New Roman" w:hAnsi="Times New Roman" w:eastAsia="Times New Roman" w:cs="Times New Roman"/>
+        </w:rPr>
+      </w:pPr>
+      <w:r>
+        <w:rPr>
+          <w:rFonts w:eastAsia="Times New Roman" w:cs="Times New Roman" w:ascii="Times New Roman" w:hAnsi="Times New Roman"/>
+        </w:rPr>
+      </w:r>
+    </w:p>
+    <w:p>
+      <w:pPr>
+        <w:pStyle w:val="Normal"/>
         <w:shd w:val="clear" w:color="auto" w:fill="378C3F"/>
-        <w:spacing w:after="100" w:afterAutospacing="1" w:line="386" w:lineRule="atLeast"/>
+        <w:spacing w:lineRule="atLeast" w:line="386" w:before="0" w:afterAutospacing="1"/>
         <w:jc w:val="center"/>
         <w:rPr>
-          <w:rFonts w:ascii="Helvetica Neue" w:eastAsia="Times New Roman" w:hAnsi="Helvetica Neue" w:cs="Times New Roman"/>
-          <w:caps/>
-          <w:color w:val="FFFFFF"/>
-          <w:sz w:val="21"/>
-          <w:szCs w:val="21"/>
-        </w:rPr>
-      </w:pPr>
-      <w:r>
-        <w:rPr>
-          <w:rFonts w:ascii="Helvetica Neue" w:eastAsia="Times New Roman" w:hAnsi="Helvetica Neue" w:cs="Times New Roman"/>
+          <w:rFonts w:ascii="Helvetica Neue" w:hAnsi="Helvetica Neue" w:eastAsia="Times New Roman" w:cs="Times New Roman"/>
+          <w:caps/>
+          <w:color w:val="FFFFFF"/>
+          <w:sz w:val="21"/>
+          <w:szCs w:val="21"/>
+        </w:rPr>
+      </w:pPr>
+      <w:r>
+        <w:rPr>
+          <w:rFonts w:eastAsia="Times New Roman" w:cs="Times New Roman" w:ascii="Helvetica Neue" w:hAnsi="Helvetica Neue"/>
           <w:caps/>
           <w:color w:val="FFFFFF"/>
           <w:sz w:val="21"/>
@@ -1149,11 +1368,12 @@
     </w:p>
     <w:p>
       <w:pPr>
+        <w:pStyle w:val="Normal"/>
         <w:shd w:val="clear" w:color="auto" w:fill="378C3F"/>
-        <w:spacing w:line="336" w:lineRule="atLeast"/>
+        <w:spacing w:lineRule="atLeast" w:line="336"/>
         <w:jc w:val="center"/>
         <w:rPr>
-          <w:rFonts w:ascii="Helvetica Neue" w:eastAsia="Times New Roman" w:hAnsi="Helvetica Neue" w:cs="Times New Roman"/>
+          <w:rFonts w:ascii="Helvetica Neue" w:hAnsi="Helvetica Neue" w:eastAsia="Times New Roman" w:cs="Times New Roman"/>
           <w:caps/>
           <w:color w:val="FFFFFF"/>
           <w:sz w:val="38"/>
@@ -1162,7 +1382,7 @@
       </w:pPr>
       <w:r>
         <w:rPr>
-          <w:rFonts w:ascii="Helvetica Neue" w:eastAsia="Times New Roman" w:hAnsi="Helvetica Neue" w:cs="Times New Roman"/>
+          <w:rFonts w:eastAsia="Times New Roman" w:cs="Times New Roman" w:ascii="Helvetica Neue" w:hAnsi="Helvetica Neue"/>
           <w:caps/>
           <w:color w:val="FFFFFF"/>
           <w:sz w:val="38"/>
@@ -1173,10 +1393,11 @@
     </w:p>
     <w:p>
       <w:pPr>
-        <w:shd w:val="clear" w:color="auto" w:fill="FFFFFF"/>
-        <w:spacing w:line="336" w:lineRule="atLeast"/>
-        <w:rPr>
-          <w:rFonts w:ascii="Helvetica Neue" w:eastAsia="Times New Roman" w:hAnsi="Helvetica Neue" w:cs="Times New Roman"/>
+        <w:pStyle w:val="Normal"/>
+        <w:shd w:val="clear" w:color="auto" w:fill="FFFFFF"/>
+        <w:spacing w:lineRule="atLeast" w:line="336"/>
+        <w:rPr>
+          <w:rFonts w:ascii="Helvetica Neue" w:hAnsi="Helvetica Neue" w:eastAsia="Times New Roman" w:cs="Times New Roman"/>
           <w:color w:val="2C2C2C"/>
           <w:sz w:val="38"/>
           <w:szCs w:val="38"/>
@@ -1184,7 +1405,7 @@
       </w:pPr>
       <w:r>
         <w:rPr>
-          <w:rFonts w:ascii="Helvetica Neue" w:eastAsia="Times New Roman" w:hAnsi="Helvetica Neue" w:cs="Times New Roman"/>
+          <w:rFonts w:eastAsia="Times New Roman" w:cs="Times New Roman" w:ascii="Helvetica Neue" w:hAnsi="Helvetica Neue"/>
           <w:color w:val="2C2C2C"/>
           <w:sz w:val="38"/>
           <w:szCs w:val="38"/>
@@ -1194,18 +1415,19 @@
     </w:p>
     <w:p>
       <w:pPr>
-        <w:shd w:val="clear" w:color="auto" w:fill="FFFFFF"/>
-        <w:spacing w:after="100" w:afterAutospacing="1" w:line="386" w:lineRule="atLeast"/>
-        <w:rPr>
-          <w:rFonts w:ascii="Helvetica Neue" w:eastAsia="Times New Roman" w:hAnsi="Helvetica Neue" w:cs="Times New Roman"/>
-          <w:color w:val="2C2C2C"/>
-          <w:sz w:val="21"/>
-          <w:szCs w:val="21"/>
-        </w:rPr>
-      </w:pPr>
-      <w:r>
-        <w:rPr>
-          <w:rFonts w:ascii="Helvetica Neue" w:eastAsia="Times New Roman" w:hAnsi="Helvetica Neue" w:cs="Times New Roman"/>
+        <w:pStyle w:val="Normal"/>
+        <w:shd w:val="clear" w:color="auto" w:fill="FFFFFF"/>
+        <w:spacing w:lineRule="atLeast" w:line="386" w:before="0" w:afterAutospacing="1"/>
+        <w:rPr>
+          <w:rFonts w:ascii="Helvetica Neue" w:hAnsi="Helvetica Neue" w:eastAsia="Times New Roman" w:cs="Times New Roman"/>
+          <w:color w:val="2C2C2C"/>
+          <w:sz w:val="21"/>
+          <w:szCs w:val="21"/>
+        </w:rPr>
+      </w:pPr>
+      <w:r>
+        <w:rPr>
+          <w:rFonts w:eastAsia="Times New Roman" w:cs="Times New Roman" w:ascii="Helvetica Neue" w:hAnsi="Helvetica Neue"/>
           <w:color w:val="2C2C2C"/>
           <w:sz w:val="21"/>
           <w:szCs w:val="21"/>
@@ -1215,20 +1437,37 @@
     </w:p>
     <w:p>
       <w:pPr>
+        <w:pStyle w:val="Normal"/>
+        <w:shd w:val="clear" w:color="auto" w:fill="FFFFFF"/>
+        <w:spacing w:lineRule="atLeast" w:line="386" w:before="0" w:afterAutospacing="1"/>
+        <w:rPr>
+          <w:rFonts w:ascii="Helvetica Neue" w:hAnsi="Helvetica Neue" w:eastAsia="Times New Roman" w:cs="Times New Roman"/>
+          <w:color w:val="2C2C2C"/>
+          <w:sz w:val="21"/>
+          <w:szCs w:val="21"/>
+        </w:rPr>
+      </w:pPr>
+      <w:r>
+        <w:rPr/>
+      </w:r>
+    </w:p>
+    <w:p>
+      <w:pPr>
+        <w:pStyle w:val="Normal"/>
         <w:shd w:val="clear" w:color="auto" w:fill="378C3F"/>
-        <w:spacing w:after="100" w:afterAutospacing="1" w:line="386" w:lineRule="atLeast"/>
+        <w:spacing w:lineRule="atLeast" w:line="386" w:before="0" w:afterAutospacing="1"/>
         <w:jc w:val="center"/>
         <w:rPr>
-          <w:rFonts w:ascii="Helvetica Neue" w:eastAsia="Times New Roman" w:hAnsi="Helvetica Neue" w:cs="Times New Roman"/>
-          <w:caps/>
-          <w:color w:val="FFFFFF"/>
-          <w:sz w:val="21"/>
-          <w:szCs w:val="21"/>
-        </w:rPr>
-      </w:pPr>
-      <w:r>
-        <w:rPr>
-          <w:rFonts w:ascii="Helvetica Neue" w:eastAsia="Times New Roman" w:hAnsi="Helvetica Neue" w:cs="Times New Roman"/>
+          <w:rFonts w:ascii="Helvetica Neue" w:hAnsi="Helvetica Neue" w:eastAsia="Times New Roman" w:cs="Times New Roman"/>
+          <w:caps/>
+          <w:color w:val="FFFFFF"/>
+          <w:sz w:val="21"/>
+          <w:szCs w:val="21"/>
+        </w:rPr>
+      </w:pPr>
+      <w:r>
+        <w:rPr>
+          <w:rFonts w:eastAsia="Times New Roman" w:cs="Times New Roman" w:ascii="Helvetica Neue" w:hAnsi="Helvetica Neue"/>
           <w:caps/>
           <w:color w:val="FFFFFF"/>
           <w:sz w:val="21"/>
@@ -1239,11 +1478,12 @@
     </w:p>
     <w:p>
       <w:pPr>
+        <w:pStyle w:val="Normal"/>
         <w:shd w:val="clear" w:color="auto" w:fill="378C3F"/>
-        <w:spacing w:line="336" w:lineRule="atLeast"/>
+        <w:spacing w:lineRule="atLeast" w:line="336"/>
         <w:jc w:val="center"/>
         <w:rPr>
-          <w:rFonts w:ascii="Helvetica Neue" w:eastAsia="Times New Roman" w:hAnsi="Helvetica Neue" w:cs="Times New Roman"/>
+          <w:rFonts w:ascii="Helvetica Neue" w:hAnsi="Helvetica Neue" w:eastAsia="Times New Roman" w:cs="Times New Roman"/>
           <w:caps/>
           <w:color w:val="FFFFFF"/>
           <w:sz w:val="38"/>
@@ -1252,7 +1492,7 @@
       </w:pPr>
       <w:r>
         <w:rPr>
-          <w:rFonts w:ascii="Helvetica Neue" w:eastAsia="Times New Roman" w:hAnsi="Helvetica Neue" w:cs="Times New Roman"/>
+          <w:rFonts w:eastAsia="Times New Roman" w:cs="Times New Roman" w:ascii="Helvetica Neue" w:hAnsi="Helvetica Neue"/>
           <w:caps/>
           <w:color w:val="FFFFFF"/>
           <w:sz w:val="38"/>
@@ -1263,10 +1503,11 @@
     </w:p>
     <w:p>
       <w:pPr>
-        <w:shd w:val="clear" w:color="auto" w:fill="FFFFFF"/>
-        <w:spacing w:line="336" w:lineRule="atLeast"/>
-        <w:rPr>
-          <w:rFonts w:ascii="Helvetica Neue" w:eastAsia="Times New Roman" w:hAnsi="Helvetica Neue" w:cs="Times New Roman"/>
+        <w:pStyle w:val="Normal"/>
+        <w:shd w:val="clear" w:color="auto" w:fill="FFFFFF"/>
+        <w:spacing w:lineRule="atLeast" w:line="336"/>
+        <w:rPr>
+          <w:rFonts w:ascii="Helvetica Neue" w:hAnsi="Helvetica Neue" w:eastAsia="Times New Roman" w:cs="Times New Roman"/>
           <w:color w:val="2C2C2C"/>
           <w:sz w:val="38"/>
           <w:szCs w:val="38"/>
@@ -1274,7 +1515,7 @@
       </w:pPr>
       <w:r>
         <w:rPr>
-          <w:rFonts w:ascii="Helvetica Neue" w:eastAsia="Times New Roman" w:hAnsi="Helvetica Neue" w:cs="Times New Roman"/>
+          <w:rFonts w:eastAsia="Times New Roman" w:cs="Times New Roman" w:ascii="Helvetica Neue" w:hAnsi="Helvetica Neue"/>
           <w:color w:val="2C2C2C"/>
           <w:sz w:val="38"/>
           <w:szCs w:val="38"/>
@@ -1284,18 +1525,19 @@
     </w:p>
     <w:p>
       <w:pPr>
-        <w:shd w:val="clear" w:color="auto" w:fill="FFFFFF"/>
-        <w:spacing w:after="100" w:afterAutospacing="1" w:line="386" w:lineRule="atLeast"/>
-        <w:rPr>
-          <w:rFonts w:ascii="Helvetica Neue" w:eastAsia="Times New Roman" w:hAnsi="Helvetica Neue" w:cs="Times New Roman"/>
-          <w:color w:val="2C2C2C"/>
-          <w:sz w:val="21"/>
-          <w:szCs w:val="21"/>
-        </w:rPr>
-      </w:pPr>
-      <w:r>
-        <w:rPr>
-          <w:rFonts w:ascii="Helvetica Neue" w:eastAsia="Times New Roman" w:hAnsi="Helvetica Neue" w:cs="Times New Roman"/>
+        <w:pStyle w:val="Normal"/>
+        <w:shd w:val="clear" w:color="auto" w:fill="FFFFFF"/>
+        <w:spacing w:lineRule="atLeast" w:line="386" w:before="0" w:afterAutospacing="1"/>
+        <w:rPr>
+          <w:rFonts w:ascii="Helvetica Neue" w:hAnsi="Helvetica Neue" w:eastAsia="Times New Roman" w:cs="Times New Roman"/>
+          <w:color w:val="2C2C2C"/>
+          <w:sz w:val="21"/>
+          <w:szCs w:val="21"/>
+        </w:rPr>
+      </w:pPr>
+      <w:r>
+        <w:rPr>
+          <w:rFonts w:eastAsia="Times New Roman" w:cs="Times New Roman" w:ascii="Helvetica Neue" w:hAnsi="Helvetica Neue"/>
           <w:color w:val="2C2C2C"/>
           <w:sz w:val="21"/>
           <w:szCs w:val="21"/>
@@ -1305,20 +1547,21 @@
     </w:p>
     <w:p>
       <w:pPr>
+        <w:pStyle w:val="Normal"/>
         <w:shd w:val="clear" w:color="auto" w:fill="378C3F"/>
-        <w:spacing w:after="100" w:afterAutospacing="1" w:line="386" w:lineRule="atLeast"/>
+        <w:spacing w:lineRule="atLeast" w:line="386" w:before="0" w:afterAutospacing="1"/>
         <w:jc w:val="center"/>
         <w:rPr>
-          <w:rFonts w:ascii="Helvetica Neue" w:eastAsia="Times New Roman" w:hAnsi="Helvetica Neue" w:cs="Times New Roman"/>
-          <w:caps/>
-          <w:color w:val="FFFFFF"/>
-          <w:sz w:val="21"/>
-          <w:szCs w:val="21"/>
-        </w:rPr>
-      </w:pPr>
-      <w:r>
-        <w:rPr>
-          <w:rFonts w:ascii="Helvetica Neue" w:eastAsia="Times New Roman" w:hAnsi="Helvetica Neue" w:cs="Times New Roman"/>
+          <w:rFonts w:ascii="Helvetica Neue" w:hAnsi="Helvetica Neue" w:eastAsia="Times New Roman" w:cs="Times New Roman"/>
+          <w:caps/>
+          <w:color w:val="FFFFFF"/>
+          <w:sz w:val="21"/>
+          <w:szCs w:val="21"/>
+        </w:rPr>
+      </w:pPr>
+      <w:r>
+        <w:rPr>
+          <w:rFonts w:eastAsia="Times New Roman" w:cs="Times New Roman" w:ascii="Helvetica Neue" w:hAnsi="Helvetica Neue"/>
           <w:caps/>
           <w:color w:val="FFFFFF"/>
           <w:sz w:val="21"/>
@@ -1329,11 +1572,12 @@
     </w:p>
     <w:p>
       <w:pPr>
+        <w:pStyle w:val="Normal"/>
         <w:shd w:val="clear" w:color="auto" w:fill="378C3F"/>
-        <w:spacing w:line="336" w:lineRule="atLeast"/>
+        <w:spacing w:lineRule="atLeast" w:line="336"/>
         <w:jc w:val="center"/>
         <w:rPr>
-          <w:rFonts w:ascii="Helvetica Neue" w:eastAsia="Times New Roman" w:hAnsi="Helvetica Neue" w:cs="Times New Roman"/>
+          <w:rFonts w:ascii="Helvetica Neue" w:hAnsi="Helvetica Neue" w:eastAsia="Times New Roman" w:cs="Times New Roman"/>
           <w:caps/>
           <w:color w:val="FFFFFF"/>
           <w:sz w:val="38"/>
@@ -1342,7 +1586,7 @@
       </w:pPr>
       <w:r>
         <w:rPr>
-          <w:rFonts w:ascii="Helvetica Neue" w:eastAsia="Times New Roman" w:hAnsi="Helvetica Neue" w:cs="Times New Roman"/>
+          <w:rFonts w:eastAsia="Times New Roman" w:cs="Times New Roman" w:ascii="Helvetica Neue" w:hAnsi="Helvetica Neue"/>
           <w:caps/>
           <w:color w:val="FFFFFF"/>
           <w:sz w:val="38"/>
@@ -1354,10 +1598,11 @@
     </w:p>
     <w:p>
       <w:pPr>
-        <w:shd w:val="clear" w:color="auto" w:fill="FFFFFF"/>
-        <w:spacing w:line="336" w:lineRule="atLeast"/>
-        <w:rPr>
-          <w:rFonts w:ascii="Helvetica Neue" w:eastAsia="Times New Roman" w:hAnsi="Helvetica Neue" w:cs="Times New Roman"/>
+        <w:pStyle w:val="Normal"/>
+        <w:shd w:val="clear" w:color="auto" w:fill="FFFFFF"/>
+        <w:spacing w:lineRule="atLeast" w:line="336"/>
+        <w:rPr>
+          <w:rFonts w:ascii="Helvetica Neue" w:hAnsi="Helvetica Neue" w:eastAsia="Times New Roman" w:cs="Times New Roman"/>
           <w:color w:val="2C2C2C"/>
           <w:sz w:val="38"/>
           <w:szCs w:val="38"/>
@@ -1365,7 +1610,7 @@
       </w:pPr>
       <w:r>
         <w:rPr>
-          <w:rFonts w:ascii="Helvetica Neue" w:eastAsia="Times New Roman" w:hAnsi="Helvetica Neue" w:cs="Times New Roman"/>
+          <w:rFonts w:eastAsia="Times New Roman" w:cs="Times New Roman" w:ascii="Helvetica Neue" w:hAnsi="Helvetica Neue"/>
           <w:color w:val="2C2C2C"/>
           <w:sz w:val="38"/>
           <w:szCs w:val="38"/>
@@ -1375,18 +1620,19 @@
     </w:p>
     <w:p>
       <w:pPr>
-        <w:shd w:val="clear" w:color="auto" w:fill="FFFFFF"/>
-        <w:spacing w:after="100" w:afterAutospacing="1" w:line="386" w:lineRule="atLeast"/>
-        <w:rPr>
-          <w:rFonts w:ascii="Helvetica Neue" w:eastAsia="Times New Roman" w:hAnsi="Helvetica Neue" w:cs="Times New Roman"/>
-          <w:color w:val="2C2C2C"/>
-          <w:sz w:val="21"/>
-          <w:szCs w:val="21"/>
-        </w:rPr>
-      </w:pPr>
-      <w:r>
-        <w:rPr>
-          <w:rFonts w:ascii="Helvetica Neue" w:eastAsia="Times New Roman" w:hAnsi="Helvetica Neue" w:cs="Times New Roman"/>
+        <w:pStyle w:val="Normal"/>
+        <w:shd w:val="clear" w:color="auto" w:fill="FFFFFF"/>
+        <w:spacing w:lineRule="atLeast" w:line="386" w:before="0" w:afterAutospacing="1"/>
+        <w:rPr>
+          <w:rFonts w:ascii="Helvetica Neue" w:hAnsi="Helvetica Neue" w:eastAsia="Times New Roman" w:cs="Times New Roman"/>
+          <w:color w:val="2C2C2C"/>
+          <w:sz w:val="21"/>
+          <w:szCs w:val="21"/>
+        </w:rPr>
+      </w:pPr>
+      <w:r>
+        <w:rPr>
+          <w:rFonts w:eastAsia="Times New Roman" w:cs="Times New Roman" w:ascii="Helvetica Neue" w:hAnsi="Helvetica Neue"/>
           <w:color w:val="2C2C2C"/>
           <w:sz w:val="21"/>
           <w:szCs w:val="21"/>
@@ -1396,30 +1642,52 @@
     </w:p>
     <w:p>
       <w:pPr>
+        <w:pStyle w:val="Normal"/>
         <w:ind w:left="-1134" w:firstLine="709"/>
-      </w:pPr>
-    </w:p>
-    <w:p>
-      <w:pPr>
+        <w:rPr/>
+      </w:pPr>
+      <w:r>
+        <w:rPr/>
+      </w:r>
+    </w:p>
+    <w:p>
+      <w:pPr>
+        <w:pStyle w:val="Normal"/>
         <w:ind w:left="-1134" w:firstLine="709"/>
-      </w:pPr>
-    </w:p>
-    <w:p>
-      <w:pPr>
+        <w:rPr/>
+      </w:pPr>
+      <w:r>
+        <w:rPr/>
+      </w:r>
+    </w:p>
+    <w:p>
+      <w:pPr>
+        <w:pStyle w:val="Normal"/>
         <w:ind w:left="-1134" w:firstLine="709"/>
-      </w:pPr>
-    </w:p>
-    <w:p>
-      <w:pPr>
+        <w:rPr/>
+      </w:pPr>
+      <w:r>
+        <w:rPr/>
+      </w:r>
+    </w:p>
+    <w:p>
+      <w:pPr>
+        <w:pStyle w:val="Normal"/>
         <w:ind w:left="-1134" w:firstLine="709"/>
-      </w:pPr>
-    </w:p>
-    <w:p>
-      <w:pPr>
-        <w:shd w:val="clear" w:color="auto" w:fill="FFFFFF"/>
-        <w:spacing w:line="348" w:lineRule="atLeast"/>
-        <w:rPr>
-          <w:rFonts w:ascii="Helvetica Neue" w:eastAsia="Times New Roman" w:hAnsi="Helvetica Neue" w:cs="Times New Roman"/>
+        <w:rPr/>
+      </w:pPr>
+      <w:r>
+        <w:rPr/>
+      </w:r>
+    </w:p>
+    <w:p>
+      <w:pPr>
+        <w:pStyle w:val="Normal"/>
+        <w:shd w:val="clear" w:color="auto" w:fill="FFFFFF"/>
+        <w:spacing w:lineRule="atLeast" w:line="348"/>
+        <w:rPr>
+          <w:rFonts w:ascii="Helvetica Neue" w:hAnsi="Helvetica Neue" w:eastAsia="Times New Roman" w:cs="Times New Roman"/>
+          <w:b/>
           <w:b/>
           <w:bCs/>
           <w:color w:val="2C2C2C"/>
@@ -1427,60 +1695,82 @@
           <w:szCs w:val="41"/>
         </w:rPr>
       </w:pPr>
-    </w:p>
-    <w:p>
-      <w:pPr>
-        <w:shd w:val="clear" w:color="auto" w:fill="FFFFFF"/>
-        <w:spacing w:line="348" w:lineRule="atLeast"/>
-        <w:ind w:left="-1134"/>
-        <w:rPr>
-          <w:rFonts w:ascii="Helvetica Neue" w:eastAsia="Times New Roman" w:hAnsi="Helvetica Neue" w:cs="Times New Roman"/>
+      <w:r>
+        <w:rPr>
+          <w:rFonts w:eastAsia="Times New Roman" w:cs="Times New Roman" w:ascii="Helvetica Neue" w:hAnsi="Helvetica Neue"/>
           <w:b/>
           <w:bCs/>
           <w:color w:val="2C2C2C"/>
           <w:sz w:val="41"/>
           <w:szCs w:val="41"/>
         </w:rPr>
-      </w:pPr>
-      <w:r>
-        <w:rPr>
-          <w:rFonts w:ascii="Helvetica Neue" w:eastAsia="Times New Roman" w:hAnsi="Helvetica Neue" w:cs="Times New Roman"/>
+      </w:r>
+    </w:p>
+    <w:p>
+      <w:pPr>
+        <w:pStyle w:val="Normal"/>
+        <w:shd w:val="clear" w:color="auto" w:fill="FFFFFF"/>
+        <w:spacing w:lineRule="atLeast" w:line="348"/>
+        <w:ind w:left="-1134" w:hanging="0"/>
+        <w:rPr>
+          <w:rFonts w:ascii="Helvetica Neue" w:hAnsi="Helvetica Neue" w:eastAsia="Times New Roman" w:cs="Times New Roman"/>
+          <w:b/>
           <w:b/>
           <w:bCs/>
           <w:color w:val="2C2C2C"/>
           <w:sz w:val="41"/>
           <w:szCs w:val="41"/>
         </w:rPr>
+      </w:pPr>
+      <w:r>
+        <w:rPr>
+          <w:rFonts w:eastAsia="Times New Roman" w:cs="Times New Roman" w:ascii="Helvetica Neue" w:hAnsi="Helvetica Neue"/>
+          <w:b/>
+          <w:bCs/>
+          <w:color w:val="2C2C2C"/>
+          <w:sz w:val="41"/>
+          <w:szCs w:val="41"/>
+        </w:rPr>
         <w:t>Educación</w:t>
       </w:r>
     </w:p>
     <w:p>
       <w:pPr>
+        <w:pStyle w:val="Normal"/>
         <w:shd w:val="clear" w:color="auto" w:fill="FFFFFF"/>
         <w:jc w:val="center"/>
         <w:rPr>
-          <w:rFonts w:ascii="Helvetica Neue" w:eastAsia="Times New Roman" w:hAnsi="Helvetica Neue" w:cs="Times New Roman"/>
-          <w:color w:val="FFFFFF"/>
-          <w:sz w:val="21"/>
-          <w:szCs w:val="21"/>
-        </w:rPr>
-      </w:pPr>
-    </w:p>
-    <w:p>
-      <w:pPr>
+          <w:rFonts w:ascii="Helvetica Neue" w:hAnsi="Helvetica Neue" w:eastAsia="Times New Roman" w:cs="Times New Roman"/>
+          <w:color w:val="FFFFFF"/>
+          <w:sz w:val="21"/>
+          <w:szCs w:val="21"/>
+        </w:rPr>
+      </w:pPr>
+      <w:r>
+        <w:rPr>
+          <w:rFonts w:eastAsia="Times New Roman" w:cs="Times New Roman" w:ascii="Helvetica Neue" w:hAnsi="Helvetica Neue"/>
+          <w:color w:val="FFFFFF"/>
+          <w:sz w:val="21"/>
+          <w:szCs w:val="21"/>
+        </w:rPr>
+      </w:r>
+    </w:p>
+    <w:p>
+      <w:pPr>
+        <w:pStyle w:val="Normal"/>
         <w:shd w:val="clear" w:color="auto" w:fill="378C3F"/>
-        <w:spacing w:after="100" w:afterAutospacing="1" w:line="386" w:lineRule="atLeast"/>
+        <w:spacing w:lineRule="atLeast" w:line="386" w:before="0" w:afterAutospacing="1"/>
         <w:jc w:val="center"/>
         <w:rPr>
-          <w:rFonts w:ascii="Helvetica Neue" w:eastAsia="Times New Roman" w:hAnsi="Helvetica Neue" w:cs="Times New Roman"/>
-          <w:color w:val="FFFFFF"/>
-          <w:sz w:val="21"/>
-          <w:szCs w:val="21"/>
-        </w:rPr>
-      </w:pPr>
-      <w:r>
-        <w:rPr>
-          <w:rFonts w:ascii="Helvetica Neue" w:eastAsia="Times New Roman" w:hAnsi="Helvetica Neue" w:cs="Times New Roman"/>
+          <w:rFonts w:ascii="Helvetica Neue" w:hAnsi="Helvetica Neue" w:eastAsia="Times New Roman" w:cs="Times New Roman"/>
+          <w:color w:val="FFFFFF"/>
+          <w:sz w:val="21"/>
+          <w:szCs w:val="21"/>
+        </w:rPr>
+      </w:pPr>
+      <w:r>
+        <w:rPr>
+          <w:rFonts w:eastAsia="Times New Roman" w:cs="Times New Roman" w:ascii="Helvetica Neue" w:hAnsi="Helvetica Neue"/>
           <w:color w:val="FFFFFF"/>
           <w:sz w:val="21"/>
           <w:szCs w:val="21"/>
@@ -1490,11 +1780,12 @@
     </w:p>
     <w:p>
       <w:pPr>
+        <w:pStyle w:val="Normal"/>
         <w:shd w:val="clear" w:color="auto" w:fill="378C3F"/>
-        <w:spacing w:line="336" w:lineRule="atLeast"/>
+        <w:spacing w:lineRule="atLeast" w:line="336"/>
         <w:jc w:val="center"/>
         <w:rPr>
-          <w:rFonts w:ascii="Helvetica Neue" w:eastAsia="Times New Roman" w:hAnsi="Helvetica Neue" w:cs="Times New Roman"/>
+          <w:rFonts w:ascii="Helvetica Neue" w:hAnsi="Helvetica Neue" w:eastAsia="Times New Roman" w:cs="Times New Roman"/>
           <w:color w:val="FFFFFF"/>
           <w:sz w:val="38"/>
           <w:szCs w:val="38"/>
@@ -1502,7 +1793,7 @@
       </w:pPr>
       <w:r>
         <w:rPr>
-          <w:rFonts w:ascii="Helvetica Neue" w:eastAsia="Times New Roman" w:hAnsi="Helvetica Neue" w:cs="Times New Roman"/>
+          <w:rFonts w:eastAsia="Times New Roman" w:cs="Times New Roman" w:ascii="Helvetica Neue" w:hAnsi="Helvetica Neue"/>
           <w:color w:val="FFFFFF"/>
           <w:sz w:val="38"/>
           <w:szCs w:val="38"/>
@@ -1512,10 +1803,11 @@
     </w:p>
     <w:p>
       <w:pPr>
-        <w:shd w:val="clear" w:color="auto" w:fill="FFFFFF"/>
-        <w:spacing w:line="336" w:lineRule="atLeast"/>
-        <w:rPr>
-          <w:rFonts w:ascii="Helvetica Neue" w:eastAsia="Times New Roman" w:hAnsi="Helvetica Neue" w:cs="Times New Roman"/>
+        <w:pStyle w:val="Normal"/>
+        <w:shd w:val="clear" w:color="auto" w:fill="FFFFFF"/>
+        <w:spacing w:lineRule="atLeast" w:line="336"/>
+        <w:rPr>
+          <w:rFonts w:ascii="Helvetica Neue" w:hAnsi="Helvetica Neue" w:eastAsia="Times New Roman" w:cs="Times New Roman"/>
           <w:color w:val="2C2C2C"/>
           <w:sz w:val="38"/>
           <w:szCs w:val="38"/>
@@ -1523,7 +1815,7 @@
       </w:pPr>
       <w:r>
         <w:rPr>
-          <w:rFonts w:ascii="Helvetica Neue" w:eastAsia="Times New Roman" w:hAnsi="Helvetica Neue" w:cs="Times New Roman"/>
+          <w:rFonts w:eastAsia="Times New Roman" w:cs="Times New Roman" w:ascii="Helvetica Neue" w:hAnsi="Helvetica Neue"/>
           <w:color w:val="2C2C2C"/>
           <w:sz w:val="38"/>
           <w:szCs w:val="38"/>
@@ -1533,10 +1825,12 @@
     </w:p>
     <w:p>
       <w:pPr>
-        <w:shd w:val="clear" w:color="auto" w:fill="FFFFFF"/>
-        <w:spacing w:after="100" w:afterAutospacing="1" w:line="386" w:lineRule="atLeast"/>
-        <w:rPr>
-          <w:rFonts w:ascii="Helvetica Neue" w:eastAsia="Times New Roman" w:hAnsi="Helvetica Neue" w:cs="Times New Roman"/>
+        <w:pStyle w:val="Normal"/>
+        <w:shd w:val="clear" w:color="auto" w:fill="FFFFFF"/>
+        <w:spacing w:lineRule="atLeast" w:line="386" w:before="0" w:afterAutospacing="1"/>
+        <w:rPr>
+          <w:rFonts w:ascii="Helvetica Neue" w:hAnsi="Helvetica Neue" w:eastAsia="Times New Roman" w:cs="Times New Roman"/>
+          <w:b/>
           <w:b/>
           <w:bCs/>
           <w:caps/>
@@ -1547,7 +1841,7 @@
       </w:pPr>
       <w:r>
         <w:rPr>
-          <w:rFonts w:ascii="Helvetica Neue" w:eastAsia="Times New Roman" w:hAnsi="Helvetica Neue" w:cs="Times New Roman"/>
+          <w:rFonts w:eastAsia="Times New Roman" w:cs="Times New Roman" w:ascii="Helvetica Neue" w:hAnsi="Helvetica Neue"/>
           <w:b/>
           <w:bCs/>
           <w:caps/>
@@ -1560,36 +1854,38 @@
     </w:p>
     <w:p>
       <w:pPr>
-        <w:rPr>
-          <w:rFonts w:ascii="Times New Roman" w:eastAsia="Times New Roman" w:hAnsi="Times New Roman" w:cs="Times New Roman"/>
-        </w:rPr>
-      </w:pPr>
-      <w:r>
-        <w:rPr>
-          <w:rFonts w:ascii="Helvetica Neue" w:eastAsia="Times New Roman" w:hAnsi="Helvetica Neue" w:cs="Times New Roman"/>
-          <w:color w:val="2C2C2C"/>
-          <w:sz w:val="21"/>
-          <w:szCs w:val="21"/>
-          <w:shd w:val="clear" w:color="auto" w:fill="FFFFFF"/>
+        <w:pStyle w:val="Normal"/>
+        <w:rPr>
+          <w:rFonts w:ascii="Times New Roman" w:hAnsi="Times New Roman" w:eastAsia="Times New Roman" w:cs="Times New Roman"/>
+        </w:rPr>
+      </w:pPr>
+      <w:r>
+        <w:rPr>
+          <w:rFonts w:eastAsia="Times New Roman" w:cs="Times New Roman" w:ascii="Helvetica Neue" w:hAnsi="Helvetica Neue"/>
+          <w:color w:val="2C2C2C"/>
+          <w:sz w:val="21"/>
+          <w:szCs w:val="21"/>
+          <w:shd w:fill="FFFFFF" w:val="clear"/>
         </w:rPr>
         <w:t>Operador Linux - Administrador Linux - Programación en Python - Administrador Linux hosting avanzado - Redes Linux - .Linux Security: Server Hacking.</w:t>
       </w:r>
     </w:p>
     <w:p>
       <w:pPr>
+        <w:pStyle w:val="Normal"/>
         <w:shd w:val="clear" w:color="auto" w:fill="378C3F"/>
-        <w:spacing w:after="100" w:afterAutospacing="1" w:line="386" w:lineRule="atLeast"/>
+        <w:spacing w:lineRule="atLeast" w:line="386" w:before="0" w:afterAutospacing="1"/>
         <w:jc w:val="center"/>
         <w:rPr>
-          <w:rFonts w:ascii="Helvetica Neue" w:eastAsia="Times New Roman" w:hAnsi="Helvetica Neue" w:cs="Times New Roman"/>
-          <w:color w:val="FFFFFF"/>
-          <w:sz w:val="21"/>
-          <w:szCs w:val="21"/>
-        </w:rPr>
-      </w:pPr>
-      <w:r>
-        <w:rPr>
-          <w:rFonts w:ascii="Helvetica Neue" w:eastAsia="Times New Roman" w:hAnsi="Helvetica Neue" w:cs="Times New Roman"/>
+          <w:rFonts w:ascii="Helvetica Neue" w:hAnsi="Helvetica Neue" w:eastAsia="Times New Roman" w:cs="Times New Roman"/>
+          <w:color w:val="FFFFFF"/>
+          <w:sz w:val="21"/>
+          <w:szCs w:val="21"/>
+        </w:rPr>
+      </w:pPr>
+      <w:r>
+        <w:rPr>
+          <w:rFonts w:eastAsia="Times New Roman" w:cs="Times New Roman" w:ascii="Helvetica Neue" w:hAnsi="Helvetica Neue"/>
           <w:color w:val="FFFFFF"/>
           <w:sz w:val="21"/>
           <w:szCs w:val="21"/>
@@ -1599,11 +1895,12 @@
     </w:p>
     <w:p>
       <w:pPr>
+        <w:pStyle w:val="Normal"/>
         <w:shd w:val="clear" w:color="auto" w:fill="378C3F"/>
-        <w:spacing w:line="336" w:lineRule="atLeast"/>
+        <w:spacing w:lineRule="atLeast" w:line="336"/>
         <w:jc w:val="center"/>
         <w:rPr>
-          <w:rFonts w:ascii="Helvetica Neue" w:eastAsia="Times New Roman" w:hAnsi="Helvetica Neue" w:cs="Times New Roman"/>
+          <w:rFonts w:ascii="Helvetica Neue" w:hAnsi="Helvetica Neue" w:eastAsia="Times New Roman" w:cs="Times New Roman"/>
           <w:color w:val="FFFFFF"/>
           <w:sz w:val="38"/>
           <w:szCs w:val="38"/>
@@ -1611,7 +1908,7 @@
       </w:pPr>
       <w:r>
         <w:rPr>
-          <w:rFonts w:ascii="Helvetica Neue" w:eastAsia="Times New Roman" w:hAnsi="Helvetica Neue" w:cs="Times New Roman"/>
+          <w:rFonts w:eastAsia="Times New Roman" w:cs="Times New Roman" w:ascii="Helvetica Neue" w:hAnsi="Helvetica Neue"/>
           <w:color w:val="FFFFFF"/>
           <w:sz w:val="38"/>
           <w:szCs w:val="38"/>
@@ -1621,10 +1918,11 @@
     </w:p>
     <w:p>
       <w:pPr>
-        <w:shd w:val="clear" w:color="auto" w:fill="FFFFFF"/>
-        <w:spacing w:line="336" w:lineRule="atLeast"/>
-        <w:rPr>
-          <w:rFonts w:ascii="Helvetica Neue" w:eastAsia="Times New Roman" w:hAnsi="Helvetica Neue" w:cs="Times New Roman"/>
+        <w:pStyle w:val="Normal"/>
+        <w:shd w:val="clear" w:color="auto" w:fill="FFFFFF"/>
+        <w:spacing w:lineRule="atLeast" w:line="336"/>
+        <w:rPr>
+          <w:rFonts w:ascii="Helvetica Neue" w:hAnsi="Helvetica Neue" w:eastAsia="Times New Roman" w:cs="Times New Roman"/>
           <w:color w:val="2C2C2C"/>
           <w:sz w:val="38"/>
           <w:szCs w:val="38"/>
@@ -1632,7 +1930,7 @@
       </w:pPr>
       <w:r>
         <w:rPr>
-          <w:rFonts w:ascii="Helvetica Neue" w:eastAsia="Times New Roman" w:hAnsi="Helvetica Neue" w:cs="Times New Roman"/>
+          <w:rFonts w:eastAsia="Times New Roman" w:cs="Times New Roman" w:ascii="Helvetica Neue" w:hAnsi="Helvetica Neue"/>
           <w:color w:val="2C2C2C"/>
           <w:sz w:val="38"/>
           <w:szCs w:val="38"/>
@@ -1642,10 +1940,12 @@
     </w:p>
     <w:p>
       <w:pPr>
-        <w:shd w:val="clear" w:color="auto" w:fill="FFFFFF"/>
-        <w:spacing w:after="100" w:afterAutospacing="1" w:line="386" w:lineRule="atLeast"/>
-        <w:rPr>
-          <w:rFonts w:ascii="Helvetica Neue" w:eastAsia="Times New Roman" w:hAnsi="Helvetica Neue" w:cs="Times New Roman"/>
+        <w:pStyle w:val="Normal"/>
+        <w:shd w:val="clear" w:color="auto" w:fill="FFFFFF"/>
+        <w:spacing w:lineRule="atLeast" w:line="386" w:before="0" w:afterAutospacing="1"/>
+        <w:rPr>
+          <w:rFonts w:ascii="Helvetica Neue" w:hAnsi="Helvetica Neue" w:eastAsia="Times New Roman" w:cs="Times New Roman"/>
+          <w:b/>
           <w:b/>
           <w:bCs/>
           <w:caps/>
@@ -1656,7 +1956,7 @@
       </w:pPr>
       <w:r>
         <w:rPr>
-          <w:rFonts w:ascii="Helvetica Neue" w:eastAsia="Times New Roman" w:hAnsi="Helvetica Neue" w:cs="Times New Roman"/>
+          <w:rFonts w:eastAsia="Times New Roman" w:cs="Times New Roman" w:ascii="Helvetica Neue" w:hAnsi="Helvetica Neue"/>
           <w:b/>
           <w:bCs/>
           <w:caps/>
@@ -1669,36 +1969,115 @@
     </w:p>
     <w:p>
       <w:pPr>
-        <w:rPr>
-          <w:rFonts w:ascii="Times New Roman" w:eastAsia="Times New Roman" w:hAnsi="Times New Roman" w:cs="Times New Roman"/>
-        </w:rPr>
-      </w:pPr>
-      <w:r>
-        <w:rPr>
-          <w:rFonts w:ascii="Helvetica Neue" w:eastAsia="Times New Roman" w:hAnsi="Helvetica Neue" w:cs="Times New Roman"/>
-          <w:color w:val="2C2C2C"/>
-          <w:sz w:val="21"/>
-          <w:szCs w:val="21"/>
-          <w:shd w:val="clear" w:color="auto" w:fill="FFFFFF"/>
+        <w:pStyle w:val="Normal"/>
+        <w:rPr>
+          <w:rFonts w:ascii="Times New Roman" w:hAnsi="Times New Roman" w:eastAsia="Times New Roman" w:cs="Times New Roman"/>
+        </w:rPr>
+      </w:pPr>
+      <w:r>
+        <w:rPr>
+          <w:rFonts w:eastAsia="Times New Roman" w:cs="Times New Roman" w:ascii="Helvetica Neue" w:hAnsi="Helvetica Neue"/>
+          <w:color w:val="2C2C2C"/>
+          <w:sz w:val="21"/>
+          <w:szCs w:val="21"/>
+          <w:shd w:fill="FFFFFF" w:val="clear"/>
         </w:rPr>
         <w:t>CCNA Routing and Switching es para especialistas de red, administradores de red e ingenieros de soporte de red con 1-3 años de experiencia. CCNA Routing and Switching valida la capacidad de instalar, configurar, operar y solucionar problemas de redes enrutadas y conmutadas de tamaño mediano.</w:t>
       </w:r>
     </w:p>
     <w:p>
       <w:pPr>
+        <w:pStyle w:val="Normal"/>
+        <w:rPr>
+          <w:rFonts w:ascii="Times New Roman" w:hAnsi="Times New Roman" w:eastAsia="Times New Roman" w:cs="Times New Roman"/>
+        </w:rPr>
+      </w:pPr>
+      <w:r>
+        <w:rPr/>
+      </w:r>
+    </w:p>
+    <w:p>
+      <w:pPr>
+        <w:pStyle w:val="Normal"/>
+        <w:rPr>
+          <w:rFonts w:ascii="Times New Roman" w:hAnsi="Times New Roman" w:eastAsia="Times New Roman" w:cs="Times New Roman"/>
+        </w:rPr>
+      </w:pPr>
+      <w:r>
+        <w:rPr/>
+      </w:r>
+    </w:p>
+    <w:p>
+      <w:pPr>
+        <w:pStyle w:val="Normal"/>
+        <w:rPr>
+          <w:rFonts w:ascii="Times New Roman" w:hAnsi="Times New Roman" w:eastAsia="Times New Roman" w:cs="Times New Roman"/>
+        </w:rPr>
+      </w:pPr>
+      <w:r>
+        <w:rPr/>
+      </w:r>
+    </w:p>
+    <w:p>
+      <w:pPr>
+        <w:pStyle w:val="Normal"/>
+        <w:rPr>
+          <w:rFonts w:ascii="Times New Roman" w:hAnsi="Times New Roman" w:eastAsia="Times New Roman" w:cs="Times New Roman"/>
+        </w:rPr>
+      </w:pPr>
+      <w:r>
+        <w:rPr/>
+      </w:r>
+    </w:p>
+    <w:p>
+      <w:pPr>
+        <w:pStyle w:val="Normal"/>
+        <w:rPr>
+          <w:rFonts w:ascii="Times New Roman" w:hAnsi="Times New Roman" w:eastAsia="Times New Roman" w:cs="Times New Roman"/>
+        </w:rPr>
+      </w:pPr>
+      <w:r>
+        <w:rPr/>
+      </w:r>
+    </w:p>
+    <w:p>
+      <w:pPr>
+        <w:pStyle w:val="Normal"/>
+        <w:rPr>
+          <w:rFonts w:ascii="Times New Roman" w:hAnsi="Times New Roman" w:eastAsia="Times New Roman" w:cs="Times New Roman"/>
+        </w:rPr>
+      </w:pPr>
+      <w:r>
+        <w:rPr/>
+      </w:r>
+    </w:p>
+    <w:p>
+      <w:pPr>
+        <w:pStyle w:val="Normal"/>
+        <w:rPr>
+          <w:rFonts w:ascii="Times New Roman" w:hAnsi="Times New Roman" w:eastAsia="Times New Roman" w:cs="Times New Roman"/>
+        </w:rPr>
+      </w:pPr>
+      <w:r>
+        <w:rPr/>
+      </w:r>
+    </w:p>
+    <w:p>
+      <w:pPr>
+        <w:pStyle w:val="Normal"/>
         <w:shd w:val="clear" w:color="auto" w:fill="378C3F"/>
-        <w:spacing w:after="100" w:afterAutospacing="1" w:line="386" w:lineRule="atLeast"/>
+        <w:spacing w:lineRule="atLeast" w:line="386" w:before="0" w:afterAutospacing="1"/>
         <w:jc w:val="center"/>
         <w:rPr>
-          <w:rFonts w:ascii="Helvetica Neue" w:eastAsia="Times New Roman" w:hAnsi="Helvetica Neue" w:cs="Times New Roman"/>
-          <w:color w:val="FFFFFF"/>
-          <w:sz w:val="21"/>
-          <w:szCs w:val="21"/>
-        </w:rPr>
-      </w:pPr>
-      <w:r>
-        <w:rPr>
-          <w:rFonts w:ascii="Helvetica Neue" w:eastAsia="Times New Roman" w:hAnsi="Helvetica Neue" w:cs="Times New Roman"/>
+          <w:rFonts w:ascii="Helvetica Neue" w:hAnsi="Helvetica Neue" w:eastAsia="Times New Roman" w:cs="Times New Roman"/>
+          <w:color w:val="FFFFFF"/>
+          <w:sz w:val="21"/>
+          <w:szCs w:val="21"/>
+        </w:rPr>
+      </w:pPr>
+      <w:r>
+        <w:rPr>
+          <w:rFonts w:eastAsia="Times New Roman" w:cs="Times New Roman" w:ascii="Helvetica Neue" w:hAnsi="Helvetica Neue"/>
           <w:color w:val="FFFFFF"/>
           <w:sz w:val="21"/>
           <w:szCs w:val="21"/>
@@ -1708,11 +2087,12 @@
     </w:p>
     <w:p>
       <w:pPr>
+        <w:pStyle w:val="Normal"/>
         <w:shd w:val="clear" w:color="auto" w:fill="378C3F"/>
-        <w:spacing w:line="336" w:lineRule="atLeast"/>
+        <w:spacing w:lineRule="atLeast" w:line="336"/>
         <w:jc w:val="center"/>
         <w:rPr>
-          <w:rFonts w:ascii="Helvetica Neue" w:eastAsia="Times New Roman" w:hAnsi="Helvetica Neue" w:cs="Times New Roman"/>
+          <w:rFonts w:ascii="Helvetica Neue" w:hAnsi="Helvetica Neue" w:eastAsia="Times New Roman" w:cs="Times New Roman"/>
           <w:color w:val="FFFFFF"/>
           <w:sz w:val="38"/>
           <w:szCs w:val="38"/>
@@ -1720,7 +2100,7 @@
       </w:pPr>
       <w:r>
         <w:rPr>
-          <w:rFonts w:ascii="Helvetica Neue" w:eastAsia="Times New Roman" w:hAnsi="Helvetica Neue" w:cs="Times New Roman"/>
+          <w:rFonts w:eastAsia="Times New Roman" w:cs="Times New Roman" w:ascii="Helvetica Neue" w:hAnsi="Helvetica Neue"/>
           <w:color w:val="FFFFFF"/>
           <w:sz w:val="38"/>
           <w:szCs w:val="38"/>
@@ -1730,10 +2110,11 @@
     </w:p>
     <w:p>
       <w:pPr>
-        <w:shd w:val="clear" w:color="auto" w:fill="FFFFFF"/>
-        <w:spacing w:line="336" w:lineRule="atLeast"/>
-        <w:rPr>
-          <w:rFonts w:ascii="Helvetica Neue" w:eastAsia="Times New Roman" w:hAnsi="Helvetica Neue" w:cs="Times New Roman"/>
+        <w:pStyle w:val="Normal"/>
+        <w:shd w:val="clear" w:color="auto" w:fill="FFFFFF"/>
+        <w:spacing w:lineRule="atLeast" w:line="336"/>
+        <w:rPr>
+          <w:rFonts w:ascii="Helvetica Neue" w:hAnsi="Helvetica Neue" w:eastAsia="Times New Roman" w:cs="Times New Roman"/>
           <w:color w:val="2C2C2C"/>
           <w:sz w:val="38"/>
           <w:szCs w:val="38"/>
@@ -1741,7 +2122,7 @@
       </w:pPr>
       <w:r>
         <w:rPr>
-          <w:rFonts w:ascii="Helvetica Neue" w:eastAsia="Times New Roman" w:hAnsi="Helvetica Neue" w:cs="Times New Roman"/>
+          <w:rFonts w:eastAsia="Times New Roman" w:cs="Times New Roman" w:ascii="Helvetica Neue" w:hAnsi="Helvetica Neue"/>
           <w:color w:val="2C2C2C"/>
           <w:sz w:val="38"/>
           <w:szCs w:val="38"/>
@@ -1751,10 +2132,12 @@
     </w:p>
     <w:p>
       <w:pPr>
-        <w:shd w:val="clear" w:color="auto" w:fill="FFFFFF"/>
-        <w:spacing w:after="100" w:afterAutospacing="1" w:line="386" w:lineRule="atLeast"/>
-        <w:rPr>
-          <w:rFonts w:ascii="Helvetica Neue" w:eastAsia="Times New Roman" w:hAnsi="Helvetica Neue" w:cs="Times New Roman"/>
+        <w:pStyle w:val="Normal"/>
+        <w:shd w:val="clear" w:color="auto" w:fill="FFFFFF"/>
+        <w:spacing w:lineRule="atLeast" w:line="386" w:before="0" w:afterAutospacing="1"/>
+        <w:rPr>
+          <w:rFonts w:ascii="Helvetica Neue" w:hAnsi="Helvetica Neue" w:eastAsia="Times New Roman" w:cs="Times New Roman"/>
+          <w:b/>
           <w:b/>
           <w:bCs/>
           <w:caps/>
@@ -1765,7 +2148,7 @@
       </w:pPr>
       <w:r>
         <w:rPr>
-          <w:rFonts w:ascii="Helvetica Neue" w:eastAsia="Times New Roman" w:hAnsi="Helvetica Neue" w:cs="Times New Roman"/>
+          <w:rFonts w:eastAsia="Times New Roman" w:cs="Times New Roman" w:ascii="Helvetica Neue" w:hAnsi="Helvetica Neue"/>
           <w:b/>
           <w:bCs/>
           <w:caps/>
@@ -1778,53 +2161,58 @@
     </w:p>
     <w:p>
       <w:pPr>
-        <w:ind w:left="-851"/>
-        <w:rPr>
-          <w:rFonts w:ascii="Times New Roman" w:eastAsia="Times New Roman" w:hAnsi="Times New Roman" w:cs="Times New Roman"/>
+        <w:pStyle w:val="Normal"/>
+        <w:ind w:left="-851" w:hanging="0"/>
+        <w:rPr>
+          <w:rFonts w:ascii="Times New Roman" w:hAnsi="Times New Roman" w:eastAsia="Times New Roman" w:cs="Times New Roman"/>
           <w:sz w:val="28"/>
           <w:szCs w:val="28"/>
         </w:rPr>
       </w:pPr>
       <w:r>
         <w:rPr>
-          <w:rFonts w:ascii="Helvetica Neue" w:eastAsia="Times New Roman" w:hAnsi="Helvetica Neue" w:cs="Times New Roman"/>
+          <w:rFonts w:eastAsia="Times New Roman" w:cs="Times New Roman" w:ascii="Helvetica Neue" w:hAnsi="Helvetica Neue"/>
           <w:b/>
           <w:bCs/>
           <w:color w:val="2C2C2C"/>
           <w:sz w:val="40"/>
           <w:szCs w:val="40"/>
-          <w:shd w:val="clear" w:color="auto" w:fill="FFFFFF"/>
+          <w:shd w:fill="FFFFFF" w:val="clear"/>
         </w:rPr>
         <w:t>Cursos realizados</w:t>
       </w:r>
     </w:p>
     <w:p>
       <w:pPr>
-        <w:shd w:val="clear" w:color="auto" w:fill="FFFFFF"/>
-        <w:spacing w:line="336" w:lineRule="atLeast"/>
-        <w:rPr>
-          <w:rFonts w:ascii="Helvetica Neue" w:eastAsia="Times New Roman" w:hAnsi="Helvetica Neue" w:cs="Times New Roman"/>
+        <w:pStyle w:val="Normal"/>
+        <w:shd w:val="clear" w:color="auto" w:fill="FFFFFF"/>
+        <w:spacing w:lineRule="atLeast" w:line="336"/>
+        <w:rPr>
+          <w:rFonts w:ascii="Helvetica Neue" w:hAnsi="Helvetica Neue" w:eastAsia="Times New Roman" w:cs="Times New Roman"/>
           <w:color w:val="2C2C2C"/>
           <w:sz w:val="22"/>
           <w:szCs w:val="22"/>
         </w:rPr>
       </w:pPr>
-    </w:p>
-    <w:p>
-      <w:pPr>
-        <w:shd w:val="clear" w:color="auto" w:fill="FFFFFF"/>
-        <w:spacing w:line="336" w:lineRule="atLeast"/>
-        <w:rPr>
-          <w:rFonts w:ascii="inherit" w:eastAsia="Times New Roman" w:hAnsi="inherit" w:cs="Times New Roman"/>
-          <w:color w:val="2C2C2C"/>
-          <w:sz w:val="23"/>
-          <w:szCs w:val="21"/>
-        </w:rPr>
+      <w:r>
+        <w:rPr>
+          <w:rFonts w:eastAsia="Times New Roman" w:cs="Times New Roman" w:ascii="Helvetica Neue" w:hAnsi="Helvetica Neue"/>
+          <w:color w:val="2C2C2C"/>
+          <w:sz w:val="22"/>
+          <w:szCs w:val="22"/>
+        </w:rPr>
+      </w:r>
+    </w:p>
+    <w:p>
+      <w:pPr>
         <w:sectPr>
+          <w:type w:val="nextPage"/>
           <w:pgSz w:w="12240" w:h="15840"/>
-          <w:pgMar w:top="0" w:right="1440" w:bottom="592" w:left="1440" w:header="708" w:footer="708" w:gutter="0"/>
-          <w:cols w:space="708"/>
-          <w:docGrid w:linePitch="360"/>
+          <w:pgMar w:left="1440" w:right="1440" w:header="0" w:top="0" w:footer="0" w:bottom="592" w:gutter="0"/>
+          <w:pgNumType w:fmt="decimal"/>
+          <w:formProt w:val="false"/>
+          <w:textDirection w:val="lrTb"/>
+          <w:docGrid w:type="default" w:linePitch="360" w:charSpace="0"/>
         </w:sectPr>
       </w:pPr>
     </w:p>
@@ -1833,12 +2221,12 @@
         <w:pStyle w:val="ListParagraph"/>
         <w:numPr>
           <w:ilvl w:val="0"/>
-          <w:numId w:val="2"/>
+          <w:numId w:val="1"/>
         </w:numPr>
         <w:shd w:val="clear" w:color="auto" w:fill="FFFFFF"/>
-        <w:spacing w:line="336" w:lineRule="atLeast"/>
-        <w:rPr>
-          <w:rFonts w:ascii="inherit" w:eastAsia="Times New Roman" w:hAnsi="inherit" w:cs="Times New Roman"/>
+        <w:spacing w:lineRule="atLeast" w:line="336"/>
+        <w:rPr>
+          <w:rFonts w:ascii="inherit" w:hAnsi="inherit" w:eastAsia="Times New Roman" w:cs="Times New Roman"/>
           <w:color w:val="2C2C2C"/>
           <w:sz w:val="23"/>
           <w:szCs w:val="21"/>
@@ -1846,7 +2234,7 @@
       </w:pPr>
       <w:r>
         <w:rPr>
-          <w:rFonts w:ascii="inherit" w:eastAsia="Times New Roman" w:hAnsi="inherit" w:cs="Times New Roman"/>
+          <w:rFonts w:eastAsia="Times New Roman" w:cs="Times New Roman" w:ascii="inherit" w:hAnsi="inherit"/>
           <w:color w:val="2C2C2C"/>
           <w:sz w:val="23"/>
           <w:szCs w:val="21"/>
@@ -1859,12 +2247,14 @@
         <w:pStyle w:val="ListParagraph"/>
         <w:numPr>
           <w:ilvl w:val="0"/>
-          <w:numId w:val="2"/>
+          <w:numId w:val="1"/>
         </w:numPr>
         <w:shd w:val="clear" w:color="auto" w:fill="FFFFFF"/>
-        <w:spacing w:after="100" w:afterAutospacing="1" w:line="386" w:lineRule="atLeast"/>
-        <w:rPr>
-          <w:rFonts w:ascii="Helvetica Neue" w:eastAsia="Times New Roman" w:hAnsi="Helvetica Neue" w:cs="Times New Roman"/>
+        <w:spacing w:lineRule="atLeast" w:line="386" w:before="0" w:after="0"/>
+        <w:contextualSpacing/>
+        <w:rPr>
+          <w:rFonts w:ascii="Helvetica Neue" w:hAnsi="Helvetica Neue" w:eastAsia="Times New Roman" w:cs="Times New Roman"/>
+          <w:b/>
           <w:b/>
           <w:bCs/>
           <w:caps/>
@@ -1875,7 +2265,7 @@
       </w:pPr>
       <w:r>
         <w:rPr>
-          <w:rFonts w:ascii="Helvetica Neue" w:eastAsia="Times New Roman" w:hAnsi="Helvetica Neue" w:cs="Times New Roman"/>
+          <w:rFonts w:eastAsia="Times New Roman" w:cs="Times New Roman" w:ascii="Helvetica Neue" w:hAnsi="Helvetica Neue"/>
           <w:b/>
           <w:bCs/>
           <w:caps/>
@@ -1891,12 +2281,12 @@
         <w:pStyle w:val="ListParagraph"/>
         <w:numPr>
           <w:ilvl w:val="0"/>
-          <w:numId w:val="2"/>
+          <w:numId w:val="1"/>
         </w:numPr>
         <w:shd w:val="clear" w:color="auto" w:fill="FFFFFF"/>
-        <w:spacing w:line="336" w:lineRule="atLeast"/>
-        <w:rPr>
-          <w:rFonts w:ascii="inherit" w:eastAsia="Times New Roman" w:hAnsi="inherit" w:cs="Times New Roman"/>
+        <w:spacing w:lineRule="atLeast" w:line="336"/>
+        <w:rPr>
+          <w:rFonts w:ascii="inherit" w:hAnsi="inherit" w:eastAsia="Times New Roman" w:cs="Times New Roman"/>
           <w:color w:val="2C2C2C"/>
           <w:sz w:val="23"/>
           <w:szCs w:val="21"/>
@@ -1904,7 +2294,7 @@
       </w:pPr>
       <w:r>
         <w:rPr>
-          <w:rFonts w:ascii="inherit" w:eastAsia="Times New Roman" w:hAnsi="inherit" w:cs="Times New Roman"/>
+          <w:rFonts w:eastAsia="Times New Roman" w:cs="Times New Roman" w:ascii="inherit" w:hAnsi="inherit"/>
           <w:color w:val="2C2C2C"/>
           <w:sz w:val="23"/>
           <w:szCs w:val="21"/>
@@ -1917,12 +2307,14 @@
         <w:pStyle w:val="ListParagraph"/>
         <w:numPr>
           <w:ilvl w:val="0"/>
-          <w:numId w:val="2"/>
+          <w:numId w:val="1"/>
         </w:numPr>
         <w:shd w:val="clear" w:color="auto" w:fill="FFFFFF"/>
-        <w:spacing w:after="100" w:afterAutospacing="1" w:line="386" w:lineRule="atLeast"/>
-        <w:rPr>
-          <w:rFonts w:ascii="Helvetica Neue" w:eastAsia="Times New Roman" w:hAnsi="Helvetica Neue" w:cs="Times New Roman"/>
+        <w:spacing w:lineRule="atLeast" w:line="386" w:before="0" w:after="0"/>
+        <w:contextualSpacing/>
+        <w:rPr>
+          <w:rFonts w:ascii="Helvetica Neue" w:hAnsi="Helvetica Neue" w:eastAsia="Times New Roman" w:cs="Times New Roman"/>
+          <w:b/>
           <w:b/>
           <w:bCs/>
           <w:caps/>
@@ -1933,7 +2325,7 @@
       </w:pPr>
       <w:r>
         <w:rPr>
-          <w:rFonts w:ascii="Helvetica Neue" w:eastAsia="Times New Roman" w:hAnsi="Helvetica Neue" w:cs="Times New Roman"/>
+          <w:rFonts w:eastAsia="Times New Roman" w:cs="Times New Roman" w:ascii="Helvetica Neue" w:hAnsi="Helvetica Neue"/>
           <w:b/>
           <w:bCs/>
           <w:caps/>
@@ -1949,12 +2341,12 @@
         <w:pStyle w:val="ListParagraph"/>
         <w:numPr>
           <w:ilvl w:val="0"/>
-          <w:numId w:val="2"/>
+          <w:numId w:val="1"/>
         </w:numPr>
         <w:shd w:val="clear" w:color="auto" w:fill="FFFFFF"/>
-        <w:spacing w:line="336" w:lineRule="atLeast"/>
-        <w:rPr>
-          <w:rFonts w:ascii="inherit" w:eastAsia="Times New Roman" w:hAnsi="inherit" w:cs="Times New Roman"/>
+        <w:spacing w:lineRule="atLeast" w:line="336"/>
+        <w:rPr>
+          <w:rFonts w:ascii="inherit" w:hAnsi="inherit" w:eastAsia="Times New Roman" w:cs="Times New Roman"/>
           <w:color w:val="2C2C2C"/>
           <w:sz w:val="23"/>
           <w:szCs w:val="21"/>
@@ -1962,7 +2354,7 @@
       </w:pPr>
       <w:r>
         <w:rPr>
-          <w:rFonts w:ascii="inherit" w:eastAsia="Times New Roman" w:hAnsi="inherit" w:cs="Times New Roman"/>
+          <w:rFonts w:eastAsia="Times New Roman" w:cs="Times New Roman" w:ascii="inherit" w:hAnsi="inherit"/>
           <w:color w:val="2C2C2C"/>
           <w:sz w:val="23"/>
           <w:szCs w:val="21"/>
@@ -1975,12 +2367,14 @@
         <w:pStyle w:val="ListParagraph"/>
         <w:numPr>
           <w:ilvl w:val="0"/>
-          <w:numId w:val="2"/>
+          <w:numId w:val="1"/>
         </w:numPr>
         <w:shd w:val="clear" w:color="auto" w:fill="FFFFFF"/>
-        <w:spacing w:after="100" w:afterAutospacing="1" w:line="386" w:lineRule="atLeast"/>
-        <w:rPr>
-          <w:rFonts w:ascii="Helvetica Neue" w:eastAsia="Times New Roman" w:hAnsi="Helvetica Neue" w:cs="Times New Roman"/>
+        <w:spacing w:lineRule="atLeast" w:line="386" w:before="0" w:after="0"/>
+        <w:contextualSpacing/>
+        <w:rPr>
+          <w:rFonts w:ascii="Helvetica Neue" w:hAnsi="Helvetica Neue" w:eastAsia="Times New Roman" w:cs="Times New Roman"/>
+          <w:b/>
           <w:b/>
           <w:bCs/>
           <w:caps/>
@@ -1991,7 +2385,7 @@
       </w:pPr>
       <w:r>
         <w:rPr>
-          <w:rFonts w:ascii="Helvetica Neue" w:eastAsia="Times New Roman" w:hAnsi="Helvetica Neue" w:cs="Times New Roman"/>
+          <w:rFonts w:eastAsia="Times New Roman" w:cs="Times New Roman" w:ascii="Helvetica Neue" w:hAnsi="Helvetica Neue"/>
           <w:b/>
           <w:bCs/>
           <w:caps/>
@@ -2007,12 +2401,12 @@
         <w:pStyle w:val="ListParagraph"/>
         <w:numPr>
           <w:ilvl w:val="0"/>
-          <w:numId w:val="2"/>
+          <w:numId w:val="1"/>
         </w:numPr>
         <w:shd w:val="clear" w:color="auto" w:fill="FFFFFF"/>
-        <w:spacing w:line="336" w:lineRule="atLeast"/>
-        <w:rPr>
-          <w:rFonts w:ascii="inherit" w:eastAsia="Times New Roman" w:hAnsi="inherit" w:cs="Times New Roman"/>
+        <w:spacing w:lineRule="atLeast" w:line="336"/>
+        <w:rPr>
+          <w:rFonts w:ascii="inherit" w:hAnsi="inherit" w:eastAsia="Times New Roman" w:cs="Times New Roman"/>
           <w:color w:val="2C2C2C"/>
           <w:sz w:val="23"/>
           <w:szCs w:val="21"/>
@@ -2020,7 +2414,7 @@
       </w:pPr>
       <w:r>
         <w:rPr>
-          <w:rFonts w:ascii="inherit" w:eastAsia="Times New Roman" w:hAnsi="inherit" w:cs="Times New Roman"/>
+          <w:rFonts w:eastAsia="Times New Roman" w:cs="Times New Roman" w:ascii="inherit" w:hAnsi="inherit"/>
           <w:color w:val="2C2C2C"/>
           <w:sz w:val="23"/>
           <w:szCs w:val="21"/>
@@ -2033,12 +2427,14 @@
         <w:pStyle w:val="ListParagraph"/>
         <w:numPr>
           <w:ilvl w:val="0"/>
-          <w:numId w:val="2"/>
+          <w:numId w:val="1"/>
         </w:numPr>
         <w:shd w:val="clear" w:color="auto" w:fill="FFFFFF"/>
-        <w:spacing w:after="100" w:afterAutospacing="1" w:line="386" w:lineRule="atLeast"/>
-        <w:rPr>
-          <w:rFonts w:ascii="Helvetica Neue" w:eastAsia="Times New Roman" w:hAnsi="Helvetica Neue" w:cs="Times New Roman"/>
+        <w:spacing w:lineRule="atLeast" w:line="386" w:before="0" w:after="0"/>
+        <w:contextualSpacing/>
+        <w:rPr>
+          <w:rFonts w:ascii="Helvetica Neue" w:hAnsi="Helvetica Neue" w:eastAsia="Times New Roman" w:cs="Times New Roman"/>
+          <w:b/>
           <w:b/>
           <w:bCs/>
           <w:caps/>
@@ -2049,7 +2445,7 @@
       </w:pPr>
       <w:r>
         <w:rPr>
-          <w:rFonts w:ascii="Helvetica Neue" w:eastAsia="Times New Roman" w:hAnsi="Helvetica Neue" w:cs="Times New Roman"/>
+          <w:rFonts w:eastAsia="Times New Roman" w:cs="Times New Roman" w:ascii="Helvetica Neue" w:hAnsi="Helvetica Neue"/>
           <w:b/>
           <w:bCs/>
           <w:caps/>
@@ -2065,12 +2461,12 @@
         <w:pStyle w:val="ListParagraph"/>
         <w:numPr>
           <w:ilvl w:val="0"/>
-          <w:numId w:val="2"/>
+          <w:numId w:val="1"/>
         </w:numPr>
         <w:shd w:val="clear" w:color="auto" w:fill="FFFFFF"/>
-        <w:spacing w:line="336" w:lineRule="atLeast"/>
-        <w:rPr>
-          <w:rFonts w:ascii="inherit" w:eastAsia="Times New Roman" w:hAnsi="inherit" w:cs="Times New Roman"/>
+        <w:spacing w:lineRule="atLeast" w:line="336"/>
+        <w:rPr>
+          <w:rFonts w:ascii="inherit" w:hAnsi="inherit" w:eastAsia="Times New Roman" w:cs="Times New Roman"/>
           <w:color w:val="2C2C2C"/>
           <w:sz w:val="23"/>
           <w:szCs w:val="21"/>
@@ -2078,7 +2474,7 @@
       </w:pPr>
       <w:r>
         <w:rPr>
-          <w:rFonts w:ascii="inherit" w:eastAsia="Times New Roman" w:hAnsi="inherit" w:cs="Times New Roman"/>
+          <w:rFonts w:eastAsia="Times New Roman" w:cs="Times New Roman" w:ascii="inherit" w:hAnsi="inherit"/>
           <w:color w:val="2C2C2C"/>
           <w:sz w:val="23"/>
           <w:szCs w:val="21"/>
@@ -2091,12 +2487,14 @@
         <w:pStyle w:val="ListParagraph"/>
         <w:numPr>
           <w:ilvl w:val="0"/>
-          <w:numId w:val="2"/>
+          <w:numId w:val="1"/>
         </w:numPr>
         <w:shd w:val="clear" w:color="auto" w:fill="FFFFFF"/>
-        <w:spacing w:after="100" w:afterAutospacing="1" w:line="386" w:lineRule="atLeast"/>
-        <w:rPr>
-          <w:rFonts w:ascii="Helvetica Neue" w:eastAsia="Times New Roman" w:hAnsi="Helvetica Neue" w:cs="Times New Roman"/>
+        <w:spacing w:lineRule="atLeast" w:line="386" w:before="0" w:after="0"/>
+        <w:contextualSpacing/>
+        <w:rPr>
+          <w:rFonts w:ascii="Helvetica Neue" w:hAnsi="Helvetica Neue" w:eastAsia="Times New Roman" w:cs="Times New Roman"/>
+          <w:b/>
           <w:b/>
           <w:bCs/>
           <w:caps/>
@@ -2107,7 +2505,7 @@
       </w:pPr>
       <w:r>
         <w:rPr>
-          <w:rFonts w:ascii="Helvetica Neue" w:eastAsia="Times New Roman" w:hAnsi="Helvetica Neue" w:cs="Times New Roman"/>
+          <w:rFonts w:eastAsia="Times New Roman" w:cs="Times New Roman" w:ascii="Helvetica Neue" w:hAnsi="Helvetica Neue"/>
           <w:b/>
           <w:bCs/>
           <w:caps/>
@@ -2123,12 +2521,12 @@
         <w:pStyle w:val="ListParagraph"/>
         <w:numPr>
           <w:ilvl w:val="0"/>
-          <w:numId w:val="2"/>
+          <w:numId w:val="1"/>
         </w:numPr>
         <w:shd w:val="clear" w:color="auto" w:fill="FFFFFF"/>
-        <w:spacing w:line="336" w:lineRule="atLeast"/>
-        <w:rPr>
-          <w:rFonts w:ascii="inherit" w:eastAsia="Times New Roman" w:hAnsi="inherit" w:cs="Times New Roman"/>
+        <w:spacing w:lineRule="atLeast" w:line="336"/>
+        <w:rPr>
+          <w:rFonts w:ascii="inherit" w:hAnsi="inherit" w:eastAsia="Times New Roman" w:cs="Times New Roman"/>
           <w:color w:val="2C2C2C"/>
           <w:sz w:val="23"/>
           <w:szCs w:val="21"/>
@@ -2136,7 +2534,7 @@
       </w:pPr>
       <w:r>
         <w:rPr>
-          <w:rFonts w:ascii="inherit" w:eastAsia="Times New Roman" w:hAnsi="inherit" w:cs="Times New Roman"/>
+          <w:rFonts w:eastAsia="Times New Roman" w:cs="Times New Roman" w:ascii="inherit" w:hAnsi="inherit"/>
           <w:color w:val="2C2C2C"/>
           <w:sz w:val="23"/>
           <w:szCs w:val="21"/>
@@ -2149,12 +2547,14 @@
         <w:pStyle w:val="ListParagraph"/>
         <w:numPr>
           <w:ilvl w:val="0"/>
-          <w:numId w:val="2"/>
+          <w:numId w:val="1"/>
         </w:numPr>
         <w:shd w:val="clear" w:color="auto" w:fill="FFFFFF"/>
-        <w:spacing w:after="100" w:afterAutospacing="1" w:line="386" w:lineRule="atLeast"/>
-        <w:rPr>
-          <w:rFonts w:ascii="Helvetica Neue" w:eastAsia="Times New Roman" w:hAnsi="Helvetica Neue" w:cs="Times New Roman"/>
+        <w:spacing w:lineRule="atLeast" w:line="386" w:before="0" w:after="0"/>
+        <w:contextualSpacing/>
+        <w:rPr>
+          <w:rFonts w:ascii="Helvetica Neue" w:hAnsi="Helvetica Neue" w:eastAsia="Times New Roman" w:cs="Times New Roman"/>
+          <w:b/>
           <w:b/>
           <w:bCs/>
           <w:caps/>
@@ -2165,7 +2565,7 @@
       </w:pPr>
       <w:r>
         <w:rPr>
-          <w:rFonts w:ascii="Helvetica Neue" w:eastAsia="Times New Roman" w:hAnsi="Helvetica Neue" w:cs="Times New Roman"/>
+          <w:rFonts w:eastAsia="Times New Roman" w:cs="Times New Roman" w:ascii="Helvetica Neue" w:hAnsi="Helvetica Neue"/>
           <w:b/>
           <w:bCs/>
           <w:caps/>
@@ -2181,12 +2581,12 @@
         <w:pStyle w:val="ListParagraph"/>
         <w:numPr>
           <w:ilvl w:val="0"/>
-          <w:numId w:val="2"/>
+          <w:numId w:val="1"/>
         </w:numPr>
         <w:shd w:val="clear" w:color="auto" w:fill="FFFFFF"/>
-        <w:spacing w:line="336" w:lineRule="atLeast"/>
-        <w:rPr>
-          <w:rFonts w:ascii="inherit" w:eastAsia="Times New Roman" w:hAnsi="inherit" w:cs="Times New Roman"/>
+        <w:spacing w:lineRule="atLeast" w:line="336"/>
+        <w:rPr>
+          <w:rFonts w:ascii="inherit" w:hAnsi="inherit" w:eastAsia="Times New Roman" w:cs="Times New Roman"/>
           <w:color w:val="2C2C2C"/>
           <w:sz w:val="23"/>
           <w:szCs w:val="21"/>
@@ -2194,7 +2594,7 @@
       </w:pPr>
       <w:r>
         <w:rPr>
-          <w:rFonts w:ascii="inherit" w:eastAsia="Times New Roman" w:hAnsi="inherit" w:cs="Times New Roman"/>
+          <w:rFonts w:eastAsia="Times New Roman" w:cs="Times New Roman" w:ascii="inherit" w:hAnsi="inherit"/>
           <w:color w:val="2C2C2C"/>
           <w:sz w:val="23"/>
           <w:szCs w:val="21"/>
@@ -2207,12 +2607,14 @@
         <w:pStyle w:val="ListParagraph"/>
         <w:numPr>
           <w:ilvl w:val="0"/>
-          <w:numId w:val="2"/>
+          <w:numId w:val="1"/>
         </w:numPr>
         <w:shd w:val="clear" w:color="auto" w:fill="FFFFFF"/>
-        <w:spacing w:after="100" w:afterAutospacing="1" w:line="386" w:lineRule="atLeast"/>
-        <w:rPr>
-          <w:rFonts w:ascii="Helvetica Neue" w:eastAsia="Times New Roman" w:hAnsi="Helvetica Neue" w:cs="Times New Roman"/>
+        <w:spacing w:lineRule="atLeast" w:line="386" w:before="0" w:after="0"/>
+        <w:contextualSpacing/>
+        <w:rPr>
+          <w:rFonts w:ascii="Helvetica Neue" w:hAnsi="Helvetica Neue" w:eastAsia="Times New Roman" w:cs="Times New Roman"/>
+          <w:b/>
           <w:b/>
           <w:bCs/>
           <w:caps/>
@@ -2223,7 +2625,7 @@
       </w:pPr>
       <w:r>
         <w:rPr>
-          <w:rFonts w:ascii="Helvetica Neue" w:eastAsia="Times New Roman" w:hAnsi="Helvetica Neue" w:cs="Times New Roman"/>
+          <w:rFonts w:eastAsia="Times New Roman" w:cs="Times New Roman" w:ascii="Helvetica Neue" w:hAnsi="Helvetica Neue"/>
           <w:b/>
           <w:bCs/>
           <w:caps/>
@@ -2239,12 +2641,12 @@
         <w:pStyle w:val="ListParagraph"/>
         <w:numPr>
           <w:ilvl w:val="0"/>
-          <w:numId w:val="2"/>
+          <w:numId w:val="1"/>
         </w:numPr>
         <w:shd w:val="clear" w:color="auto" w:fill="FFFFFF"/>
-        <w:spacing w:line="336" w:lineRule="atLeast"/>
-        <w:rPr>
-          <w:rFonts w:ascii="inherit" w:eastAsia="Times New Roman" w:hAnsi="inherit" w:cs="Times New Roman"/>
+        <w:spacing w:lineRule="atLeast" w:line="336"/>
+        <w:rPr>
+          <w:rFonts w:ascii="inherit" w:hAnsi="inherit" w:eastAsia="Times New Roman" w:cs="Times New Roman"/>
           <w:color w:val="2C2C2C"/>
           <w:sz w:val="23"/>
           <w:szCs w:val="21"/>
@@ -2252,7 +2654,7 @@
       </w:pPr>
       <w:r>
         <w:rPr>
-          <w:rFonts w:ascii="inherit" w:eastAsia="Times New Roman" w:hAnsi="inherit" w:cs="Times New Roman"/>
+          <w:rFonts w:eastAsia="Times New Roman" w:cs="Times New Roman" w:ascii="inherit" w:hAnsi="inherit"/>
           <w:color w:val="2C2C2C"/>
           <w:sz w:val="23"/>
           <w:szCs w:val="21"/>
@@ -2265,12 +2667,14 @@
         <w:pStyle w:val="ListParagraph"/>
         <w:numPr>
           <w:ilvl w:val="0"/>
-          <w:numId w:val="2"/>
+          <w:numId w:val="1"/>
         </w:numPr>
         <w:shd w:val="clear" w:color="auto" w:fill="FFFFFF"/>
-        <w:spacing w:after="100" w:afterAutospacing="1" w:line="386" w:lineRule="atLeast"/>
-        <w:rPr>
-          <w:rFonts w:ascii="Helvetica Neue" w:eastAsia="Times New Roman" w:hAnsi="Helvetica Neue" w:cs="Times New Roman"/>
+        <w:spacing w:lineRule="atLeast" w:line="386" w:before="0" w:after="0"/>
+        <w:contextualSpacing/>
+        <w:rPr>
+          <w:rFonts w:ascii="Helvetica Neue" w:hAnsi="Helvetica Neue" w:eastAsia="Times New Roman" w:cs="Times New Roman"/>
+          <w:b/>
           <w:b/>
           <w:bCs/>
           <w:caps/>
@@ -2281,7 +2685,7 @@
       </w:pPr>
       <w:r>
         <w:rPr>
-          <w:rFonts w:ascii="Helvetica Neue" w:eastAsia="Times New Roman" w:hAnsi="Helvetica Neue" w:cs="Times New Roman"/>
+          <w:rFonts w:eastAsia="Times New Roman" w:cs="Times New Roman" w:ascii="Helvetica Neue" w:hAnsi="Helvetica Neue"/>
           <w:b/>
           <w:bCs/>
           <w:caps/>
@@ -2297,12 +2701,12 @@
         <w:pStyle w:val="ListParagraph"/>
         <w:numPr>
           <w:ilvl w:val="0"/>
-          <w:numId w:val="2"/>
+          <w:numId w:val="1"/>
         </w:numPr>
         <w:shd w:val="clear" w:color="auto" w:fill="FFFFFF"/>
-        <w:spacing w:line="336" w:lineRule="atLeast"/>
-        <w:rPr>
-          <w:rFonts w:ascii="inherit" w:eastAsia="Times New Roman" w:hAnsi="inherit" w:cs="Times New Roman"/>
+        <w:spacing w:lineRule="atLeast" w:line="336"/>
+        <w:rPr>
+          <w:rFonts w:ascii="inherit" w:hAnsi="inherit" w:eastAsia="Times New Roman" w:cs="Times New Roman"/>
           <w:color w:val="2C2C2C"/>
           <w:sz w:val="23"/>
           <w:szCs w:val="21"/>
@@ -2310,7 +2714,7 @@
       </w:pPr>
       <w:r>
         <w:rPr>
-          <w:rFonts w:ascii="inherit" w:eastAsia="Times New Roman" w:hAnsi="inherit" w:cs="Times New Roman"/>
+          <w:rFonts w:eastAsia="Times New Roman" w:cs="Times New Roman" w:ascii="inherit" w:hAnsi="inherit"/>
           <w:color w:val="2C2C2C"/>
           <w:sz w:val="23"/>
           <w:szCs w:val="21"/>
@@ -2323,12 +2727,14 @@
         <w:pStyle w:val="ListParagraph"/>
         <w:numPr>
           <w:ilvl w:val="0"/>
-          <w:numId w:val="2"/>
+          <w:numId w:val="1"/>
         </w:numPr>
         <w:shd w:val="clear" w:color="auto" w:fill="FFFFFF"/>
-        <w:spacing w:after="100" w:afterAutospacing="1" w:line="386" w:lineRule="atLeast"/>
-        <w:rPr>
-          <w:rFonts w:ascii="Helvetica Neue" w:eastAsia="Times New Roman" w:hAnsi="Helvetica Neue" w:cs="Times New Roman"/>
+        <w:spacing w:lineRule="atLeast" w:line="386" w:before="0" w:afterAutospacing="1"/>
+        <w:contextualSpacing/>
+        <w:rPr>
+          <w:rFonts w:ascii="Helvetica Neue" w:hAnsi="Helvetica Neue" w:eastAsia="Times New Roman" w:cs="Times New Roman"/>
+          <w:b/>
           <w:b/>
           <w:bCs/>
           <w:caps/>
@@ -2339,7 +2745,7 @@
       </w:pPr>
       <w:r>
         <w:rPr>
-          <w:rFonts w:ascii="Helvetica Neue" w:eastAsia="Times New Roman" w:hAnsi="Helvetica Neue" w:cs="Times New Roman"/>
+          <w:rFonts w:eastAsia="Times New Roman" w:cs="Times New Roman" w:ascii="Helvetica Neue" w:hAnsi="Helvetica Neue"/>
           <w:b/>
           <w:bCs/>
           <w:caps/>
@@ -2353,212 +2759,271 @@
     <w:sectPr>
       <w:type w:val="continuous"/>
       <w:pgSz w:w="12240" w:h="15840"/>
-      <w:pgMar w:top="0" w:right="1440" w:bottom="61" w:left="1440" w:header="708" w:footer="708" w:gutter="0"/>
-      <w:cols w:num="2" w:space="708"/>
-      <w:docGrid w:linePitch="360"/>
+      <w:pgMar w:left="1440" w:right="1440" w:header="0" w:top="0" w:footer="0" w:bottom="592" w:gutter="0"/>
+      <w:cols w:num="2" w:space="708" w:equalWidth="true" w:sep="false"/>
+      <w:formProt w:val="false"/>
+      <w:textDirection w:val="lrTb"/>
+      <w:docGrid w:type="default" w:linePitch="360" w:charSpace="0"/>
     </w:sectPr>
   </w:body>
 </w:document>
 </file>
 
 <file path=word/numbering.xml><?xml version="1.0" encoding="utf-8"?>
-<w:numbering xmlns:wpc="http://schemas.microsoft.com/office/word/2010/wordprocessingCanvas" xmlns:cx="http://schemas.microsoft.com/office/drawing/2014/chartex" xmlns:cx1="http://schemas.microsoft.com/office/drawing/2015/9/8/chartex" xmlns:cx2="http://schemas.microsoft.com/office/drawing/2015/10/21/chartex" xmlns:cx3="http://schemas.microsoft.com/office/drawing/2016/5/9/chartex" xmlns:cx4="http://schemas.microsoft.com/office/drawing/2016/5/10/chartex" xmlns:cx5="http://schemas.microsoft.com/office/drawing/2016/5/11/chartex" xmlns:cx6="http://schemas.microsoft.com/office/drawing/2016/5/12/chartex" xmlns:cx7="http://schemas.microsoft.com/office/drawing/2016/5/13/chartex" xmlns:cx8="http://schemas.microsoft.com/office/drawing/2016/5/14/chartex" xmlns:mc="http://schemas.openxmlformats.org/markup-compatibility/2006" xmlns:aink="http://schemas.microsoft.com/office/drawing/2016/ink" xmlns:am3d="http://schemas.microsoft.com/office/drawing/2017/model3d" xmlns:o="urn:schemas-microsoft-com:office:office" xmlns:r="http://schemas.openxmlformats.org/officeDocument/2006/relationships" xmlns:m="http://schemas.openxmlformats.org/officeDocument/2006/math" xmlns:v="urn:schemas-microsoft-com:vml" xmlns:wp14="http://schemas.microsoft.com/office/word/2010/wordprocessingDrawing" xmlns:wp="http://schemas.openxmlformats.org/drawingml/2006/wordprocessingDrawing" xmlns:w10="urn:schemas-microsoft-com:office:word" xmlns:w="http://schemas.openxmlformats.org/wordprocessingml/2006/main" xmlns:w14="http://schemas.microsoft.com/office/word/2010/wordml" xmlns:w15="http://schemas.microsoft.com/office/word/2012/wordml" xmlns:w16cex="http://schemas.microsoft.com/office/word/2018/wordml/cex" xmlns:w16cid="http://schemas.microsoft.com/office/word/2016/wordml/cid" xmlns:w16="http://schemas.microsoft.com/office/word/2018/wordml" xmlns:w16se="http://schemas.microsoft.com/office/word/2015/wordml/symex" xmlns:wpg="http://schemas.microsoft.com/office/word/2010/wordprocessingGroup" xmlns:wpi="http://schemas.microsoft.com/office/word/2010/wordprocessingInk" xmlns:wne="http://schemas.microsoft.com/office/word/2006/wordml" xmlns:wps="http://schemas.microsoft.com/office/word/2010/wordprocessingShape" mc:Ignorable="w14 w15 w16se w16cid w16 w16cex wp14">
-  <w:abstractNum w:abstractNumId="0" w15:restartNumberingAfterBreak="0">
-    <w:nsid w:val="490F76F6"/>
-    <w:multiLevelType w:val="hybridMultilevel"/>
-    <w:tmpl w:val="333618C6"/>
-    <w:lvl w:ilvl="0" w:tplc="04090001">
+<w:numbering xmlns:w="http://schemas.openxmlformats.org/wordprocessingml/2006/main" xmlns:o="urn:schemas-microsoft-com:office:office" xmlns:r="http://schemas.openxmlformats.org/officeDocument/2006/relationships" xmlns:v="urn:schemas-microsoft-com:vml" xmlns:mc="http://schemas.openxmlformats.org/markup-compatibility/2006" xmlns:w14="http://schemas.microsoft.com/office/word/2010/wordml" mc:Ignorable="w14">
+  <w:abstractNum w:abstractNumId="1">
+    <w:lvl w:ilvl="0">
       <w:start w:val="1"/>
       <w:numFmt w:val="bullet"/>
       <w:lvlText w:val=""/>
       <w:lvlJc w:val="left"/>
       <w:pPr>
+        <w:tabs>
+          <w:tab w:val="num" w:pos="0"/>
+        </w:tabs>
         <w:ind w:left="720" w:hanging="360"/>
       </w:pPr>
       <w:rPr>
-        <w:rFonts w:ascii="Symbol" w:hAnsi="Symbol" w:hint="default"/>
+        <w:rFonts w:ascii="Symbol" w:hAnsi="Symbol" w:cs="Symbol" w:hint="default"/>
       </w:rPr>
     </w:lvl>
-    <w:lvl w:ilvl="1" w:tplc="04090003" w:tentative="1">
+    <w:lvl w:ilvl="1">
       <w:start w:val="1"/>
       <w:numFmt w:val="bullet"/>
       <w:lvlText w:val="o"/>
       <w:lvlJc w:val="left"/>
       <w:pPr>
+        <w:tabs>
+          <w:tab w:val="num" w:pos="0"/>
+        </w:tabs>
         <w:ind w:left="1440" w:hanging="360"/>
       </w:pPr>
       <w:rPr>
         <w:rFonts w:ascii="Courier New" w:hAnsi="Courier New" w:cs="Courier New" w:hint="default"/>
       </w:rPr>
     </w:lvl>
-    <w:lvl w:ilvl="2" w:tplc="04090005" w:tentative="1">
+    <w:lvl w:ilvl="2">
       <w:start w:val="1"/>
       <w:numFmt w:val="bullet"/>
       <w:lvlText w:val=""/>
       <w:lvlJc w:val="left"/>
       <w:pPr>
+        <w:tabs>
+          <w:tab w:val="num" w:pos="0"/>
+        </w:tabs>
         <w:ind w:left="2160" w:hanging="360"/>
       </w:pPr>
       <w:rPr>
-        <w:rFonts w:ascii="Wingdings" w:hAnsi="Wingdings" w:hint="default"/>
+        <w:rFonts w:ascii="Wingdings" w:hAnsi="Wingdings" w:cs="Wingdings" w:hint="default"/>
       </w:rPr>
     </w:lvl>
-    <w:lvl w:ilvl="3" w:tplc="04090001" w:tentative="1">
+    <w:lvl w:ilvl="3">
       <w:start w:val="1"/>
       <w:numFmt w:val="bullet"/>
       <w:lvlText w:val=""/>
       <w:lvlJc w:val="left"/>
       <w:pPr>
+        <w:tabs>
+          <w:tab w:val="num" w:pos="0"/>
+        </w:tabs>
         <w:ind w:left="2880" w:hanging="360"/>
       </w:pPr>
       <w:rPr>
-        <w:rFonts w:ascii="Symbol" w:hAnsi="Symbol" w:hint="default"/>
+        <w:rFonts w:ascii="Symbol" w:hAnsi="Symbol" w:cs="Symbol" w:hint="default"/>
       </w:rPr>
     </w:lvl>
-    <w:lvl w:ilvl="4" w:tplc="04090003" w:tentative="1">
+    <w:lvl w:ilvl="4">
       <w:start w:val="1"/>
       <w:numFmt w:val="bullet"/>
       <w:lvlText w:val="o"/>
       <w:lvlJc w:val="left"/>
       <w:pPr>
+        <w:tabs>
+          <w:tab w:val="num" w:pos="0"/>
+        </w:tabs>
         <w:ind w:left="3600" w:hanging="360"/>
       </w:pPr>
       <w:rPr>
         <w:rFonts w:ascii="Courier New" w:hAnsi="Courier New" w:cs="Courier New" w:hint="default"/>
       </w:rPr>
     </w:lvl>
-    <w:lvl w:ilvl="5" w:tplc="04090005" w:tentative="1">
+    <w:lvl w:ilvl="5">
       <w:start w:val="1"/>
       <w:numFmt w:val="bullet"/>
       <w:lvlText w:val=""/>
       <w:lvlJc w:val="left"/>
       <w:pPr>
+        <w:tabs>
+          <w:tab w:val="num" w:pos="0"/>
+        </w:tabs>
         <w:ind w:left="4320" w:hanging="360"/>
       </w:pPr>
       <w:rPr>
-        <w:rFonts w:ascii="Wingdings" w:hAnsi="Wingdings" w:hint="default"/>
+        <w:rFonts w:ascii="Wingdings" w:hAnsi="Wingdings" w:cs="Wingdings" w:hint="default"/>
       </w:rPr>
     </w:lvl>
-    <w:lvl w:ilvl="6" w:tplc="04090001" w:tentative="1">
+    <w:lvl w:ilvl="6">
       <w:start w:val="1"/>
       <w:numFmt w:val="bullet"/>
       <w:lvlText w:val=""/>
       <w:lvlJc w:val="left"/>
       <w:pPr>
+        <w:tabs>
+          <w:tab w:val="num" w:pos="0"/>
+        </w:tabs>
         <w:ind w:left="5040" w:hanging="360"/>
       </w:pPr>
       <w:rPr>
-        <w:rFonts w:ascii="Symbol" w:hAnsi="Symbol" w:hint="default"/>
+        <w:rFonts w:ascii="Symbol" w:hAnsi="Symbol" w:cs="Symbol" w:hint="default"/>
       </w:rPr>
     </w:lvl>
-    <w:lvl w:ilvl="7" w:tplc="04090003" w:tentative="1">
+    <w:lvl w:ilvl="7">
       <w:start w:val="1"/>
       <w:numFmt w:val="bullet"/>
       <w:lvlText w:val="o"/>
       <w:lvlJc w:val="left"/>
       <w:pPr>
+        <w:tabs>
+          <w:tab w:val="num" w:pos="0"/>
+        </w:tabs>
         <w:ind w:left="5760" w:hanging="360"/>
       </w:pPr>
       <w:rPr>
         <w:rFonts w:ascii="Courier New" w:hAnsi="Courier New" w:cs="Courier New" w:hint="default"/>
       </w:rPr>
     </w:lvl>
-    <w:lvl w:ilvl="8" w:tplc="04090005" w:tentative="1">
+    <w:lvl w:ilvl="8">
       <w:start w:val="1"/>
       <w:numFmt w:val="bullet"/>
       <w:lvlText w:val=""/>
       <w:lvlJc w:val="left"/>
       <w:pPr>
+        <w:tabs>
+          <w:tab w:val="num" w:pos="0"/>
+        </w:tabs>
         <w:ind w:left="6480" w:hanging="360"/>
       </w:pPr>
       <w:rPr>
-        <w:rFonts w:ascii="Wingdings" w:hAnsi="Wingdings" w:hint="default"/>
+        <w:rFonts w:ascii="Wingdings" w:hAnsi="Wingdings" w:cs="Wingdings" w:hint="default"/>
       </w:rPr>
     </w:lvl>
   </w:abstractNum>
-  <w:abstractNum w:abstractNumId="1" w15:restartNumberingAfterBreak="0">
-    <w:nsid w:val="627020D3"/>
-    <w:multiLevelType w:val="hybridMultilevel"/>
-    <w:tmpl w:val="F42006EC"/>
-    <w:lvl w:ilvl="0" w:tplc="0409000F">
+  <w:abstractNum w:abstractNumId="2">
+    <w:lvl w:ilvl="0">
       <w:start w:val="1"/>
-      <w:numFmt w:val="decimal"/>
-      <w:lvlText w:val="%1."/>
+      <w:numFmt w:val="none"/>
+      <w:suff w:val="nothing"/>
+      <w:lvlText w:val=""/>
       <w:lvlJc w:val="left"/>
       <w:pPr>
-        <w:ind w:left="720" w:hanging="360"/>
+        <w:tabs>
+          <w:tab w:val="num" w:pos="0"/>
+        </w:tabs>
+        <w:ind w:left="0" w:hanging="0"/>
       </w:pPr>
     </w:lvl>
-    <w:lvl w:ilvl="1" w:tplc="04090019" w:tentative="1">
+    <w:lvl w:ilvl="1">
       <w:start w:val="1"/>
-      <w:numFmt w:val="lowerLetter"/>
-      <w:lvlText w:val="%2."/>
+      <w:numFmt w:val="none"/>
+      <w:suff w:val="nothing"/>
+      <w:lvlText w:val=""/>
       <w:lvlJc w:val="left"/>
       <w:pPr>
-        <w:ind w:left="1440" w:hanging="360"/>
+        <w:tabs>
+          <w:tab w:val="num" w:pos="0"/>
+        </w:tabs>
+        <w:ind w:left="0" w:hanging="0"/>
       </w:pPr>
     </w:lvl>
-    <w:lvl w:ilvl="2" w:tplc="0409001B" w:tentative="1">
+    <w:lvl w:ilvl="2">
       <w:start w:val="1"/>
-      <w:numFmt w:val="lowerRoman"/>
-      <w:lvlText w:val="%3."/>
-      <w:lvlJc w:val="right"/>
-      <w:pPr>
-        <w:ind w:left="2160" w:hanging="180"/>
+      <w:numFmt w:val="none"/>
+      <w:suff w:val="nothing"/>
+      <w:lvlText w:val=""/>
+      <w:lvlJc w:val="left"/>
+      <w:pPr>
+        <w:tabs>
+          <w:tab w:val="num" w:pos="0"/>
+        </w:tabs>
+        <w:ind w:left="0" w:hanging="0"/>
       </w:pPr>
     </w:lvl>
-    <w:lvl w:ilvl="3" w:tplc="0409000F" w:tentative="1">
+    <w:lvl w:ilvl="3">
       <w:start w:val="1"/>
-      <w:numFmt w:val="decimal"/>
-      <w:lvlText w:val="%4."/>
+      <w:numFmt w:val="none"/>
+      <w:suff w:val="nothing"/>
+      <w:lvlText w:val=""/>
       <w:lvlJc w:val="left"/>
       <w:pPr>
-        <w:ind w:left="2880" w:hanging="360"/>
+        <w:tabs>
+          <w:tab w:val="num" w:pos="0"/>
+        </w:tabs>
+        <w:ind w:left="0" w:hanging="0"/>
       </w:pPr>
     </w:lvl>
-    <w:lvl w:ilvl="4" w:tplc="04090019" w:tentative="1">
+    <w:lvl w:ilvl="4">
       <w:start w:val="1"/>
-      <w:numFmt w:val="lowerLetter"/>
-      <w:lvlText w:val="%5."/>
+      <w:numFmt w:val="none"/>
+      <w:suff w:val="nothing"/>
+      <w:lvlText w:val=""/>
       <w:lvlJc w:val="left"/>
       <w:pPr>
-        <w:ind w:left="3600" w:hanging="360"/>
+        <w:tabs>
+          <w:tab w:val="num" w:pos="0"/>
+        </w:tabs>
+        <w:ind w:left="0" w:hanging="0"/>
       </w:pPr>
     </w:lvl>
-    <w:lvl w:ilvl="5" w:tplc="0409001B" w:tentative="1">
+    <w:lvl w:ilvl="5">
       <w:start w:val="1"/>
-      <w:numFmt w:val="lowerRoman"/>
-      <w:lvlText w:val="%6."/>
-      <w:lvlJc w:val="right"/>
-      <w:pPr>
-        <w:ind w:left="4320" w:hanging="180"/>
+      <w:numFmt w:val="none"/>
+      <w:suff w:val="nothing"/>
+      <w:lvlText w:val=""/>
+      <w:lvlJc w:val="left"/>
+      <w:pPr>
+        <w:tabs>
+          <w:tab w:val="num" w:pos="0"/>
+        </w:tabs>
+        <w:ind w:left="0" w:hanging="0"/>
       </w:pPr>
     </w:lvl>
-    <w:lvl w:ilvl="6" w:tplc="0409000F" w:tentative="1">
+    <w:lvl w:ilvl="6">
       <w:start w:val="1"/>
-      <w:numFmt w:val="decimal"/>
-      <w:lvlText w:val="%7."/>
+      <w:numFmt w:val="none"/>
+      <w:suff w:val="nothing"/>
+      <w:lvlText w:val=""/>
       <w:lvlJc w:val="left"/>
       <w:pPr>
-        <w:ind w:left="5040" w:hanging="360"/>
+        <w:tabs>
+          <w:tab w:val="num" w:pos="0"/>
+        </w:tabs>
+        <w:ind w:left="0" w:hanging="0"/>
       </w:pPr>
     </w:lvl>
-    <w:lvl w:ilvl="7" w:tplc="04090019" w:tentative="1">
+    <w:lvl w:ilvl="7">
       <w:start w:val="1"/>
-      <w:numFmt w:val="lowerLetter"/>
-      <w:lvlText w:val="%8."/>
+      <w:numFmt w:val="none"/>
+      <w:suff w:val="nothing"/>
+      <w:lvlText w:val=""/>
       <w:lvlJc w:val="left"/>
       <w:pPr>
-        <w:ind w:left="5760" w:hanging="360"/>
+        <w:tabs>
+          <w:tab w:val="num" w:pos="0"/>
+        </w:tabs>
+        <w:ind w:left="0" w:hanging="0"/>
       </w:pPr>
     </w:lvl>
-    <w:lvl w:ilvl="8" w:tplc="0409001B" w:tentative="1">
+    <w:lvl w:ilvl="8">
       <w:start w:val="1"/>
-      <w:numFmt w:val="lowerRoman"/>
-      <w:lvlText w:val="%9."/>
-      <w:lvlJc w:val="right"/>
-      <w:pPr>
-        <w:ind w:left="6480" w:hanging="180"/>
+      <w:numFmt w:val="none"/>
+      <w:suff w:val="nothing"/>
+      <w:lvlText w:val=""/>
+      <w:lvlJc w:val="left"/>
+      <w:pPr>
+        <w:tabs>
+          <w:tab w:val="num" w:pos="0"/>
+        </w:tabs>
+        <w:ind w:left="0" w:hanging="0"/>
       </w:pPr>
     </w:lvl>
   </w:abstractNum>
@@ -2566,35 +3031,39 @@
     <w:abstractNumId w:val="1"/>
   </w:num>
   <w:num w:numId="2">
-    <w:abstractNumId w:val="0"/>
+    <w:abstractNumId w:val="2"/>
   </w:num>
 </w:numbering>
 </file>
 
 <file path=word/styles.xml><?xml version="1.0" encoding="utf-8"?>
-<w:styles xmlns:mc="http://schemas.openxmlformats.org/markup-compatibility/2006" xmlns:r="http://schemas.openxmlformats.org/officeDocument/2006/relationships" xmlns:w="http://schemas.openxmlformats.org/wordprocessingml/2006/main" xmlns:w14="http://schemas.microsoft.com/office/word/2010/wordml" xmlns:w15="http://schemas.microsoft.com/office/word/2012/wordml" xmlns:w16cex="http://schemas.microsoft.com/office/word/2018/wordml/cex" xmlns:w16cid="http://schemas.microsoft.com/office/word/2016/wordml/cid" xmlns:w16="http://schemas.microsoft.com/office/word/2018/wordml" xmlns:w16se="http://schemas.microsoft.com/office/word/2015/wordml/symex" mc:Ignorable="w14 w15 w16se w16cid w16 w16cex">
+<w:styles xmlns:w="http://schemas.openxmlformats.org/wordprocessingml/2006/main" xmlns:w14="http://schemas.microsoft.com/office/word/2010/wordml" xmlns:mc="http://schemas.openxmlformats.org/markup-compatibility/2006" mc:Ignorable="w14">
   <w:docDefaults>
     <w:rPrDefault>
       <w:rPr>
-        <w:rFonts w:asciiTheme="minorHAnsi" w:eastAsiaTheme="minorHAnsi" w:hAnsiTheme="minorHAnsi" w:cstheme="minorBidi"/>
+        <w:rFonts w:ascii="Calibri" w:hAnsi="Calibri" w:eastAsia="Calibri" w:cs="" w:asciiTheme="minorHAnsi" w:cstheme="minorBidi" w:eastAsiaTheme="minorHAnsi" w:hAnsiTheme="minorHAnsi"/>
         <w:sz w:val="24"/>
         <w:szCs w:val="24"/>
         <w:lang w:val="en-AR" w:eastAsia="en-US" w:bidi="ar-SA"/>
       </w:rPr>
     </w:rPrDefault>
-    <w:pPrDefault/>
+    <w:pPrDefault>
+      <w:pPr>
+        <w:suppressAutoHyphens w:val="true"/>
+      </w:pPr>
+    </w:pPrDefault>
   </w:docDefaults>
   <w:latentStyles w:defLockedState="0" w:defUIPriority="99" w:defSemiHidden="0" w:defUnhideWhenUsed="0" w:defQFormat="0" w:count="376">
     <w:lsdException w:name="Normal" w:uiPriority="0" w:qFormat="1"/>
     <w:lsdException w:name="heading 1" w:uiPriority="9" w:qFormat="1"/>
-    <w:lsdException w:name="heading 2" w:semiHidden="1" w:uiPriority="9" w:unhideWhenUsed="1" w:qFormat="1"/>
-    <w:lsdException w:name="heading 3" w:semiHidden="1" w:uiPriority="9" w:unhideWhenUsed="1" w:qFormat="1"/>
-    <w:lsdException w:name="heading 4" w:semiHidden="1" w:uiPriority="9" w:unhideWhenUsed="1" w:qFormat="1"/>
-    <w:lsdException w:name="heading 5" w:semiHidden="1" w:uiPriority="9" w:unhideWhenUsed="1" w:qFormat="1"/>
-    <w:lsdException w:name="heading 6" w:semiHidden="1" w:uiPriority="9" w:unhideWhenUsed="1" w:qFormat="1"/>
-    <w:lsdException w:name="heading 7" w:semiHidden="1" w:uiPriority="9" w:unhideWhenUsed="1" w:qFormat="1"/>
-    <w:lsdException w:name="heading 8" w:semiHidden="1" w:uiPriority="9" w:unhideWhenUsed="1" w:qFormat="1"/>
-    <w:lsdException w:name="heading 9" w:semiHidden="1" w:uiPriority="9" w:unhideWhenUsed="1" w:qFormat="1"/>
+    <w:lsdException w:name="heading 2" w:uiPriority="9" w:semiHidden="1" w:unhideWhenUsed="1" w:qFormat="1"/>
+    <w:lsdException w:name="heading 3" w:uiPriority="9" w:semiHidden="1" w:unhideWhenUsed="1" w:qFormat="1"/>
+    <w:lsdException w:name="heading 4" w:uiPriority="9" w:semiHidden="1" w:unhideWhenUsed="1" w:qFormat="1"/>
+    <w:lsdException w:name="heading 5" w:uiPriority="9" w:semiHidden="1" w:unhideWhenUsed="1" w:qFormat="1"/>
+    <w:lsdException w:name="heading 6" w:uiPriority="9" w:semiHidden="1" w:unhideWhenUsed="1" w:qFormat="1"/>
+    <w:lsdException w:name="heading 7" w:uiPriority="9" w:semiHidden="1" w:unhideWhenUsed="1" w:qFormat="1"/>
+    <w:lsdException w:name="heading 8" w:uiPriority="9" w:semiHidden="1" w:unhideWhenUsed="1" w:qFormat="1"/>
+    <w:lsdException w:name="heading 9" w:uiPriority="9" w:semiHidden="1" w:unhideWhenUsed="1" w:qFormat="1"/>
     <w:lsdException w:name="index 1" w:semiHidden="1" w:unhideWhenUsed="1"/>
     <w:lsdException w:name="index 2" w:semiHidden="1" w:unhideWhenUsed="1"/>
     <w:lsdException w:name="index 3" w:semiHidden="1" w:unhideWhenUsed="1"/>
@@ -2604,22 +3073,22 @@
     <w:lsdException w:name="index 7" w:semiHidden="1" w:unhideWhenUsed="1"/>
     <w:lsdException w:name="index 8" w:semiHidden="1" w:unhideWhenUsed="1"/>
     <w:lsdException w:name="index 9" w:semiHidden="1" w:unhideWhenUsed="1"/>
-    <w:lsdException w:name="toc 1" w:semiHidden="1" w:uiPriority="39" w:unhideWhenUsed="1"/>
-    <w:lsdException w:name="toc 2" w:semiHidden="1" w:uiPriority="39" w:unhideWhenUsed="1"/>
-    <w:lsdException w:name="toc 3" w:semiHidden="1" w:uiPriority="39" w:unhideWhenUsed="1"/>
-    <w:lsdException w:name="toc 4" w:semiHidden="1" w:uiPriority="39" w:unhideWhenUsed="1"/>
-    <w:lsdException w:name="toc 5" w:semiHidden="1" w:uiPriority="39" w:unhideWhenUsed="1"/>
-    <w:lsdException w:name="toc 6" w:semiHidden="1" w:uiPriority="39" w:unhideWhenUsed="1"/>
-    <w:lsdException w:name="toc 7" w:semiHidden="1" w:uiPriority="39" w:unhideWhenUsed="1"/>
-    <w:lsdException w:name="toc 8" w:semiHidden="1" w:uiPriority="39" w:unhideWhenUsed="1"/>
-    <w:lsdException w:name="toc 9" w:semiHidden="1" w:uiPriority="39" w:unhideWhenUsed="1"/>
+    <w:lsdException w:name="toc 1" w:uiPriority="39" w:semiHidden="1" w:unhideWhenUsed="1"/>
+    <w:lsdException w:name="toc 2" w:uiPriority="39" w:semiHidden="1" w:unhideWhenUsed="1"/>
+    <w:lsdException w:name="toc 3" w:uiPriority="39" w:semiHidden="1" w:unhideWhenUsed="1"/>
+    <w:lsdException w:name="toc 4" w:uiPriority="39" w:semiHidden="1" w:unhideWhenUsed="1"/>
+    <w:lsdException w:name="toc 5" w:uiPriority="39" w:semiHidden="1" w:unhideWhenUsed="1"/>
+    <w:lsdException w:name="toc 6" w:uiPriority="39" w:semiHidden="1" w:unhideWhenUsed="1"/>
+    <w:lsdException w:name="toc 7" w:uiPriority="39" w:semiHidden="1" w:unhideWhenUsed="1"/>
+    <w:lsdException w:name="toc 8" w:uiPriority="39" w:semiHidden="1" w:unhideWhenUsed="1"/>
+    <w:lsdException w:name="toc 9" w:uiPriority="39" w:semiHidden="1" w:unhideWhenUsed="1"/>
     <w:lsdException w:name="Normal Indent" w:semiHidden="1" w:unhideWhenUsed="1"/>
     <w:lsdException w:name="footnote text" w:semiHidden="1" w:unhideWhenUsed="1"/>
     <w:lsdException w:name="annotation text" w:semiHidden="1" w:unhideWhenUsed="1"/>
     <w:lsdException w:name="header" w:semiHidden="1" w:unhideWhenUsed="1"/>
     <w:lsdException w:name="footer" w:semiHidden="1" w:unhideWhenUsed="1"/>
     <w:lsdException w:name="index heading" w:semiHidden="1" w:unhideWhenUsed="1"/>
-    <w:lsdException w:name="caption" w:semiHidden="1" w:uiPriority="35" w:unhideWhenUsed="1" w:qFormat="1"/>
+    <w:lsdException w:name="caption" w:uiPriority="35" w:semiHidden="1" w:unhideWhenUsed="1" w:qFormat="1"/>
     <w:lsdException w:name="table of figures" w:semiHidden="1" w:unhideWhenUsed="1"/>
     <w:lsdException w:name="envelope address" w:semiHidden="1" w:unhideWhenUsed="1"/>
     <w:lsdException w:name="envelope return" w:semiHidden="1" w:unhideWhenUsed="1"/>
@@ -2650,7 +3119,7 @@
     <w:lsdException w:name="Title" w:uiPriority="10" w:qFormat="1"/>
     <w:lsdException w:name="Closing" w:semiHidden="1" w:unhideWhenUsed="1"/>
     <w:lsdException w:name="Signature" w:semiHidden="1" w:unhideWhenUsed="1"/>
-    <w:lsdException w:name="Default Paragraph Font" w:semiHidden="1" w:uiPriority="1" w:unhideWhenUsed="1"/>
+    <w:lsdException w:name="Default Paragraph Font" w:uiPriority="1" w:semiHidden="1" w:unhideWhenUsed="1"/>
     <w:lsdException w:name="Body Text" w:semiHidden="1" w:unhideWhenUsed="1"/>
     <w:lsdException w:name="Body Text Indent" w:semiHidden="1" w:unhideWhenUsed="1"/>
     <w:lsdException w:name="List Continue" w:semiHidden="1" w:unhideWhenUsed="1"/>
@@ -2850,8 +3319,8 @@
     <w:lsdException w:name="Subtle Reference" w:uiPriority="31" w:qFormat="1"/>
     <w:lsdException w:name="Intense Reference" w:uiPriority="32" w:qFormat="1"/>
     <w:lsdException w:name="Book Title" w:uiPriority="33" w:qFormat="1"/>
-    <w:lsdException w:name="Bibliography" w:semiHidden="1" w:uiPriority="37" w:unhideWhenUsed="1"/>
-    <w:lsdException w:name="TOC Heading" w:semiHidden="1" w:uiPriority="39" w:unhideWhenUsed="1" w:qFormat="1"/>
+    <w:lsdException w:name="Bibliography" w:uiPriority="37" w:semiHidden="1" w:unhideWhenUsed="1"/>
+    <w:lsdException w:name="TOC Heading" w:uiPriority="39" w:semiHidden="1" w:unhideWhenUsed="1" w:qFormat="1"/>
     <w:lsdException w:name="Plain Table 1" w:uiPriority="41"/>
     <w:lsdException w:name="Plain Table 2" w:uiPriority="42"/>
     <w:lsdException w:name="Plain Table 3" w:uiPriority="43"/>
@@ -2962,169 +3431,91 @@
     <w:lsdException w:name="Unresolved Mention" w:semiHidden="1" w:unhideWhenUsed="1"/>
     <w:lsdException w:name="Smart Link" w:semiHidden="1" w:unhideWhenUsed="1"/>
   </w:latentStyles>
-  <w:style w:type="paragraph" w:default="1" w:styleId="Normal">
+  <w:style w:type="paragraph" w:styleId="Normal" w:default="1">
     <w:name w:val="Normal"/>
     <w:qFormat/>
+    <w:pPr>
+      <w:widowControl/>
+      <w:bidi w:val="0"/>
+      <w:spacing w:before="0" w:after="0"/>
+      <w:jc w:val="left"/>
+    </w:pPr>
+    <w:rPr>
+      <w:rFonts w:ascii="Calibri" w:hAnsi="Calibri" w:eastAsia="Calibri" w:cs="" w:asciiTheme="minorHAnsi" w:cstheme="minorBidi" w:eastAsiaTheme="minorHAnsi" w:hAnsiTheme="minorHAnsi"/>
+      <w:color w:val="auto"/>
+      <w:kern w:val="0"/>
+      <w:sz w:val="24"/>
+      <w:szCs w:val="24"/>
+      <w:lang w:val="en-AR" w:eastAsia="en-US" w:bidi="ar-SA"/>
+    </w:rPr>
   </w:style>
-  <w:style w:type="character" w:default="1" w:styleId="DefaultParagraphFont">
+  <w:style w:type="character" w:styleId="DefaultParagraphFont" w:default="1">
     <w:name w:val="Default Paragraph Font"/>
     <w:uiPriority w:val="1"/>
     <w:semiHidden/>
     <w:unhideWhenUsed/>
-  </w:style>
-  <w:style w:type="table" w:default="1" w:styleId="TableNormal">
-    <w:name w:val="Normal Table"/>
-    <w:uiPriority w:val="99"/>
-    <w:semiHidden/>
-    <w:unhideWhenUsed/>
-    <w:tblPr>
-      <w:tblInd w:w="0" w:type="dxa"/>
-      <w:tblCellMar>
-        <w:top w:w="0" w:type="dxa"/>
-        <w:left w:w="108" w:type="dxa"/>
-        <w:bottom w:w="0" w:type="dxa"/>
-        <w:right w:w="108" w:type="dxa"/>
-      </w:tblCellMar>
-    </w:tblPr>
-  </w:style>
-  <w:style w:type="numbering" w:default="1" w:styleId="NoList">
-    <w:name w:val="No List"/>
-    <w:uiPriority w:val="99"/>
-    <w:semiHidden/>
-    <w:unhideWhenUsed/>
-  </w:style>
-  <w:style w:type="paragraph" w:styleId="NormalWeb">
-    <w:name w:val="Normal (Web)"/>
-    <w:basedOn w:val="Normal"/>
-    <w:uiPriority w:val="99"/>
-    <w:semiHidden/>
-    <w:unhideWhenUsed/>
-    <w:rsid w:val="00234B82"/>
-    <w:pPr>
-      <w:spacing w:before="100" w:beforeAutospacing="1" w:after="100" w:afterAutospacing="1"/>
-    </w:pPr>
-    <w:rPr>
-      <w:rFonts w:ascii="Times New Roman" w:eastAsia="Times New Roman" w:hAnsi="Times New Roman" w:cs="Times New Roman"/>
-    </w:rPr>
+    <w:qFormat/>
+    <w:rPr/>
   </w:style>
   <w:style w:type="character" w:styleId="Strong">
     <w:name w:val="Strong"/>
     <w:basedOn w:val="DefaultParagraphFont"/>
     <w:uiPriority w:val="22"/>
     <w:qFormat/>
-    <w:rsid w:val="00234B82"/>
+    <w:rsid w:val="00234b82"/>
     <w:rPr>
       <w:b/>
       <w:bCs/>
     </w:rPr>
   </w:style>
-  <w:style w:type="paragraph" w:customStyle="1" w:styleId="category">
-    <w:name w:val="category"/>
-    <w:basedOn w:val="Normal"/>
-    <w:rsid w:val="00E80F2E"/>
-    <w:pPr>
-      <w:spacing w:before="100" w:beforeAutospacing="1" w:after="100" w:afterAutospacing="1"/>
-    </w:pPr>
-    <w:rPr>
-      <w:rFonts w:ascii="Times New Roman" w:eastAsia="Times New Roman" w:hAnsi="Times New Roman" w:cs="Times New Roman"/>
-    </w:rPr>
-  </w:style>
-  <w:style w:type="paragraph" w:styleId="ListParagraph">
-    <w:name w:val="List Paragraph"/>
-    <w:basedOn w:val="Normal"/>
-    <w:uiPriority w:val="34"/>
-    <w:qFormat/>
-    <w:rsid w:val="0016670E"/>
-    <w:pPr>
-      <w:ind w:left="720"/>
-      <w:contextualSpacing/>
-    </w:pPr>
-  </w:style>
-  <w:style w:type="paragraph" w:styleId="BalloonText">
-    <w:name w:val="Balloon Text"/>
-    <w:basedOn w:val="Normal"/>
-    <w:link w:val="BalloonTextChar"/>
+  <w:style w:type="character" w:styleId="BalloonTextChar" w:customStyle="1">
+    <w:name w:val="Balloon Text Char"/>
+    <w:basedOn w:val="DefaultParagraphFont"/>
+    <w:link w:val="BalloonText"/>
     <w:uiPriority w:val="99"/>
     <w:semiHidden/>
-    <w:unhideWhenUsed/>
-    <w:rsid w:val="00E706E9"/>
+    <w:qFormat/>
+    <w:rsid w:val="00e706e9"/>
     <w:rPr>
       <w:rFonts w:ascii="Times New Roman" w:hAnsi="Times New Roman" w:cs="Times New Roman"/>
       <w:sz w:val="18"/>
       <w:szCs w:val="18"/>
     </w:rPr>
   </w:style>
-  <w:style w:type="character" w:customStyle="1" w:styleId="BalloonTextChar">
-    <w:name w:val="Balloon Text Char"/>
-    <w:basedOn w:val="DefaultParagraphFont"/>
-    <w:link w:val="BalloonText"/>
-    <w:uiPriority w:val="99"/>
-    <w:semiHidden/>
-    <w:rsid w:val="00E706E9"/>
-    <w:rPr>
-      <w:rFonts w:ascii="Times New Roman" w:hAnsi="Times New Roman" w:cs="Times New Roman"/>
-      <w:sz w:val="18"/>
-      <w:szCs w:val="18"/>
-    </w:rPr>
-  </w:style>
-  <w:style w:type="character" w:styleId="CommentReference">
+  <w:style w:type="character" w:styleId="Annotationreference">
     <w:name w:val="annotation reference"/>
     <w:basedOn w:val="DefaultParagraphFont"/>
     <w:uiPriority w:val="99"/>
     <w:semiHidden/>
     <w:unhideWhenUsed/>
-    <w:rsid w:val="003C18C7"/>
+    <w:qFormat/>
+    <w:rsid w:val="003c18c7"/>
     <w:rPr>
       <w:sz w:val="16"/>
       <w:szCs w:val="16"/>
     </w:rPr>
   </w:style>
-  <w:style w:type="paragraph" w:styleId="CommentText">
-    <w:name w:val="annotation text"/>
-    <w:basedOn w:val="Normal"/>
-    <w:link w:val="CommentTextChar"/>
+  <w:style w:type="character" w:styleId="CommentTextChar" w:customStyle="1">
+    <w:name w:val="Comment Text Char"/>
+    <w:basedOn w:val="DefaultParagraphFont"/>
+    <w:link w:val="CommentText"/>
     <w:uiPriority w:val="99"/>
     <w:semiHidden/>
-    <w:unhideWhenUsed/>
-    <w:rsid w:val="003C18C7"/>
+    <w:qFormat/>
+    <w:rsid w:val="003c18c7"/>
     <w:rPr>
       <w:sz w:val="20"/>
       <w:szCs w:val="20"/>
     </w:rPr>
   </w:style>
-  <w:style w:type="character" w:customStyle="1" w:styleId="CommentTextChar">
-    <w:name w:val="Comment Text Char"/>
-    <w:basedOn w:val="DefaultParagraphFont"/>
-    <w:link w:val="CommentText"/>
-    <w:uiPriority w:val="99"/>
-    <w:semiHidden/>
-    <w:rsid w:val="003C18C7"/>
-    <w:rPr>
-      <w:sz w:val="20"/>
-      <w:szCs w:val="20"/>
-    </w:rPr>
-  </w:style>
-  <w:style w:type="paragraph" w:styleId="CommentSubject">
-    <w:name w:val="annotation subject"/>
-    <w:basedOn w:val="CommentText"/>
-    <w:next w:val="CommentText"/>
-    <w:link w:val="CommentSubjectChar"/>
-    <w:uiPriority w:val="99"/>
-    <w:semiHidden/>
-    <w:unhideWhenUsed/>
-    <w:rsid w:val="003C18C7"/>
-    <w:rPr>
-      <w:b/>
-      <w:bCs/>
-    </w:rPr>
-  </w:style>
-  <w:style w:type="character" w:customStyle="1" w:styleId="CommentSubjectChar">
+  <w:style w:type="character" w:styleId="CommentSubjectChar" w:customStyle="1">
     <w:name w:val="Comment Subject Char"/>
     <w:basedOn w:val="CommentTextChar"/>
     <w:link w:val="CommentSubject"/>
     <w:uiPriority w:val="99"/>
     <w:semiHidden/>
-    <w:rsid w:val="003C18C7"/>
+    <w:qFormat/>
+    <w:rsid w:val="003c18c7"/>
     <w:rPr>
       <w:b/>
       <w:bCs/>
@@ -3132,12 +3523,12 @@
       <w:szCs w:val="20"/>
     </w:rPr>
   </w:style>
-  <w:style w:type="character" w:styleId="Hyperlink">
+  <w:style w:type="character" w:styleId="InternetLink">
     <w:name w:val="Hyperlink"/>
     <w:basedOn w:val="DefaultParagraphFont"/>
     <w:uiPriority w:val="99"/>
     <w:unhideWhenUsed/>
-    <w:rsid w:val="003C18C7"/>
+    <w:rsid w:val="003c18c7"/>
     <w:rPr>
       <w:color w:val="0563C1" w:themeColor="hyperlink"/>
       <w:u w:val="single"/>
@@ -3149,23 +3540,197 @@
     <w:uiPriority w:val="99"/>
     <w:semiHidden/>
     <w:unhideWhenUsed/>
-    <w:rsid w:val="003C18C7"/>
+    <w:qFormat/>
+    <w:rsid w:val="003c18c7"/>
     <w:rPr>
       <w:color w:val="605E5C"/>
-      <w:shd w:val="clear" w:color="auto" w:fill="E1DFDD"/>
+      <w:shd w:fill="E1DFDD" w:val="clear"/>
     </w:rPr>
   </w:style>
-  <w:style w:type="character" w:styleId="FollowedHyperlink">
+  <w:style w:type="character" w:styleId="VisitedInternetLink">
     <w:name w:val="FollowedHyperlink"/>
     <w:basedOn w:val="DefaultParagraphFont"/>
     <w:uiPriority w:val="99"/>
     <w:semiHidden/>
     <w:unhideWhenUsed/>
-    <w:rsid w:val="001B564B"/>
+    <w:rsid w:val="001b564b"/>
     <w:rPr>
       <w:color w:val="954F72" w:themeColor="followedHyperlink"/>
       <w:u w:val="single"/>
     </w:rPr>
+  </w:style>
+  <w:style w:type="paragraph" w:styleId="Heading">
+    <w:name w:val="Heading"/>
+    <w:basedOn w:val="Normal"/>
+    <w:next w:val="TextBody"/>
+    <w:qFormat/>
+    <w:pPr>
+      <w:keepNext w:val="true"/>
+      <w:spacing w:before="240" w:after="120"/>
+    </w:pPr>
+    <w:rPr>
+      <w:rFonts w:ascii="Liberation Sans" w:hAnsi="Liberation Sans" w:eastAsia="Noto Sans CJK SC" w:cs="Lohit Devanagari"/>
+      <w:sz w:val="28"/>
+      <w:szCs w:val="28"/>
+    </w:rPr>
+  </w:style>
+  <w:style w:type="paragraph" w:styleId="TextBody">
+    <w:name w:val="Body Text"/>
+    <w:basedOn w:val="Normal"/>
+    <w:pPr>
+      <w:spacing w:lineRule="auto" w:line="276" w:before="0" w:after="140"/>
+    </w:pPr>
+    <w:rPr/>
+  </w:style>
+  <w:style w:type="paragraph" w:styleId="List">
+    <w:name w:val="List"/>
+    <w:basedOn w:val="TextBody"/>
+    <w:pPr/>
+    <w:rPr>
+      <w:rFonts w:cs="Lohit Devanagari"/>
+    </w:rPr>
+  </w:style>
+  <w:style w:type="paragraph" w:styleId="Caption">
+    <w:name w:val="Caption"/>
+    <w:basedOn w:val="Normal"/>
+    <w:qFormat/>
+    <w:pPr>
+      <w:suppressLineNumbers/>
+      <w:spacing w:before="120" w:after="120"/>
+    </w:pPr>
+    <w:rPr>
+      <w:rFonts w:cs="Lohit Devanagari"/>
+      <w:i/>
+      <w:iCs/>
+      <w:sz w:val="24"/>
+      <w:szCs w:val="24"/>
+    </w:rPr>
+  </w:style>
+  <w:style w:type="paragraph" w:styleId="Index">
+    <w:name w:val="Index"/>
+    <w:basedOn w:val="Normal"/>
+    <w:qFormat/>
+    <w:pPr>
+      <w:suppressLineNumbers/>
+    </w:pPr>
+    <w:rPr>
+      <w:rFonts w:cs="Lohit Devanagari"/>
+    </w:rPr>
+  </w:style>
+  <w:style w:type="paragraph" w:styleId="NormalWeb">
+    <w:name w:val="Normal (Web)"/>
+    <w:basedOn w:val="Normal"/>
+    <w:uiPriority w:val="99"/>
+    <w:semiHidden/>
+    <w:unhideWhenUsed/>
+    <w:qFormat/>
+    <w:rsid w:val="00234b82"/>
+    <w:pPr>
+      <w:spacing w:beforeAutospacing="1" w:afterAutospacing="1"/>
+    </w:pPr>
+    <w:rPr>
+      <w:rFonts w:ascii="Times New Roman" w:hAnsi="Times New Roman" w:eastAsia="Times New Roman" w:cs="Times New Roman"/>
+    </w:rPr>
+  </w:style>
+  <w:style w:type="paragraph" w:styleId="Category" w:customStyle="1">
+    <w:name w:val="category"/>
+    <w:basedOn w:val="Normal"/>
+    <w:qFormat/>
+    <w:rsid w:val="00e80f2e"/>
+    <w:pPr>
+      <w:spacing w:beforeAutospacing="1" w:afterAutospacing="1"/>
+    </w:pPr>
+    <w:rPr>
+      <w:rFonts w:ascii="Times New Roman" w:hAnsi="Times New Roman" w:eastAsia="Times New Roman" w:cs="Times New Roman"/>
+    </w:rPr>
+  </w:style>
+  <w:style w:type="paragraph" w:styleId="ListParagraph">
+    <w:name w:val="List Paragraph"/>
+    <w:basedOn w:val="Normal"/>
+    <w:uiPriority w:val="34"/>
+    <w:qFormat/>
+    <w:rsid w:val="0016670e"/>
+    <w:pPr>
+      <w:spacing w:before="0" w:after="0"/>
+      <w:ind w:left="720" w:hanging="0"/>
+      <w:contextualSpacing/>
+    </w:pPr>
+    <w:rPr/>
+  </w:style>
+  <w:style w:type="paragraph" w:styleId="BalloonText">
+    <w:name w:val="Balloon Text"/>
+    <w:basedOn w:val="Normal"/>
+    <w:link w:val="BalloonTextChar"/>
+    <w:uiPriority w:val="99"/>
+    <w:semiHidden/>
+    <w:unhideWhenUsed/>
+    <w:qFormat/>
+    <w:rsid w:val="00e706e9"/>
+    <w:pPr/>
+    <w:rPr>
+      <w:rFonts w:ascii="Times New Roman" w:hAnsi="Times New Roman" w:cs="Times New Roman"/>
+      <w:sz w:val="18"/>
+      <w:szCs w:val="18"/>
+    </w:rPr>
+  </w:style>
+  <w:style w:type="paragraph" w:styleId="Annotationtext">
+    <w:name w:val="annotation text"/>
+    <w:basedOn w:val="Normal"/>
+    <w:link w:val="CommentTextChar"/>
+    <w:uiPriority w:val="99"/>
+    <w:semiHidden/>
+    <w:unhideWhenUsed/>
+    <w:qFormat/>
+    <w:rsid w:val="003c18c7"/>
+    <w:pPr/>
+    <w:rPr>
+      <w:sz w:val="20"/>
+      <w:szCs w:val="20"/>
+    </w:rPr>
+  </w:style>
+  <w:style w:type="paragraph" w:styleId="Annotationsubject">
+    <w:name w:val="annotation subject"/>
+    <w:basedOn w:val="Annotationtext"/>
+    <w:next w:val="Annotationtext"/>
+    <w:link w:val="CommentSubjectChar"/>
+    <w:uiPriority w:val="99"/>
+    <w:semiHidden/>
+    <w:unhideWhenUsed/>
+    <w:qFormat/>
+    <w:rsid w:val="003c18c7"/>
+    <w:pPr/>
+    <w:rPr>
+      <w:b/>
+      <w:bCs/>
+    </w:rPr>
+  </w:style>
+  <w:style w:type="paragraph" w:styleId="FrameContents">
+    <w:name w:val="Frame Contents"/>
+    <w:basedOn w:val="Normal"/>
+    <w:qFormat/>
+    <w:pPr/>
+    <w:rPr/>
+  </w:style>
+  <w:style w:type="numbering" w:styleId="NoList" w:default="1">
+    <w:name w:val="No List"/>
+    <w:uiPriority w:val="99"/>
+    <w:semiHidden/>
+    <w:unhideWhenUsed/>
+    <w:qFormat/>
+  </w:style>
+  <w:style w:type="table" w:default="1" w:styleId="TableNormal">
+    <w:name w:val="Normal Table"/>
+    <w:uiPriority w:val="99"/>
+    <w:semiHidden/>
+    <w:unhideWhenUsed/>
+    <w:tblPr>
+      <w:tblCellMar>
+        <w:top w:w="0" w:type="dxa"/>
+        <w:left w:w="108" w:type="dxa"/>
+        <w:bottom w:w="0" w:type="dxa"/>
+        <w:right w:w="108" w:type="dxa"/>
+      </w:tblCellMar>
+    </w:tblPr>
   </w:style>
 </w:styles>
 </file>

</xml_diff>